<commit_message>
reorganize code. Create AppGlobals and DownloadManager classes. Update headers. Update README & Source Design docs.
</commit_message>
<xml_diff>
--- a/N-DROPP Source Design.docx
+++ b/N-DROPP Source Design.docx
@@ -12,12 +12,53 @@
     </w:p>
     <w:p/>
     <w:p>
+      <w:pPr>
+        <w:pStyle w:val="Heading2"/>
+      </w:pPr>
       <w:r>
         <w:t>Model-View-Controller (MVC)</w:t>
       </w:r>
     </w:p>
     <w:p/>
-    <w:p/>
+    <w:p>
+      <w:r>
+        <w:t xml:space="preserve">The N-DROPP coding structure will be in MVC form.  I’d like each segment of the design to have its own thread, therefore making this a multithreaded program. </w:t>
+      </w:r>
+    </w:p>
+    <w:p>
+      <w:pPr>
+        <w:ind w:firstLine="720"/>
+      </w:pPr>
+      <w:r>
+        <w:t>The Model thread will be the main thread of the application.  This thread will make sure all of the brainiack work is going smoothly.</w:t>
+      </w:r>
+    </w:p>
+    <w:p>
+      <w:pPr>
+        <w:ind w:firstLine="720"/>
+      </w:pPr>
+      <w:r>
+        <w:t>The View thread will continually check the values of the Model, updating its displays based on those values.  This will ensure that the graphics of the application are constant and smooth.</w:t>
+      </w:r>
+    </w:p>
+    <w:p>
+      <w:pPr>
+        <w:ind w:firstLine="720"/>
+      </w:pPr>
+      <w:r>
+        <w:t>It’s difficult to get the Controller to be its own thread but input from the user will directly modify the Model and updates to graphics will follow.</w:t>
+      </w:r>
+    </w:p>
+    <w:p>
+      <w:pPr>
+        <w:ind w:firstLine="720"/>
+      </w:pPr>
+    </w:p>
+    <w:p>
+      <w:pPr>
+        <w:ind w:firstLine="720"/>
+      </w:pPr>
+    </w:p>
     <w:p>
       <w:pPr>
         <w:spacing w:after="200" w:line="276" w:lineRule="auto"/>
@@ -32,15 +73,7 @@
       </w:pPr>
       <w:r>
         <w:lastRenderedPageBreak/>
-        <w:t>RANDOM JIBBERISH (NOTES</w:t>
-      </w:r>
-      <w:proofErr w:type="gramStart"/>
-      <w:r>
-        <w:t>,REMINDERS,ETC</w:t>
-      </w:r>
-      <w:proofErr w:type="gramEnd"/>
-      <w:r>
-        <w:t>.)</w:t>
+        <w:t>RANDOM JIBBERISH (NOTES,REMINDERS,ETC.)</w:t>
       </w:r>
     </w:p>
     <w:p>
@@ -50,7 +83,13 @@
     </w:p>
     <w:p>
       <w:r>
-        <w:t>IMPLEMENT MODEL-VIEW-CONTROLLER!!! The Shot Clock class can remain the model.  Have a variable be current time and update it every callback from the running clock thread.  Create a view class that handles the viewing of the clock which will run a thread that constantly reads the lock time from the clock object and then updates a view with the time.</w:t>
+        <w:t xml:space="preserve">IMPLEMENT MODEL-VIEW-CONTROLLER!!! The Shot Clock class can remain the model.  Have a variable be current time and update it every callback from the running clock thread.  Create a view class that handles the viewing of the clock which will run a thread that constantly reads the </w:t>
+      </w:r>
+      <w:r>
+        <w:t>c</w:t>
+      </w:r>
+      <w:r>
+        <w:t>lock time from the clock object and then updates a view with the time.</w:t>
       </w:r>
     </w:p>
     <w:p/>
@@ -62,23 +101,7 @@
     <w:p/>
     <w:p>
       <w:r>
-        <w:t xml:space="preserve">In the open-response question, many individuals noted that they get distracted from watching the game when players argue certain calls. This </w:t>
-      </w:r>
-      <w:proofErr w:type="spellStart"/>
-      <w:r>
-        <w:t>reenforces</w:t>
-      </w:r>
-      <w:proofErr w:type="spellEnd"/>
-      <w:r>
-        <w:t xml:space="preserve"> the </w:t>
-      </w:r>
-      <w:proofErr w:type="spellStart"/>
-      <w:r>
-        <w:t>statistice</w:t>
-      </w:r>
-      <w:proofErr w:type="spellEnd"/>
-      <w:r>
-        <w:t xml:space="preserve"> that 35% of people think calling a player out causes the most distraction. Having a quick rulebook to settle the issue or a non-arguable whistle blow could help keep referees on task.</w:t>
+        <w:t>In the open-response question, many individuals noted that they get distracted from watching the game when players argue certain calls. This reenforces the statistice that 35% of people think calling a player out causes the most distraction. Having a quick rulebook to settle the issue or a non-arguable whistle blow could help keep referees on task.</w:t>
       </w:r>
     </w:p>
     <w:p/>
@@ -96,15 +119,7 @@
     <w:p/>
     <w:p>
       <w:r>
-        <w:t xml:space="preserve">A few individuals noted that they may be more distracted by a mobile application than benefitted by it while </w:t>
-      </w:r>
-      <w:proofErr w:type="gramStart"/>
-      <w:r>
-        <w:t>officiating</w:t>
-      </w:r>
-      <w:proofErr w:type="gramEnd"/>
-      <w:r>
-        <w:t xml:space="preserve"> a game.  This could lead to audio-related options, taking less of the referee's visual attention.</w:t>
+        <w:t>A few individuals noted that they may be more distracted by a mobile application than benefitted by it while officiating a game.  This could lead to audio-related options, taking less of the referee's visual attention.</w:t>
       </w:r>
     </w:p>
     <w:p/>
@@ -122,15 +137,7 @@
     <w:p/>
     <w:p>
       <w:r>
-        <w:t xml:space="preserve">A respondent noted that the application's shot clock should be fast and smooth, making it quick and easy for the referee to reset the clock </w:t>
-      </w:r>
-      <w:proofErr w:type="gramStart"/>
-      <w:r>
-        <w:t>without  taking</w:t>
-      </w:r>
-      <w:proofErr w:type="gramEnd"/>
-      <w:r>
-        <w:t xml:space="preserve"> much attention away from the game.</w:t>
+        <w:t>A respondent noted that the application's shot clock should be fast and smooth, making it quick and easy for the referee to reset the clock without  taking much attention away from the game.</w:t>
       </w:r>
     </w:p>
     <w:p/>
@@ -142,23 +149,7 @@
     <w:p/>
     <w:p>
       <w:r>
-        <w:t xml:space="preserve">An answer to a free-response question suggested recording certain game scenarios where </w:t>
-      </w:r>
-      <w:proofErr w:type="spellStart"/>
-      <w:r>
-        <w:t>discrepencies</w:t>
-      </w:r>
-      <w:proofErr w:type="spellEnd"/>
-      <w:r>
-        <w:t xml:space="preserve"> unveiled. This way, captains and referees could go back and review these situations and make reformed decisions.  This is similar to the idea of recording event history of a </w:t>
-      </w:r>
-      <w:proofErr w:type="gramStart"/>
-      <w:r>
-        <w:t>game,</w:t>
-      </w:r>
-      <w:proofErr w:type="gramEnd"/>
-      <w:r>
-        <w:t xml:space="preserve"> however, this implementation would require more detail (and effort on the referee's part).</w:t>
+        <w:t>An answer to a free-response question suggested recording certain game scenarios where discrepencies unveiled. This way, captains and referees could go back and review these situations and make reformed decisions.  This is similar to the idea of recording event history of a game, however, this implementation would require more detail (and effort on the referee's part).</w:t>
       </w:r>
     </w:p>
     <w:p/>

</xml_diff>

<commit_message>
modified documentation. cleaned up GameActivity code
</commit_message>
<xml_diff>
--- a/N-DROPP Source Design.docx
+++ b/N-DROPP Source Design.docx
@@ -14,15 +14,77 @@
     <w:p>
       <w:pPr>
         <w:pStyle w:val="Heading2"/>
+        <w:rPr>
+          <w:highlight w:val="red"/>
+        </w:rPr>
       </w:pPr>
       <w:r>
+        <w:rPr>
+          <w:highlight w:val="red"/>
+        </w:rPr>
         <w:t>Model-View-Controller (MVC)</w:t>
       </w:r>
     </w:p>
-    <w:p/>
-    <w:p>
-      <w:r>
+    <w:p>
+      <w:pPr>
+        <w:rPr>
+          <w:highlight w:val="red"/>
+        </w:rPr>
+      </w:pPr>
+    </w:p>
+    <w:p>
+      <w:pPr>
+        <w:rPr>
+          <w:highlight w:val="red"/>
+        </w:rPr>
+      </w:pPr>
+      <w:r>
+        <w:rPr>
+          <w:highlight w:val="red"/>
+        </w:rPr>
         <w:t xml:space="preserve">The N-DROPP coding structure will be in MVC form.  I’d like each segment of the design to have its own thread, therefore making this a multithreaded program. </w:t>
+      </w:r>
+    </w:p>
+    <w:p>
+      <w:pPr>
+        <w:ind w:firstLine="720"/>
+        <w:rPr>
+          <w:highlight w:val="red"/>
+        </w:rPr>
+      </w:pPr>
+      <w:r>
+        <w:rPr>
+          <w:highlight w:val="red"/>
+        </w:rPr>
+        <w:t xml:space="preserve">The Model thread will be the main thread of the application.  This thread will make sure all of the </w:t>
+      </w:r>
+      <w:proofErr w:type="spellStart"/>
+      <w:r>
+        <w:rPr>
+          <w:highlight w:val="red"/>
+        </w:rPr>
+        <w:t>brainiack</w:t>
+      </w:r>
+      <w:proofErr w:type="spellEnd"/>
+      <w:r>
+        <w:rPr>
+          <w:highlight w:val="red"/>
+        </w:rPr>
+        <w:t xml:space="preserve"> work is going smoothly.</w:t>
+      </w:r>
+    </w:p>
+    <w:p>
+      <w:pPr>
+        <w:ind w:firstLine="720"/>
+        <w:rPr>
+          <w:highlight w:val="red"/>
+        </w:rPr>
+      </w:pPr>
+      <w:r>
+        <w:rPr>
+          <w:highlight w:val="red"/>
+        </w:rPr>
+        <w:t>The View thread will continually check the values of the Model, updating its displays based on those values.  This will ensure that the graphics of the application are constant and smooth.</w:t>
       </w:r>
     </w:p>
     <w:p>
@@ -30,39 +92,1085 @@
         <w:ind w:firstLine="720"/>
       </w:pPr>
       <w:r>
-        <w:t>The Model thread will be the main thread of the application.  This thread will make sure all of the brainiack work is going smoothly.</w:t>
+        <w:rPr>
+          <w:highlight w:val="red"/>
+        </w:rPr>
+        <w:t>It’s difficult to get the Controller to be its own thread but input from the user will directly modify the Model and updates to graphics will follow.</w:t>
       </w:r>
     </w:p>
     <w:p>
       <w:pPr>
         <w:ind w:firstLine="720"/>
       </w:pPr>
-      <w:r>
-        <w:t>The View thread will continually check the values of the Model, updating its displays based on those values.  This will ensure that the graphics of the application are constant and smooth.</w:t>
+    </w:p>
+    <w:p>
+      <w:pPr>
+        <w:ind w:firstLine="720"/>
+        <w:rPr>
+          <w:color w:val="FF0000"/>
+        </w:rPr>
+      </w:pPr>
+      <w:proofErr w:type="gramStart"/>
+      <w:r>
+        <w:rPr>
+          <w:color w:val="FF0000"/>
+        </w:rPr>
+        <w:t>Removed MVC design structure.</w:t>
+      </w:r>
+      <w:proofErr w:type="gramEnd"/>
+      <w:r>
+        <w:rPr>
+          <w:color w:val="FF0000"/>
+        </w:rPr>
+        <w:t xml:space="preserve">  A thread that did not create a View object cannot modify it.  Hence, can’t have a “View” thread.</w:t>
       </w:r>
     </w:p>
     <w:p>
       <w:pPr>
         <w:ind w:firstLine="720"/>
       </w:pPr>
-      <w:r>
-        <w:t>It’s difficult to get the Controller to be its own thread but input from the user will directly modify the Model and updates to graphics will follow.</w:t>
-      </w:r>
     </w:p>
     <w:p>
       <w:pPr>
-        <w:ind w:firstLine="720"/>
+        <w:pStyle w:val="Heading2"/>
       </w:pPr>
-    </w:p>
+      <w:proofErr w:type="spellStart"/>
+      <w:r>
+        <w:t>ShotClock</w:t>
+      </w:r>
+      <w:proofErr w:type="spellEnd"/>
+      <w:r>
+        <w:t xml:space="preserve"> FSM</w:t>
+      </w:r>
+    </w:p>
+    <w:p/>
+    <w:tbl>
+      <w:tblPr>
+        <w:tblStyle w:val="TableGrid"/>
+        <w:tblW w:w="0" w:type="auto"/>
+        <w:tblLook w:val="04A0"/>
+      </w:tblPr>
+      <w:tblGrid>
+        <w:gridCol w:w="828"/>
+        <w:gridCol w:w="1440"/>
+        <w:gridCol w:w="6390"/>
+      </w:tblGrid>
+      <w:tr>
+        <w:tc>
+          <w:tcPr>
+            <w:tcW w:w="828" w:type="dxa"/>
+          </w:tcPr>
+          <w:p>
+            <w:pPr>
+              <w:spacing w:line="276" w:lineRule="auto"/>
+              <w:jc w:val="center"/>
+              <w:rPr>
+                <w:b/>
+              </w:rPr>
+            </w:pPr>
+            <w:r>
+              <w:rPr>
+                <w:b/>
+              </w:rPr>
+              <w:t>States</w:t>
+            </w:r>
+          </w:p>
+        </w:tc>
+        <w:tc>
+          <w:tcPr>
+            <w:tcW w:w="1440" w:type="dxa"/>
+          </w:tcPr>
+          <w:p>
+            <w:pPr>
+              <w:spacing w:line="276" w:lineRule="auto"/>
+              <w:jc w:val="center"/>
+              <w:rPr>
+                <w:b/>
+              </w:rPr>
+            </w:pPr>
+            <w:r>
+              <w:rPr>
+                <w:b/>
+              </w:rPr>
+              <w:t>Name</w:t>
+            </w:r>
+          </w:p>
+        </w:tc>
+        <w:tc>
+          <w:tcPr>
+            <w:tcW w:w="6390" w:type="dxa"/>
+          </w:tcPr>
+          <w:p>
+            <w:pPr>
+              <w:spacing w:line="276" w:lineRule="auto"/>
+              <w:jc w:val="center"/>
+              <w:rPr>
+                <w:b/>
+              </w:rPr>
+            </w:pPr>
+            <w:r>
+              <w:rPr>
+                <w:b/>
+              </w:rPr>
+              <w:t>Description</w:t>
+            </w:r>
+          </w:p>
+        </w:tc>
+      </w:tr>
+      <w:tr>
+        <w:tc>
+          <w:tcPr>
+            <w:tcW w:w="828" w:type="dxa"/>
+          </w:tcPr>
+          <w:p>
+            <w:pPr>
+              <w:spacing w:line="276" w:lineRule="auto"/>
+              <w:jc w:val="center"/>
+            </w:pPr>
+            <w:r>
+              <w:t>S1</w:t>
+            </w:r>
+          </w:p>
+        </w:tc>
+        <w:tc>
+          <w:tcPr>
+            <w:tcW w:w="1440" w:type="dxa"/>
+          </w:tcPr>
+          <w:p>
+            <w:pPr>
+              <w:spacing w:line="276" w:lineRule="auto"/>
+              <w:jc w:val="center"/>
+            </w:pPr>
+            <w:r>
+              <w:t>Paused Top</w:t>
+            </w:r>
+          </w:p>
+        </w:tc>
+        <w:tc>
+          <w:tcPr>
+            <w:tcW w:w="6390" w:type="dxa"/>
+          </w:tcPr>
+          <w:p>
+            <w:pPr>
+              <w:spacing w:line="276" w:lineRule="auto"/>
+            </w:pPr>
+            <w:r>
+              <w:t>Clock is not running and its current time starts at the top (full time)</w:t>
+            </w:r>
+          </w:p>
+        </w:tc>
+      </w:tr>
+      <w:tr>
+        <w:tc>
+          <w:tcPr>
+            <w:tcW w:w="828" w:type="dxa"/>
+          </w:tcPr>
+          <w:p>
+            <w:pPr>
+              <w:spacing w:line="276" w:lineRule="auto"/>
+              <w:jc w:val="center"/>
+            </w:pPr>
+            <w:r>
+              <w:t>S2</w:t>
+            </w:r>
+          </w:p>
+        </w:tc>
+        <w:tc>
+          <w:tcPr>
+            <w:tcW w:w="1440" w:type="dxa"/>
+          </w:tcPr>
+          <w:p>
+            <w:pPr>
+              <w:spacing w:line="276" w:lineRule="auto"/>
+              <w:jc w:val="center"/>
+            </w:pPr>
+            <w:r>
+              <w:t>Rolling Top</w:t>
+            </w:r>
+          </w:p>
+        </w:tc>
+        <w:tc>
+          <w:tcPr>
+            <w:tcW w:w="6390" w:type="dxa"/>
+          </w:tcPr>
+          <w:p>
+            <w:pPr>
+              <w:spacing w:line="276" w:lineRule="auto"/>
+            </w:pPr>
+            <w:r>
+              <w:t>Clock starts running from the top (full time)</w:t>
+            </w:r>
+          </w:p>
+        </w:tc>
+      </w:tr>
+      <w:tr>
+        <w:tc>
+          <w:tcPr>
+            <w:tcW w:w="828" w:type="dxa"/>
+          </w:tcPr>
+          <w:p>
+            <w:pPr>
+              <w:spacing w:line="276" w:lineRule="auto"/>
+              <w:jc w:val="center"/>
+            </w:pPr>
+            <w:r>
+              <w:t>S3</w:t>
+            </w:r>
+          </w:p>
+        </w:tc>
+        <w:tc>
+          <w:tcPr>
+            <w:tcW w:w="1440" w:type="dxa"/>
+          </w:tcPr>
+          <w:p>
+            <w:pPr>
+              <w:spacing w:line="276" w:lineRule="auto"/>
+              <w:jc w:val="center"/>
+            </w:pPr>
+            <w:r>
+              <w:t>Paused</w:t>
+            </w:r>
+          </w:p>
+        </w:tc>
+        <w:tc>
+          <w:tcPr>
+            <w:tcW w:w="6390" w:type="dxa"/>
+          </w:tcPr>
+          <w:p>
+            <w:pPr>
+              <w:spacing w:line="276" w:lineRule="auto"/>
+            </w:pPr>
+            <w:r>
+              <w:t>Clock is paused</w:t>
+            </w:r>
+          </w:p>
+        </w:tc>
+      </w:tr>
+      <w:tr>
+        <w:tc>
+          <w:tcPr>
+            <w:tcW w:w="828" w:type="dxa"/>
+          </w:tcPr>
+          <w:p>
+            <w:pPr>
+              <w:spacing w:line="276" w:lineRule="auto"/>
+              <w:jc w:val="center"/>
+            </w:pPr>
+            <w:r>
+              <w:t>S4</w:t>
+            </w:r>
+          </w:p>
+        </w:tc>
+        <w:tc>
+          <w:tcPr>
+            <w:tcW w:w="1440" w:type="dxa"/>
+          </w:tcPr>
+          <w:p>
+            <w:pPr>
+              <w:spacing w:line="276" w:lineRule="auto"/>
+              <w:jc w:val="center"/>
+            </w:pPr>
+            <w:r>
+              <w:t>Resumed</w:t>
+            </w:r>
+          </w:p>
+        </w:tc>
+        <w:tc>
+          <w:tcPr>
+            <w:tcW w:w="6390" w:type="dxa"/>
+          </w:tcPr>
+          <w:p>
+            <w:pPr>
+              <w:spacing w:line="276" w:lineRule="auto"/>
+            </w:pPr>
+            <w:r>
+              <w:t>Clock resumes counting from a pause</w:t>
+            </w:r>
+          </w:p>
+        </w:tc>
+      </w:tr>
+      <w:tr>
+        <w:tc>
+          <w:tcPr>
+            <w:tcW w:w="828" w:type="dxa"/>
+          </w:tcPr>
+          <w:p>
+            <w:pPr>
+              <w:spacing w:line="276" w:lineRule="auto"/>
+              <w:jc w:val="center"/>
+            </w:pPr>
+            <w:r>
+              <w:t>S5</w:t>
+            </w:r>
+          </w:p>
+        </w:tc>
+        <w:tc>
+          <w:tcPr>
+            <w:tcW w:w="1440" w:type="dxa"/>
+          </w:tcPr>
+          <w:p>
+            <w:pPr>
+              <w:spacing w:line="276" w:lineRule="auto"/>
+              <w:jc w:val="center"/>
+            </w:pPr>
+            <w:r>
+              <w:t>Expired</w:t>
+            </w:r>
+          </w:p>
+        </w:tc>
+        <w:tc>
+          <w:tcPr>
+            <w:tcW w:w="6390" w:type="dxa"/>
+          </w:tcPr>
+          <w:p>
+            <w:pPr>
+              <w:spacing w:line="276" w:lineRule="auto"/>
+            </w:pPr>
+            <w:r>
+              <w:t>Clock timer has reached zero</w:t>
+            </w:r>
+          </w:p>
+        </w:tc>
+      </w:tr>
+    </w:tbl>
     <w:p>
       <w:pPr>
-        <w:ind w:firstLine="720"/>
+        <w:spacing w:line="276" w:lineRule="auto"/>
       </w:pPr>
     </w:p>
+    <w:tbl>
+      <w:tblPr>
+        <w:tblStyle w:val="TableGrid"/>
+        <w:tblW w:w="0" w:type="auto"/>
+        <w:tblLook w:val="04A0"/>
+      </w:tblPr>
+      <w:tblGrid>
+        <w:gridCol w:w="828"/>
+        <w:gridCol w:w="2050"/>
+        <w:gridCol w:w="6390"/>
+      </w:tblGrid>
+      <w:tr>
+        <w:tc>
+          <w:tcPr>
+            <w:tcW w:w="828" w:type="dxa"/>
+            <w:vAlign w:val="center"/>
+          </w:tcPr>
+          <w:p>
+            <w:pPr>
+              <w:spacing w:line="276" w:lineRule="auto"/>
+              <w:jc w:val="center"/>
+              <w:rPr>
+                <w:b/>
+              </w:rPr>
+            </w:pPr>
+            <w:r>
+              <w:rPr>
+                <w:b/>
+              </w:rPr>
+              <w:t>Input Event</w:t>
+            </w:r>
+          </w:p>
+        </w:tc>
+        <w:tc>
+          <w:tcPr>
+            <w:tcW w:w="1440" w:type="dxa"/>
+            <w:vAlign w:val="center"/>
+          </w:tcPr>
+          <w:p>
+            <w:pPr>
+              <w:spacing w:line="276" w:lineRule="auto"/>
+              <w:jc w:val="center"/>
+              <w:rPr>
+                <w:b/>
+              </w:rPr>
+            </w:pPr>
+            <w:r>
+              <w:rPr>
+                <w:b/>
+              </w:rPr>
+              <w:t>Name</w:t>
+            </w:r>
+          </w:p>
+        </w:tc>
+        <w:tc>
+          <w:tcPr>
+            <w:tcW w:w="6390" w:type="dxa"/>
+            <w:vAlign w:val="center"/>
+          </w:tcPr>
+          <w:p>
+            <w:pPr>
+              <w:spacing w:line="276" w:lineRule="auto"/>
+              <w:jc w:val="center"/>
+              <w:rPr>
+                <w:b/>
+              </w:rPr>
+            </w:pPr>
+            <w:r>
+              <w:rPr>
+                <w:b/>
+              </w:rPr>
+              <w:t>Description</w:t>
+            </w:r>
+          </w:p>
+        </w:tc>
+      </w:tr>
+      <w:tr>
+        <w:tc>
+          <w:tcPr>
+            <w:tcW w:w="828" w:type="dxa"/>
+            <w:vAlign w:val="center"/>
+          </w:tcPr>
+          <w:p>
+            <w:pPr>
+              <w:spacing w:line="276" w:lineRule="auto"/>
+              <w:jc w:val="center"/>
+            </w:pPr>
+            <w:r>
+              <w:t>I</w:t>
+            </w:r>
+            <w:r>
+              <w:t>1</w:t>
+            </w:r>
+          </w:p>
+        </w:tc>
+        <w:tc>
+          <w:tcPr>
+            <w:tcW w:w="1440" w:type="dxa"/>
+          </w:tcPr>
+          <w:p>
+            <w:pPr>
+              <w:spacing w:line="276" w:lineRule="auto"/>
+              <w:jc w:val="center"/>
+            </w:pPr>
+            <w:r>
+              <w:t>B1 - Reset/Start/Restart</w:t>
+            </w:r>
+          </w:p>
+        </w:tc>
+        <w:tc>
+          <w:tcPr>
+            <w:tcW w:w="6390" w:type="dxa"/>
+          </w:tcPr>
+          <w:p>
+            <w:pPr>
+              <w:spacing w:line="276" w:lineRule="auto"/>
+            </w:pPr>
+            <w:r>
+              <w:t>(Button 1): Single input button that represents Start/Reset. (Restart when expired)</w:t>
+            </w:r>
+          </w:p>
+        </w:tc>
+      </w:tr>
+      <w:tr>
+        <w:tc>
+          <w:tcPr>
+            <w:tcW w:w="828" w:type="dxa"/>
+            <w:vAlign w:val="center"/>
+          </w:tcPr>
+          <w:p>
+            <w:pPr>
+              <w:spacing w:line="276" w:lineRule="auto"/>
+              <w:jc w:val="center"/>
+            </w:pPr>
+            <w:r>
+              <w:t>I</w:t>
+            </w:r>
+            <w:r>
+              <w:t>2</w:t>
+            </w:r>
+          </w:p>
+        </w:tc>
+        <w:tc>
+          <w:tcPr>
+            <w:tcW w:w="1440" w:type="dxa"/>
+          </w:tcPr>
+          <w:p>
+            <w:pPr>
+              <w:spacing w:line="276" w:lineRule="auto"/>
+              <w:jc w:val="center"/>
+            </w:pPr>
+            <w:r>
+              <w:t>B2 - Pause/Resume/Reset</w:t>
+            </w:r>
+          </w:p>
+        </w:tc>
+        <w:tc>
+          <w:tcPr>
+            <w:tcW w:w="6390" w:type="dxa"/>
+          </w:tcPr>
+          <w:p>
+            <w:pPr>
+              <w:spacing w:line="276" w:lineRule="auto"/>
+            </w:pPr>
+            <w:r>
+              <w:t>(Button 2): Single input button that represents Pause/Resume (Reset when expired)</w:t>
+            </w:r>
+          </w:p>
+        </w:tc>
+      </w:tr>
+      <w:tr>
+        <w:tc>
+          <w:tcPr>
+            <w:tcW w:w="828" w:type="dxa"/>
+            <w:vAlign w:val="center"/>
+          </w:tcPr>
+          <w:p>
+            <w:pPr>
+              <w:spacing w:line="276" w:lineRule="auto"/>
+              <w:jc w:val="center"/>
+            </w:pPr>
+            <w:r>
+              <w:t>I</w:t>
+            </w:r>
+            <w:r>
+              <w:t>3</w:t>
+            </w:r>
+          </w:p>
+        </w:tc>
+        <w:tc>
+          <w:tcPr>
+            <w:tcW w:w="1440" w:type="dxa"/>
+          </w:tcPr>
+          <w:p>
+            <w:pPr>
+              <w:spacing w:line="276" w:lineRule="auto"/>
+              <w:jc w:val="center"/>
+            </w:pPr>
+            <w:r>
+              <w:t>Expired</w:t>
+            </w:r>
+          </w:p>
+        </w:tc>
+        <w:tc>
+          <w:tcPr>
+            <w:tcW w:w="6390" w:type="dxa"/>
+          </w:tcPr>
+          <w:p>
+            <w:pPr>
+              <w:spacing w:line="276" w:lineRule="auto"/>
+            </w:pPr>
+            <w:r>
+              <w:t>Triggered event when clock reaches zero</w:t>
+            </w:r>
+          </w:p>
+        </w:tc>
+      </w:tr>
+    </w:tbl>
     <w:p>
       <w:pPr>
-        <w:spacing w:after="200" w:line="276" w:lineRule="auto"/>
+        <w:spacing w:line="276" w:lineRule="auto"/>
       </w:pPr>
+    </w:p>
+    <w:tbl>
+      <w:tblPr>
+        <w:tblStyle w:val="TableGrid"/>
+        <w:tblW w:w="0" w:type="auto"/>
+        <w:tblLook w:val="04A0"/>
+      </w:tblPr>
+      <w:tblGrid>
+        <w:gridCol w:w="901"/>
+        <w:gridCol w:w="2267"/>
+        <w:gridCol w:w="6390"/>
+      </w:tblGrid>
+      <w:tr>
+        <w:tc>
+          <w:tcPr>
+            <w:tcW w:w="901" w:type="dxa"/>
+          </w:tcPr>
+          <w:p>
+            <w:pPr>
+              <w:spacing w:line="276" w:lineRule="auto"/>
+              <w:jc w:val="center"/>
+              <w:rPr>
+                <w:b/>
+              </w:rPr>
+            </w:pPr>
+            <w:r>
+              <w:rPr>
+                <w:b/>
+              </w:rPr>
+              <w:t>Output Event</w:t>
+            </w:r>
+          </w:p>
+        </w:tc>
+        <w:tc>
+          <w:tcPr>
+            <w:tcW w:w="2267" w:type="dxa"/>
+          </w:tcPr>
+          <w:p>
+            <w:pPr>
+              <w:spacing w:line="276" w:lineRule="auto"/>
+              <w:jc w:val="center"/>
+              <w:rPr>
+                <w:b/>
+              </w:rPr>
+            </w:pPr>
+            <w:r>
+              <w:rPr>
+                <w:b/>
+              </w:rPr>
+              <w:t>Name</w:t>
+            </w:r>
+          </w:p>
+        </w:tc>
+        <w:tc>
+          <w:tcPr>
+            <w:tcW w:w="6390" w:type="dxa"/>
+          </w:tcPr>
+          <w:p>
+            <w:pPr>
+              <w:spacing w:line="276" w:lineRule="auto"/>
+              <w:jc w:val="center"/>
+              <w:rPr>
+                <w:b/>
+              </w:rPr>
+            </w:pPr>
+            <w:r>
+              <w:rPr>
+                <w:b/>
+              </w:rPr>
+              <w:t>Description</w:t>
+            </w:r>
+          </w:p>
+        </w:tc>
+      </w:tr>
+      <w:tr>
+        <w:tc>
+          <w:tcPr>
+            <w:tcW w:w="901" w:type="dxa"/>
+          </w:tcPr>
+          <w:p>
+            <w:pPr>
+              <w:spacing w:line="276" w:lineRule="auto"/>
+              <w:jc w:val="center"/>
+            </w:pPr>
+            <w:r>
+              <w:t>O1</w:t>
+            </w:r>
+          </w:p>
+        </w:tc>
+        <w:tc>
+          <w:tcPr>
+            <w:tcW w:w="2267" w:type="dxa"/>
+          </w:tcPr>
+          <w:p>
+            <w:pPr>
+              <w:spacing w:line="276" w:lineRule="auto"/>
+              <w:jc w:val="center"/>
+            </w:pPr>
+            <w:r>
+              <w:t>B1</w:t>
+            </w:r>
+            <w:r>
+              <w:sym w:font="Wingdings" w:char="F0E0"/>
+            </w:r>
+            <w:r>
+              <w:t>”reset”</w:t>
+            </w:r>
+          </w:p>
+        </w:tc>
+        <w:tc>
+          <w:tcPr>
+            <w:tcW w:w="6390" w:type="dxa"/>
+          </w:tcPr>
+          <w:p>
+            <w:pPr>
+              <w:spacing w:line="276" w:lineRule="auto"/>
+            </w:pPr>
+            <w:r>
+              <w:t>Change B1’s text to “Reset”</w:t>
+            </w:r>
+          </w:p>
+        </w:tc>
+      </w:tr>
+      <w:tr>
+        <w:tc>
+          <w:tcPr>
+            <w:tcW w:w="901" w:type="dxa"/>
+          </w:tcPr>
+          <w:p>
+            <w:pPr>
+              <w:spacing w:line="276" w:lineRule="auto"/>
+              <w:jc w:val="center"/>
+            </w:pPr>
+            <w:r>
+              <w:t>O2</w:t>
+            </w:r>
+          </w:p>
+        </w:tc>
+        <w:tc>
+          <w:tcPr>
+            <w:tcW w:w="2267" w:type="dxa"/>
+          </w:tcPr>
+          <w:p>
+            <w:pPr>
+              <w:spacing w:line="276" w:lineRule="auto"/>
+              <w:jc w:val="center"/>
+            </w:pPr>
+            <w:r>
+              <w:t>Enable B2</w:t>
+            </w:r>
+          </w:p>
+        </w:tc>
+        <w:tc>
+          <w:tcPr>
+            <w:tcW w:w="6390" w:type="dxa"/>
+          </w:tcPr>
+          <w:p>
+            <w:pPr>
+              <w:spacing w:line="276" w:lineRule="auto"/>
+            </w:pPr>
+            <w:r>
+              <w:t>Allow B2 to be clickable</w:t>
+            </w:r>
+          </w:p>
+        </w:tc>
+      </w:tr>
+      <w:tr>
+        <w:tc>
+          <w:tcPr>
+            <w:tcW w:w="901" w:type="dxa"/>
+          </w:tcPr>
+          <w:p>
+            <w:pPr>
+              <w:spacing w:line="276" w:lineRule="auto"/>
+              <w:jc w:val="center"/>
+            </w:pPr>
+            <w:r>
+              <w:t>O3</w:t>
+            </w:r>
+          </w:p>
+        </w:tc>
+        <w:tc>
+          <w:tcPr>
+            <w:tcW w:w="2267" w:type="dxa"/>
+          </w:tcPr>
+          <w:p>
+            <w:pPr>
+              <w:spacing w:line="276" w:lineRule="auto"/>
+              <w:jc w:val="center"/>
+            </w:pPr>
+            <w:r>
+              <w:t xml:space="preserve">B2 </w:t>
+            </w:r>
+            <w:r>
+              <w:sym w:font="Wingdings" w:char="F0E0"/>
+            </w:r>
+            <w:r>
+              <w:t>”resume”</w:t>
+            </w:r>
+          </w:p>
+        </w:tc>
+        <w:tc>
+          <w:tcPr>
+            <w:tcW w:w="6390" w:type="dxa"/>
+          </w:tcPr>
+          <w:p>
+            <w:pPr>
+              <w:spacing w:line="276" w:lineRule="auto"/>
+            </w:pPr>
+            <w:r>
+              <w:t>Change B2’s text to “resume”</w:t>
+            </w:r>
+          </w:p>
+        </w:tc>
+      </w:tr>
+      <w:tr>
+        <w:tc>
+          <w:tcPr>
+            <w:tcW w:w="901" w:type="dxa"/>
+          </w:tcPr>
+          <w:p>
+            <w:pPr>
+              <w:spacing w:line="276" w:lineRule="auto"/>
+              <w:jc w:val="center"/>
+            </w:pPr>
+            <w:r>
+              <w:t>O4</w:t>
+            </w:r>
+          </w:p>
+        </w:tc>
+        <w:tc>
+          <w:tcPr>
+            <w:tcW w:w="2267" w:type="dxa"/>
+          </w:tcPr>
+          <w:p>
+            <w:pPr>
+              <w:spacing w:line="276" w:lineRule="auto"/>
+              <w:jc w:val="center"/>
+            </w:pPr>
+            <w:r>
+              <w:t xml:space="preserve">B2 </w:t>
+            </w:r>
+            <w:r>
+              <w:sym w:font="Wingdings" w:char="F0E0"/>
+            </w:r>
+            <w:r>
+              <w:t xml:space="preserve"> “pause”</w:t>
+            </w:r>
+          </w:p>
+        </w:tc>
+        <w:tc>
+          <w:tcPr>
+            <w:tcW w:w="6390" w:type="dxa"/>
+          </w:tcPr>
+          <w:p>
+            <w:pPr>
+              <w:spacing w:line="276" w:lineRule="auto"/>
+            </w:pPr>
+            <w:r>
+              <w:t>Change B2’s text to “pause”</w:t>
+            </w:r>
+          </w:p>
+        </w:tc>
+      </w:tr>
+      <w:tr>
+        <w:tc>
+          <w:tcPr>
+            <w:tcW w:w="901" w:type="dxa"/>
+          </w:tcPr>
+          <w:p>
+            <w:pPr>
+              <w:spacing w:line="276" w:lineRule="auto"/>
+              <w:jc w:val="center"/>
+            </w:pPr>
+            <w:r>
+              <w:t>O5</w:t>
+            </w:r>
+          </w:p>
+        </w:tc>
+        <w:tc>
+          <w:tcPr>
+            <w:tcW w:w="2267" w:type="dxa"/>
+          </w:tcPr>
+          <w:p>
+            <w:pPr>
+              <w:spacing w:line="276" w:lineRule="auto"/>
+              <w:jc w:val="center"/>
+            </w:pPr>
+            <w:r>
+              <w:t>Disable B2</w:t>
+            </w:r>
+          </w:p>
+        </w:tc>
+        <w:tc>
+          <w:tcPr>
+            <w:tcW w:w="6390" w:type="dxa"/>
+          </w:tcPr>
+          <w:p>
+            <w:pPr>
+              <w:spacing w:line="276" w:lineRule="auto"/>
+            </w:pPr>
+            <w:r>
+              <w:t>Disable B2 from being clickable</w:t>
+            </w:r>
+          </w:p>
+        </w:tc>
+      </w:tr>
+      <w:tr>
+        <w:tc>
+          <w:tcPr>
+            <w:tcW w:w="901" w:type="dxa"/>
+          </w:tcPr>
+          <w:p>
+            <w:pPr>
+              <w:spacing w:line="276" w:lineRule="auto"/>
+              <w:jc w:val="center"/>
+            </w:pPr>
+            <w:r>
+              <w:t>O6</w:t>
+            </w:r>
+          </w:p>
+        </w:tc>
+        <w:tc>
+          <w:tcPr>
+            <w:tcW w:w="2267" w:type="dxa"/>
+          </w:tcPr>
+          <w:p>
+            <w:pPr>
+              <w:spacing w:line="276" w:lineRule="auto"/>
+              <w:jc w:val="center"/>
+            </w:pPr>
+            <w:r>
+              <w:t xml:space="preserve">B1 </w:t>
+            </w:r>
+            <w:r>
+              <w:sym w:font="Wingdings" w:char="F0E0"/>
+            </w:r>
+            <w:r>
+              <w:t xml:space="preserve"> “start”</w:t>
+            </w:r>
+          </w:p>
+        </w:tc>
+        <w:tc>
+          <w:tcPr>
+            <w:tcW w:w="6390" w:type="dxa"/>
+          </w:tcPr>
+          <w:p>
+            <w:pPr>
+              <w:spacing w:line="276" w:lineRule="auto"/>
+            </w:pPr>
+            <w:r>
+              <w:t>Change B1’s text to “start”</w:t>
+            </w:r>
+          </w:p>
+        </w:tc>
+      </w:tr>
+      <w:tr>
+        <w:tc>
+          <w:tcPr>
+            <w:tcW w:w="901" w:type="dxa"/>
+          </w:tcPr>
+          <w:p>
+            <w:pPr>
+              <w:spacing w:line="276" w:lineRule="auto"/>
+              <w:jc w:val="center"/>
+            </w:pPr>
+            <w:r>
+              <w:t>O7</w:t>
+            </w:r>
+          </w:p>
+        </w:tc>
+        <w:tc>
+          <w:tcPr>
+            <w:tcW w:w="2267" w:type="dxa"/>
+          </w:tcPr>
+          <w:p>
+            <w:pPr>
+              <w:spacing w:line="276" w:lineRule="auto"/>
+              <w:jc w:val="center"/>
+            </w:pPr>
+            <w:r>
+              <w:t xml:space="preserve">B2 </w:t>
+            </w:r>
+            <w:r>
+              <w:sym w:font="Wingdings" w:char="F0E0"/>
+            </w:r>
+            <w:r>
+              <w:t xml:space="preserve"> “reset”</w:t>
+            </w:r>
+          </w:p>
+        </w:tc>
+        <w:tc>
+          <w:tcPr>
+            <w:tcW w:w="6390" w:type="dxa"/>
+          </w:tcPr>
+          <w:p>
+            <w:pPr>
+              <w:spacing w:line="276" w:lineRule="auto"/>
+            </w:pPr>
+            <w:r>
+              <w:t>Change B2’s text to “reset”</w:t>
+            </w:r>
+          </w:p>
+        </w:tc>
+      </w:tr>
+      <w:tr>
+        <w:tc>
+          <w:tcPr>
+            <w:tcW w:w="901" w:type="dxa"/>
+          </w:tcPr>
+          <w:p>
+            <w:pPr>
+              <w:spacing w:line="276" w:lineRule="auto"/>
+              <w:jc w:val="center"/>
+            </w:pPr>
+            <w:r>
+              <w:t>O8</w:t>
+            </w:r>
+          </w:p>
+        </w:tc>
+        <w:tc>
+          <w:tcPr>
+            <w:tcW w:w="2267" w:type="dxa"/>
+          </w:tcPr>
+          <w:p>
+            <w:pPr>
+              <w:spacing w:line="276" w:lineRule="auto"/>
+              <w:jc w:val="center"/>
+            </w:pPr>
+            <w:r>
+              <w:t xml:space="preserve">B1 </w:t>
+            </w:r>
+            <w:r>
+              <w:sym w:font="Wingdings" w:char="F0E0"/>
+            </w:r>
+            <w:r>
+              <w:t xml:space="preserve"> “restart”</w:t>
+            </w:r>
+          </w:p>
+        </w:tc>
+        <w:tc>
+          <w:tcPr>
+            <w:tcW w:w="6390" w:type="dxa"/>
+          </w:tcPr>
+          <w:p>
+            <w:pPr>
+              <w:spacing w:line="276" w:lineRule="auto"/>
+            </w:pPr>
+            <w:r>
+              <w:t>Change B1’s text to “restart”</w:t>
+            </w:r>
+          </w:p>
+        </w:tc>
+      </w:tr>
+    </w:tbl>
+    <w:p>
+      <w:pPr>
+        <w:spacing w:line="276" w:lineRule="auto"/>
+        <w:jc w:val="center"/>
+      </w:pPr>
+      <w:r>
+        <w:rPr>
+          <w:noProof/>
+        </w:rPr>
+        <w:lastRenderedPageBreak/>
+        <w:drawing>
+          <wp:inline distT="0" distB="0" distL="0" distR="0">
+            <wp:extent cx="4901565" cy="3753485"/>
+            <wp:effectExtent l="19050" t="0" r="0" b="0"/>
+            <wp:docPr id="1" name="Picture 1" descr="C:\Users\Kyle\Documents\Android Development\NCDA Application\ShotClock_FSM.png"/>
+            <wp:cNvGraphicFramePr>
+              <a:graphicFrameLocks xmlns:a="http://schemas.openxmlformats.org/drawingml/2006/main" noChangeAspect="1"/>
+            </wp:cNvGraphicFramePr>
+            <a:graphic xmlns:a="http://schemas.openxmlformats.org/drawingml/2006/main">
+              <a:graphicData uri="http://schemas.openxmlformats.org/drawingml/2006/picture">
+                <pic:pic xmlns:pic="http://schemas.openxmlformats.org/drawingml/2006/picture">
+                  <pic:nvPicPr>
+                    <pic:cNvPr id="0" name="Picture 1" descr="C:\Users\Kyle\Documents\Android Development\NCDA Application\ShotClock_FSM.png"/>
+                    <pic:cNvPicPr>
+                      <a:picLocks noChangeAspect="1" noChangeArrowheads="1"/>
+                    </pic:cNvPicPr>
+                  </pic:nvPicPr>
+                  <pic:blipFill>
+                    <a:blip r:embed="rId4"/>
+                    <a:srcRect/>
+                    <a:stretch>
+                      <a:fillRect/>
+                    </a:stretch>
+                  </pic:blipFill>
+                  <pic:spPr bwMode="auto">
+                    <a:xfrm>
+                      <a:off x="0" y="0"/>
+                      <a:ext cx="4901565" cy="3753485"/>
+                    </a:xfrm>
+                    <a:prstGeom prst="rect">
+                      <a:avLst/>
+                    </a:prstGeom>
+                    <a:noFill/>
+                    <a:ln w="9525">
+                      <a:noFill/>
+                      <a:miter lim="800000"/>
+                      <a:headEnd/>
+                      <a:tailEnd/>
+                    </a:ln>
+                  </pic:spPr>
+                </pic:pic>
+              </a:graphicData>
+            </a:graphic>
+          </wp:inline>
+        </w:drawing>
+      </w:r>
       <w:r>
         <w:br w:type="page"/>
       </w:r>
@@ -73,7 +1181,15 @@
       </w:pPr>
       <w:r>
         <w:lastRenderedPageBreak/>
-        <w:t>RANDOM JIBBERISH (NOTES,REMINDERS,ETC.)</w:t>
+        <w:t>RANDOM JIBBERISH (NOTES</w:t>
+      </w:r>
+      <w:proofErr w:type="gramStart"/>
+      <w:r>
+        <w:t>,REMINDERS,ETC</w:t>
+      </w:r>
+      <w:proofErr w:type="gramEnd"/>
+      <w:r>
+        <w:t>.)</w:t>
       </w:r>
     </w:p>
     <w:p>
@@ -101,7 +1217,23 @@
     <w:p/>
     <w:p>
       <w:r>
-        <w:t>In the open-response question, many individuals noted that they get distracted from watching the game when players argue certain calls. This reenforces the statistice that 35% of people think calling a player out causes the most distraction. Having a quick rulebook to settle the issue or a non-arguable whistle blow could help keep referees on task.</w:t>
+        <w:t xml:space="preserve">In the open-response question, many individuals noted that they get distracted from watching the game when players argue certain calls. This </w:t>
+      </w:r>
+      <w:proofErr w:type="spellStart"/>
+      <w:r>
+        <w:t>reenforces</w:t>
+      </w:r>
+      <w:proofErr w:type="spellEnd"/>
+      <w:r>
+        <w:t xml:space="preserve"> the </w:t>
+      </w:r>
+      <w:proofErr w:type="spellStart"/>
+      <w:r>
+        <w:t>statistice</w:t>
+      </w:r>
+      <w:proofErr w:type="spellEnd"/>
+      <w:r>
+        <w:t xml:space="preserve"> that 35% of people think calling a player out causes the most distraction. Having a quick rulebook to settle the issue or a non-arguable whistle blow could help keep referees on task.</w:t>
       </w:r>
     </w:p>
     <w:p/>
@@ -119,7 +1251,15 @@
     <w:p/>
     <w:p>
       <w:r>
-        <w:t>A few individuals noted that they may be more distracted by a mobile application than benefitted by it while officiating a game.  This could lead to audio-related options, taking less of the referee's visual attention.</w:t>
+        <w:t xml:space="preserve">A few individuals noted that they may be more distracted by a mobile application than benefitted by it while </w:t>
+      </w:r>
+      <w:proofErr w:type="gramStart"/>
+      <w:r>
+        <w:t>officiating</w:t>
+      </w:r>
+      <w:proofErr w:type="gramEnd"/>
+      <w:r>
+        <w:t xml:space="preserve"> a game.  This could lead to audio-related options, taking less of the referee's visual attention.</w:t>
       </w:r>
     </w:p>
     <w:p/>
@@ -137,7 +1277,15 @@
     <w:p/>
     <w:p>
       <w:r>
-        <w:t>A respondent noted that the application's shot clock should be fast and smooth, making it quick and easy for the referee to reset the clock without  taking much attention away from the game.</w:t>
+        <w:t xml:space="preserve">A respondent noted that the application's shot clock should be fast and smooth, making it quick and easy for the referee to reset the clock </w:t>
+      </w:r>
+      <w:proofErr w:type="gramStart"/>
+      <w:r>
+        <w:t>without  taking</w:t>
+      </w:r>
+      <w:proofErr w:type="gramEnd"/>
+      <w:r>
+        <w:t xml:space="preserve"> much attention away from the game.</w:t>
       </w:r>
     </w:p>
     <w:p/>
@@ -149,7 +1297,23 @@
     <w:p/>
     <w:p>
       <w:r>
-        <w:t>An answer to a free-response question suggested recording certain game scenarios where discrepencies unveiled. This way, captains and referees could go back and review these situations and make reformed decisions.  This is similar to the idea of recording event history of a game, however, this implementation would require more detail (and effort on the referee's part).</w:t>
+        <w:t xml:space="preserve">An answer to a free-response question suggested recording certain game scenarios where </w:t>
+      </w:r>
+      <w:proofErr w:type="spellStart"/>
+      <w:r>
+        <w:t>discrepencies</w:t>
+      </w:r>
+      <w:proofErr w:type="spellEnd"/>
+      <w:r>
+        <w:t xml:space="preserve"> unveiled. This way, captains and referees could go back and review these situations and make reformed decisions.  This is similar to the idea of recording event history of a </w:t>
+      </w:r>
+      <w:proofErr w:type="gramStart"/>
+      <w:r>
+        <w:t>game,</w:t>
+      </w:r>
+      <w:proofErr w:type="gramEnd"/>
+      <w:r>
+        <w:t xml:space="preserve"> however, this implementation would require more detail (and effort on the referee's part).</w:t>
       </w:r>
     </w:p>
     <w:p/>
@@ -513,6 +1677,59 @@
       <w:szCs w:val="28"/>
     </w:rPr>
   </w:style>
+  <w:style w:type="table" w:styleId="TableGrid">
+    <w:name w:val="Table Grid"/>
+    <w:basedOn w:val="TableNormal"/>
+    <w:uiPriority w:val="59"/>
+    <w:rsid w:val="00424889"/>
+    <w:pPr>
+      <w:spacing w:after="0" w:line="240" w:lineRule="auto"/>
+    </w:pPr>
+    <w:tblPr>
+      <w:tblInd w:w="0" w:type="dxa"/>
+      <w:tblBorders>
+        <w:top w:val="single" w:sz="4" w:space="0" w:color="000000" w:themeColor="text1"/>
+        <w:left w:val="single" w:sz="4" w:space="0" w:color="000000" w:themeColor="text1"/>
+        <w:bottom w:val="single" w:sz="4" w:space="0" w:color="000000" w:themeColor="text1"/>
+        <w:right w:val="single" w:sz="4" w:space="0" w:color="000000" w:themeColor="text1"/>
+        <w:insideH w:val="single" w:sz="4" w:space="0" w:color="000000" w:themeColor="text1"/>
+        <w:insideV w:val="single" w:sz="4" w:space="0" w:color="000000" w:themeColor="text1"/>
+      </w:tblBorders>
+      <w:tblCellMar>
+        <w:top w:w="0" w:type="dxa"/>
+        <w:left w:w="108" w:type="dxa"/>
+        <w:bottom w:w="0" w:type="dxa"/>
+        <w:right w:w="108" w:type="dxa"/>
+      </w:tblCellMar>
+    </w:tblPr>
+  </w:style>
+  <w:style w:type="paragraph" w:styleId="BalloonText">
+    <w:name w:val="Balloon Text"/>
+    <w:basedOn w:val="Normal"/>
+    <w:link w:val="BalloonTextChar"/>
+    <w:uiPriority w:val="99"/>
+    <w:semiHidden/>
+    <w:unhideWhenUsed/>
+    <w:rsid w:val="00424889"/>
+    <w:rPr>
+      <w:rFonts w:ascii="Tahoma" w:hAnsi="Tahoma" w:cs="Tahoma"/>
+      <w:sz w:val="16"/>
+      <w:szCs w:val="16"/>
+    </w:rPr>
+  </w:style>
+  <w:style w:type="character" w:customStyle="1" w:styleId="BalloonTextChar">
+    <w:name w:val="Balloon Text Char"/>
+    <w:basedOn w:val="DefaultParagraphFont"/>
+    <w:link w:val="BalloonText"/>
+    <w:uiPriority w:val="99"/>
+    <w:semiHidden/>
+    <w:rsid w:val="00424889"/>
+    <w:rPr>
+      <w:rFonts w:ascii="Tahoma" w:hAnsi="Tahoma" w:cs="Tahoma"/>
+      <w:sz w:val="16"/>
+      <w:szCs w:val="16"/>
+    </w:rPr>
+  </w:style>
 </w:styles>
 </file>
 

</xml_diff>

<commit_message>
Added documentation to each source file. Minor reworks throughout application. Removed all binary files from version control
</commit_message>
<xml_diff>
--- a/N-DROPP Source Design.docx
+++ b/N-DROPP Source Design.docx
@@ -160,6 +160,7 @@
       <w:r>
         <w:rPr>
           <w:rFonts w:ascii="Bookman Old Style" w:hAnsi="Bookman Old Style"/>
+          <w:noProof/>
           <w:szCs w:val="24"/>
         </w:rPr>
         <w:drawing>
@@ -1848,6 +1849,41 @@
     </w:p>
     <w:p>
       <w:pPr>
+        <w:rPr>
+          <w:rFonts w:ascii="Bookman Old Style" w:hAnsi="Bookman Old Style"/>
+        </w:rPr>
+      </w:pPr>
+      <w:r>
+        <w:rPr>
+          <w:rFonts w:ascii="Bookman Old Style" w:hAnsi="Bookman Old Style"/>
+        </w:rPr>
+        <w:tab/>
+        <w:t>The application will be split into sections by Activities (</w:t>
+      </w:r>
+      <w:proofErr w:type="spellStart"/>
+      <w:r>
+        <w:rPr>
+          <w:rFonts w:ascii="Bookman Old Style" w:hAnsi="Bookman Old Style"/>
+        </w:rPr>
+        <w:t>android.app.Activity</w:t>
+      </w:r>
+      <w:proofErr w:type="spellEnd"/>
+      <w:r>
+        <w:rPr>
+          <w:rFonts w:ascii="Bookman Old Style" w:hAnsi="Bookman Old Style"/>
+        </w:rPr>
+        <w:t>).  There will be an activity for each type of referee: Shot Clock Referee (SCR), Head Referee (HR), and Hybrid (Head referee controls whole game).  Each activity will support the features/functions only necessary for that particular referee. Other Activities will be created for separate screens such as menus (Main menu, Settings, Game setup, etc.)</w:t>
+      </w:r>
+    </w:p>
+    <w:p>
+      <w:pPr>
+        <w:rPr>
+          <w:rFonts w:ascii="Bookman Old Style" w:hAnsi="Bookman Old Style"/>
+        </w:rPr>
+      </w:pPr>
+    </w:p>
+    <w:p>
+      <w:pPr>
         <w:pStyle w:val="Heading1"/>
         <w:rPr>
           <w:rFonts w:ascii="Bookman Old Style" w:hAnsi="Bookman Old Style"/>
@@ -2345,6 +2381,7 @@
           <w:sz w:val="20"/>
           <w:szCs w:val="20"/>
         </w:rPr>
+        <w:lastRenderedPageBreak/>
         <w:t xml:space="preserve"> * (single asterisk) followed by the class’ name.  The next line should</w:t>
       </w:r>
     </w:p>
@@ -2503,7 +2540,6 @@
         <w:rPr>
           <w:rFonts w:ascii="Bookman Old Style" w:hAnsi="Bookman Old Style"/>
         </w:rPr>
-        <w:lastRenderedPageBreak/>
         <w:t>Methods</w:t>
       </w:r>
       <w:bookmarkEnd w:id="5"/>
@@ -2596,15 +2632,7 @@
           <w:sz w:val="20"/>
           <w:szCs w:val="20"/>
         </w:rPr>
-        <w:t xml:space="preserve">( </w:t>
-      </w:r>
-      <w:r>
-        <w:rPr>
-          <w:rFonts w:ascii="Courier New" w:hAnsi="Courier New" w:cs="Courier New"/>
-          <w:sz w:val="20"/>
-          <w:szCs w:val="20"/>
-        </w:rPr>
-        <w:t>arg1</w:t>
+        <w:t>( arg1</w:t>
       </w:r>
       <w:proofErr w:type="gramEnd"/>
       <w:r>
@@ -2613,15 +2641,7 @@
           <w:sz w:val="20"/>
           <w:szCs w:val="20"/>
         </w:rPr>
-        <w:t xml:space="preserve">, </w:t>
-      </w:r>
-      <w:r>
-        <w:rPr>
-          <w:rFonts w:ascii="Courier New" w:hAnsi="Courier New" w:cs="Courier New"/>
-          <w:sz w:val="20"/>
-          <w:szCs w:val="20"/>
-        </w:rPr>
-        <w:t>arg2 )</w:t>
+        <w:t>, arg2 )</w:t>
       </w:r>
     </w:p>
     <w:p>
@@ -2665,15 +2685,7 @@
           <w:sz w:val="20"/>
           <w:szCs w:val="20"/>
         </w:rPr>
-        <w:t>arg1</w:t>
-      </w:r>
-      <w:r>
-        <w:rPr>
-          <w:rFonts w:ascii="Courier New" w:hAnsi="Courier New" w:cs="Courier New"/>
-          <w:sz w:val="20"/>
-          <w:szCs w:val="20"/>
-        </w:rPr>
-        <w:t xml:space="preserve"> :</w:t>
+        <w:t>arg1 :</w:t>
       </w:r>
       <w:proofErr w:type="gramEnd"/>
       <w:r>
@@ -2682,32 +2694,259 @@
           <w:sz w:val="20"/>
           <w:szCs w:val="20"/>
         </w:rPr>
+        <w:t xml:space="preserve"> very brief description of argument 1</w:t>
+      </w:r>
+    </w:p>
+    <w:p>
+      <w:pPr>
+        <w:rPr>
+          <w:rFonts w:ascii="Courier New" w:hAnsi="Courier New" w:cs="Courier New"/>
+          <w:sz w:val="20"/>
+          <w:szCs w:val="20"/>
+        </w:rPr>
+      </w:pPr>
+      <w:r>
+        <w:rPr>
+          <w:rFonts w:ascii="Courier New" w:hAnsi="Courier New" w:cs="Courier New"/>
+          <w:sz w:val="20"/>
+          <w:szCs w:val="20"/>
+        </w:rPr>
+        <w:t xml:space="preserve"> * @</w:t>
+      </w:r>
+      <w:proofErr w:type="spellStart"/>
+      <w:r>
+        <w:rPr>
+          <w:rFonts w:ascii="Courier New" w:hAnsi="Courier New" w:cs="Courier New"/>
+          <w:sz w:val="20"/>
+          <w:szCs w:val="20"/>
+        </w:rPr>
+        <w:t>param</w:t>
+      </w:r>
+      <w:proofErr w:type="spellEnd"/>
+      <w:r>
+        <w:rPr>
+          <w:rFonts w:ascii="Courier New" w:hAnsi="Courier New" w:cs="Courier New"/>
+          <w:sz w:val="20"/>
+          <w:szCs w:val="20"/>
+        </w:rPr>
         <w:t xml:space="preserve"> </w:t>
       </w:r>
-      <w:r>
-        <w:rPr>
-          <w:rFonts w:ascii="Courier New" w:hAnsi="Courier New" w:cs="Courier New"/>
-          <w:sz w:val="20"/>
-          <w:szCs w:val="20"/>
-        </w:rPr>
-        <w:t>very brief description of argument 1</w:t>
-      </w:r>
-    </w:p>
-    <w:p>
-      <w:pPr>
-        <w:rPr>
-          <w:rFonts w:ascii="Courier New" w:hAnsi="Courier New" w:cs="Courier New"/>
-          <w:sz w:val="20"/>
-          <w:szCs w:val="20"/>
-        </w:rPr>
-      </w:pPr>
-      <w:r>
-        <w:rPr>
-          <w:rFonts w:ascii="Courier New" w:hAnsi="Courier New" w:cs="Courier New"/>
-          <w:sz w:val="20"/>
-          <w:szCs w:val="20"/>
-        </w:rPr>
-        <w:t xml:space="preserve"> * @</w:t>
+      <w:proofErr w:type="gramStart"/>
+      <w:r>
+        <w:rPr>
+          <w:rFonts w:ascii="Courier New" w:hAnsi="Courier New" w:cs="Courier New"/>
+          <w:sz w:val="20"/>
+          <w:szCs w:val="20"/>
+        </w:rPr>
+        <w:t>arg2 :</w:t>
+      </w:r>
+      <w:proofErr w:type="gramEnd"/>
+      <w:r>
+        <w:rPr>
+          <w:rFonts w:ascii="Courier New" w:hAnsi="Courier New" w:cs="Courier New"/>
+          <w:sz w:val="20"/>
+          <w:szCs w:val="20"/>
+        </w:rPr>
+        <w:t xml:space="preserve"> very brief description of argument 2</w:t>
+      </w:r>
+    </w:p>
+    <w:p>
+      <w:pPr>
+        <w:rPr>
+          <w:rFonts w:ascii="Courier New" w:hAnsi="Courier New" w:cs="Courier New"/>
+          <w:sz w:val="20"/>
+          <w:szCs w:val="20"/>
+        </w:rPr>
+      </w:pPr>
+      <w:r>
+        <w:rPr>
+          <w:rFonts w:ascii="Courier New" w:hAnsi="Courier New" w:cs="Courier New"/>
+          <w:sz w:val="20"/>
+          <w:szCs w:val="20"/>
+        </w:rPr>
+        <w:t xml:space="preserve"> * </w:t>
+      </w:r>
+    </w:p>
+    <w:p>
+      <w:pPr>
+        <w:rPr>
+          <w:rFonts w:ascii="Courier New" w:hAnsi="Courier New" w:cs="Courier New"/>
+          <w:sz w:val="20"/>
+          <w:szCs w:val="20"/>
+        </w:rPr>
+      </w:pPr>
+      <w:r>
+        <w:rPr>
+          <w:rFonts w:ascii="Courier New" w:hAnsi="Courier New" w:cs="Courier New"/>
+          <w:sz w:val="20"/>
+          <w:szCs w:val="20"/>
+        </w:rPr>
+        <w:t xml:space="preserve"> * @return description of the value that will be returned</w:t>
+      </w:r>
+    </w:p>
+    <w:p>
+      <w:pPr>
+        <w:rPr>
+          <w:rFonts w:ascii="Courier New" w:hAnsi="Courier New" w:cs="Courier New"/>
+          <w:sz w:val="20"/>
+          <w:szCs w:val="20"/>
+        </w:rPr>
+      </w:pPr>
+      <w:r>
+        <w:rPr>
+          <w:rFonts w:ascii="Courier New" w:hAnsi="Courier New" w:cs="Courier New"/>
+          <w:sz w:val="20"/>
+          <w:szCs w:val="20"/>
+        </w:rPr>
+        <w:t xml:space="preserve"> * </w:t>
+      </w:r>
+    </w:p>
+    <w:p>
+      <w:pPr>
+        <w:rPr>
+          <w:rFonts w:ascii="Courier New" w:hAnsi="Courier New" w:cs="Courier New"/>
+          <w:sz w:val="20"/>
+          <w:szCs w:val="20"/>
+        </w:rPr>
+      </w:pPr>
+      <w:r>
+        <w:rPr>
+          <w:rFonts w:ascii="Courier New" w:hAnsi="Courier New" w:cs="Courier New"/>
+          <w:sz w:val="20"/>
+          <w:szCs w:val="20"/>
+        </w:rPr>
+        <w:t xml:space="preserve"> * Method description goes here. All methods should begin with a lowercase</w:t>
+      </w:r>
+    </w:p>
+    <w:p>
+      <w:pPr>
+        <w:rPr>
+          <w:rFonts w:ascii="Courier New" w:hAnsi="Courier New" w:cs="Courier New"/>
+          <w:sz w:val="20"/>
+          <w:szCs w:val="20"/>
+        </w:rPr>
+      </w:pPr>
+      <w:r>
+        <w:rPr>
+          <w:rFonts w:ascii="Courier New" w:hAnsi="Courier New" w:cs="Courier New"/>
+          <w:sz w:val="20"/>
+          <w:szCs w:val="20"/>
+        </w:rPr>
+        <w:t xml:space="preserve"> * </w:t>
+      </w:r>
+      <w:proofErr w:type="gramStart"/>
+      <w:r>
+        <w:rPr>
+          <w:rFonts w:ascii="Courier New" w:hAnsi="Courier New" w:cs="Courier New"/>
+          <w:sz w:val="20"/>
+          <w:szCs w:val="20"/>
+        </w:rPr>
+        <w:t>letter</w:t>
+      </w:r>
+      <w:proofErr w:type="gramEnd"/>
+      <w:r>
+        <w:rPr>
+          <w:rFonts w:ascii="Courier New" w:hAnsi="Courier New" w:cs="Courier New"/>
+          <w:sz w:val="20"/>
+          <w:szCs w:val="20"/>
+        </w:rPr>
+        <w:t>.  Method comments should begin with “/**” (double asterisk).</w:t>
+      </w:r>
+    </w:p>
+    <w:p>
+      <w:pPr>
+        <w:rPr>
+          <w:rFonts w:ascii="Courier New" w:hAnsi="Courier New" w:cs="Courier New"/>
+          <w:sz w:val="20"/>
+          <w:szCs w:val="20"/>
+        </w:rPr>
+      </w:pPr>
+      <w:r>
+        <w:rPr>
+          <w:rFonts w:ascii="Courier New" w:hAnsi="Courier New" w:cs="Courier New"/>
+          <w:sz w:val="20"/>
+          <w:szCs w:val="20"/>
+        </w:rPr>
+        <w:t xml:space="preserve"> * If the method lacks parameters or a return type, omit them from the</w:t>
+      </w:r>
+    </w:p>
+    <w:p>
+      <w:pPr>
+        <w:rPr>
+          <w:rFonts w:ascii="Courier New" w:hAnsi="Courier New" w:cs="Courier New"/>
+          <w:sz w:val="20"/>
+          <w:szCs w:val="20"/>
+        </w:rPr>
+      </w:pPr>
+      <w:r>
+        <w:rPr>
+          <w:rFonts w:ascii="Courier New" w:hAnsi="Courier New" w:cs="Courier New"/>
+          <w:sz w:val="20"/>
+          <w:szCs w:val="20"/>
+        </w:rPr>
+        <w:t xml:space="preserve"> * </w:t>
+      </w:r>
+      <w:proofErr w:type="gramStart"/>
+      <w:r>
+        <w:rPr>
+          <w:rFonts w:ascii="Courier New" w:hAnsi="Courier New" w:cs="Courier New"/>
+          <w:sz w:val="20"/>
+          <w:szCs w:val="20"/>
+        </w:rPr>
+        <w:t>comment</w:t>
+      </w:r>
+      <w:proofErr w:type="gramEnd"/>
+      <w:r>
+        <w:rPr>
+          <w:rFonts w:ascii="Courier New" w:hAnsi="Courier New" w:cs="Courier New"/>
+          <w:sz w:val="20"/>
+          <w:szCs w:val="20"/>
+        </w:rPr>
+        <w:t xml:space="preserve"> as necessary.</w:t>
+      </w:r>
+    </w:p>
+    <w:p>
+      <w:pPr>
+        <w:rPr>
+          <w:rFonts w:ascii="Courier New" w:hAnsi="Courier New" w:cs="Courier New"/>
+          <w:sz w:val="20"/>
+          <w:szCs w:val="20"/>
+        </w:rPr>
+      </w:pPr>
+      <w:r>
+        <w:rPr>
+          <w:rFonts w:ascii="Courier New" w:hAnsi="Courier New" w:cs="Courier New"/>
+          <w:sz w:val="20"/>
+          <w:szCs w:val="20"/>
+        </w:rPr>
+        <w:t xml:space="preserve"> */</w:t>
+      </w:r>
+    </w:p>
+    <w:p>
+      <w:pPr>
+        <w:rPr>
+          <w:rFonts w:ascii="Courier New" w:hAnsi="Courier New" w:cs="Courier New"/>
+          <w:sz w:val="20"/>
+          <w:szCs w:val="20"/>
+        </w:rPr>
+      </w:pPr>
+      <w:proofErr w:type="gramStart"/>
+      <w:r>
+        <w:rPr>
+          <w:rFonts w:ascii="Courier New" w:hAnsi="Courier New" w:cs="Courier New"/>
+          <w:sz w:val="20"/>
+          <w:szCs w:val="20"/>
+        </w:rPr>
+        <w:t>public</w:t>
+      </w:r>
+      <w:proofErr w:type="gramEnd"/>
+      <w:r>
+        <w:rPr>
+          <w:rFonts w:ascii="Courier New" w:hAnsi="Courier New" w:cs="Courier New"/>
+          <w:sz w:val="20"/>
+          <w:szCs w:val="20"/>
+        </w:rPr>
+        <w:t xml:space="preserve"> </w:t>
       </w:r>
       <w:proofErr w:type="spellStart"/>
       <w:r>
@@ -2716,7 +2955,7 @@
           <w:sz w:val="20"/>
           <w:szCs w:val="20"/>
         </w:rPr>
-        <w:t>param</w:t>
+        <w:t>int</w:t>
       </w:r>
       <w:proofErr w:type="spellEnd"/>
       <w:r>
@@ -2727,231 +2966,6 @@
         </w:rPr>
         <w:t xml:space="preserve"> </w:t>
       </w:r>
-      <w:proofErr w:type="gramStart"/>
-      <w:r>
-        <w:rPr>
-          <w:rFonts w:ascii="Courier New" w:hAnsi="Courier New" w:cs="Courier New"/>
-          <w:sz w:val="20"/>
-          <w:szCs w:val="20"/>
-        </w:rPr>
-        <w:t>arg2 :</w:t>
-      </w:r>
-      <w:proofErr w:type="gramEnd"/>
-      <w:r>
-        <w:rPr>
-          <w:rFonts w:ascii="Courier New" w:hAnsi="Courier New" w:cs="Courier New"/>
-          <w:sz w:val="20"/>
-          <w:szCs w:val="20"/>
-        </w:rPr>
-        <w:t xml:space="preserve"> very brief description of argument 2</w:t>
-      </w:r>
-    </w:p>
-    <w:p>
-      <w:pPr>
-        <w:rPr>
-          <w:rFonts w:ascii="Courier New" w:hAnsi="Courier New" w:cs="Courier New"/>
-          <w:sz w:val="20"/>
-          <w:szCs w:val="20"/>
-        </w:rPr>
-      </w:pPr>
-      <w:r>
-        <w:rPr>
-          <w:rFonts w:ascii="Courier New" w:hAnsi="Courier New" w:cs="Courier New"/>
-          <w:sz w:val="20"/>
-          <w:szCs w:val="20"/>
-        </w:rPr>
-        <w:t xml:space="preserve"> * </w:t>
-      </w:r>
-    </w:p>
-    <w:p>
-      <w:pPr>
-        <w:rPr>
-          <w:rFonts w:ascii="Courier New" w:hAnsi="Courier New" w:cs="Courier New"/>
-          <w:sz w:val="20"/>
-          <w:szCs w:val="20"/>
-        </w:rPr>
-      </w:pPr>
-      <w:r>
-        <w:rPr>
-          <w:rFonts w:ascii="Courier New" w:hAnsi="Courier New" w:cs="Courier New"/>
-          <w:sz w:val="20"/>
-          <w:szCs w:val="20"/>
-        </w:rPr>
-        <w:t xml:space="preserve"> * </w:t>
-      </w:r>
-      <w:r>
-        <w:rPr>
-          <w:rFonts w:ascii="Courier New" w:hAnsi="Courier New" w:cs="Courier New"/>
-          <w:sz w:val="20"/>
-          <w:szCs w:val="20"/>
-        </w:rPr>
-        <w:t>@return description of the value that will be returned</w:t>
-      </w:r>
-    </w:p>
-    <w:p>
-      <w:pPr>
-        <w:rPr>
-          <w:rFonts w:ascii="Courier New" w:hAnsi="Courier New" w:cs="Courier New"/>
-          <w:sz w:val="20"/>
-          <w:szCs w:val="20"/>
-        </w:rPr>
-      </w:pPr>
-      <w:r>
-        <w:rPr>
-          <w:rFonts w:ascii="Courier New" w:hAnsi="Courier New" w:cs="Courier New"/>
-          <w:sz w:val="20"/>
-          <w:szCs w:val="20"/>
-        </w:rPr>
-        <w:t xml:space="preserve"> * </w:t>
-      </w:r>
-    </w:p>
-    <w:p>
-      <w:pPr>
-        <w:rPr>
-          <w:rFonts w:ascii="Courier New" w:hAnsi="Courier New" w:cs="Courier New"/>
-          <w:sz w:val="20"/>
-          <w:szCs w:val="20"/>
-        </w:rPr>
-      </w:pPr>
-      <w:r>
-        <w:rPr>
-          <w:rFonts w:ascii="Courier New" w:hAnsi="Courier New" w:cs="Courier New"/>
-          <w:sz w:val="20"/>
-          <w:szCs w:val="20"/>
-        </w:rPr>
-        <w:t xml:space="preserve"> * Method description goes here. All methods should begin with a lowercase</w:t>
-      </w:r>
-    </w:p>
-    <w:p>
-      <w:pPr>
-        <w:rPr>
-          <w:rFonts w:ascii="Courier New" w:hAnsi="Courier New" w:cs="Courier New"/>
-          <w:sz w:val="20"/>
-          <w:szCs w:val="20"/>
-        </w:rPr>
-      </w:pPr>
-      <w:r>
-        <w:rPr>
-          <w:rFonts w:ascii="Courier New" w:hAnsi="Courier New" w:cs="Courier New"/>
-          <w:sz w:val="20"/>
-          <w:szCs w:val="20"/>
-        </w:rPr>
-        <w:t xml:space="preserve"> * </w:t>
-      </w:r>
-      <w:proofErr w:type="gramStart"/>
-      <w:r>
-        <w:rPr>
-          <w:rFonts w:ascii="Courier New" w:hAnsi="Courier New" w:cs="Courier New"/>
-          <w:sz w:val="20"/>
-          <w:szCs w:val="20"/>
-        </w:rPr>
-        <w:t>letter</w:t>
-      </w:r>
-      <w:proofErr w:type="gramEnd"/>
-      <w:r>
-        <w:rPr>
-          <w:rFonts w:ascii="Courier New" w:hAnsi="Courier New" w:cs="Courier New"/>
-          <w:sz w:val="20"/>
-          <w:szCs w:val="20"/>
-        </w:rPr>
-        <w:t>.  Method comments should begin with “/**” (double asterisk).</w:t>
-      </w:r>
-    </w:p>
-    <w:p>
-      <w:pPr>
-        <w:rPr>
-          <w:rFonts w:ascii="Courier New" w:hAnsi="Courier New" w:cs="Courier New"/>
-          <w:sz w:val="20"/>
-          <w:szCs w:val="20"/>
-        </w:rPr>
-      </w:pPr>
-      <w:r>
-        <w:rPr>
-          <w:rFonts w:ascii="Courier New" w:hAnsi="Courier New" w:cs="Courier New"/>
-          <w:sz w:val="20"/>
-          <w:szCs w:val="20"/>
-        </w:rPr>
-        <w:t xml:space="preserve"> * If the method lacks parameters or a return type, omit them from the</w:t>
-      </w:r>
-    </w:p>
-    <w:p>
-      <w:pPr>
-        <w:rPr>
-          <w:rFonts w:ascii="Courier New" w:hAnsi="Courier New" w:cs="Courier New"/>
-          <w:sz w:val="20"/>
-          <w:szCs w:val="20"/>
-        </w:rPr>
-      </w:pPr>
-      <w:r>
-        <w:rPr>
-          <w:rFonts w:ascii="Courier New" w:hAnsi="Courier New" w:cs="Courier New"/>
-          <w:sz w:val="20"/>
-          <w:szCs w:val="20"/>
-        </w:rPr>
-        <w:t xml:space="preserve"> * </w:t>
-      </w:r>
-      <w:proofErr w:type="gramStart"/>
-      <w:r>
-        <w:rPr>
-          <w:rFonts w:ascii="Courier New" w:hAnsi="Courier New" w:cs="Courier New"/>
-          <w:sz w:val="20"/>
-          <w:szCs w:val="20"/>
-        </w:rPr>
-        <w:t>comment</w:t>
-      </w:r>
-      <w:proofErr w:type="gramEnd"/>
-      <w:r>
-        <w:rPr>
-          <w:rFonts w:ascii="Courier New" w:hAnsi="Courier New" w:cs="Courier New"/>
-          <w:sz w:val="20"/>
-          <w:szCs w:val="20"/>
-        </w:rPr>
-        <w:t xml:space="preserve"> as necessary.</w:t>
-      </w:r>
-    </w:p>
-    <w:p>
-      <w:pPr>
-        <w:rPr>
-          <w:rFonts w:ascii="Courier New" w:hAnsi="Courier New" w:cs="Courier New"/>
-          <w:sz w:val="20"/>
-          <w:szCs w:val="20"/>
-        </w:rPr>
-      </w:pPr>
-      <w:r>
-        <w:rPr>
-          <w:rFonts w:ascii="Courier New" w:hAnsi="Courier New" w:cs="Courier New"/>
-          <w:sz w:val="20"/>
-          <w:szCs w:val="20"/>
-        </w:rPr>
-        <w:t xml:space="preserve"> */</w:t>
-      </w:r>
-    </w:p>
-    <w:p>
-      <w:pPr>
-        <w:rPr>
-          <w:rFonts w:ascii="Courier New" w:hAnsi="Courier New" w:cs="Courier New"/>
-          <w:sz w:val="20"/>
-          <w:szCs w:val="20"/>
-        </w:rPr>
-      </w:pPr>
-      <w:proofErr w:type="gramStart"/>
-      <w:r>
-        <w:rPr>
-          <w:rFonts w:ascii="Courier New" w:hAnsi="Courier New" w:cs="Courier New"/>
-          <w:sz w:val="20"/>
-          <w:szCs w:val="20"/>
-        </w:rPr>
-        <w:t>public</w:t>
-      </w:r>
-      <w:proofErr w:type="gramEnd"/>
-      <w:r>
-        <w:rPr>
-          <w:rFonts w:ascii="Courier New" w:hAnsi="Courier New" w:cs="Courier New"/>
-          <w:sz w:val="20"/>
-          <w:szCs w:val="20"/>
-        </w:rPr>
-        <w:t xml:space="preserve"> </w:t>
-      </w:r>
       <w:proofErr w:type="spellStart"/>
       <w:r>
         <w:rPr>
@@ -2959,6 +2973,24 @@
           <w:sz w:val="20"/>
           <w:szCs w:val="20"/>
         </w:rPr>
+        <w:t>methodName</w:t>
+      </w:r>
+      <w:proofErr w:type="spellEnd"/>
+      <w:r>
+        <w:rPr>
+          <w:rFonts w:ascii="Courier New" w:hAnsi="Courier New" w:cs="Courier New"/>
+          <w:sz w:val="20"/>
+          <w:szCs w:val="20"/>
+        </w:rPr>
+        <w:t>(</w:t>
+      </w:r>
+      <w:proofErr w:type="spellStart"/>
+      <w:r>
+        <w:rPr>
+          <w:rFonts w:ascii="Courier New" w:hAnsi="Courier New" w:cs="Courier New"/>
+          <w:sz w:val="20"/>
+          <w:szCs w:val="20"/>
+        </w:rPr>
         <w:t>int</w:t>
       </w:r>
       <w:proofErr w:type="spellEnd"/>
@@ -2968,51 +3000,7 @@
           <w:sz w:val="20"/>
           <w:szCs w:val="20"/>
         </w:rPr>
-        <w:t xml:space="preserve"> </w:t>
-      </w:r>
-      <w:proofErr w:type="spellStart"/>
-      <w:r>
-        <w:rPr>
-          <w:rFonts w:ascii="Courier New" w:hAnsi="Courier New" w:cs="Courier New"/>
-          <w:sz w:val="20"/>
-          <w:szCs w:val="20"/>
-        </w:rPr>
-        <w:t>methodName</w:t>
-      </w:r>
-      <w:proofErr w:type="spellEnd"/>
-      <w:r>
-        <w:rPr>
-          <w:rFonts w:ascii="Courier New" w:hAnsi="Courier New" w:cs="Courier New"/>
-          <w:sz w:val="20"/>
-          <w:szCs w:val="20"/>
-        </w:rPr>
-        <w:t>(</w:t>
-      </w:r>
-      <w:proofErr w:type="spellStart"/>
-      <w:r>
-        <w:rPr>
-          <w:rFonts w:ascii="Courier New" w:hAnsi="Courier New" w:cs="Courier New"/>
-          <w:sz w:val="20"/>
-          <w:szCs w:val="20"/>
-        </w:rPr>
-        <w:t>int</w:t>
-      </w:r>
-      <w:proofErr w:type="spellEnd"/>
-      <w:r>
-        <w:rPr>
-          <w:rFonts w:ascii="Courier New" w:hAnsi="Courier New" w:cs="Courier New"/>
-          <w:sz w:val="20"/>
-          <w:szCs w:val="20"/>
-        </w:rPr>
-        <w:t xml:space="preserve"> arg1, String arg2</w:t>
-      </w:r>
-      <w:r>
-        <w:rPr>
-          <w:rFonts w:ascii="Courier New" w:hAnsi="Courier New" w:cs="Courier New"/>
-          <w:sz w:val="20"/>
-          <w:szCs w:val="20"/>
-        </w:rPr>
-        <w:t>){</w:t>
+        <w:t xml:space="preserve"> arg1, String arg2){</w:t>
       </w:r>
     </w:p>
     <w:p>

</xml_diff>

<commit_message>
updated naming conventions throughout XML files. Modified Java code to match. Updated Source Design doc
</commit_message>
<xml_diff>
--- a/N-DROPP Source Design.docx
+++ b/N-DROPP Source Design.docx
@@ -743,9 +743,9 @@
           <w:pPr>
             <w:pStyle w:val="TOC1"/>
             <w:rPr>
-              <w:rFonts w:ascii="Bookman Old Style" w:eastAsiaTheme="minorEastAsia" w:hAnsi="Bookman Old Style"/>
+              <w:rFonts w:eastAsiaTheme="minorEastAsia"/>
               <w:noProof/>
-              <w:szCs w:val="24"/>
+              <w:sz w:val="22"/>
             </w:rPr>
           </w:pPr>
           <w:r>
@@ -769,75 +769,59 @@
             </w:rPr>
             <w:fldChar w:fldCharType="separate"/>
           </w:r>
-          <w:hyperlink w:anchor="_Toc377654820" w:history="1">
+          <w:hyperlink w:anchor="_Toc379032969" w:history="1">
             <w:r>
               <w:rPr>
                 <w:rStyle w:val="Hyperlink"/>
-                <w:rFonts w:ascii="Bookman Old Style" w:hAnsi="Bookman Old Style"/>
-                <w:noProof/>
-                <w:szCs w:val="24"/>
+                <w:noProof/>
               </w:rPr>
               <w:t>N-DROPP Source Design</w:t>
             </w:r>
             <w:r>
               <w:rPr>
-                <w:rFonts w:ascii="Bookman Old Style" w:hAnsi="Bookman Old Style"/>
-                <w:noProof/>
-                <w:webHidden/>
-                <w:szCs w:val="24"/>
+                <w:noProof/>
+                <w:webHidden/>
               </w:rPr>
               <w:tab/>
             </w:r>
             <w:r>
               <w:rPr>
-                <w:rFonts w:ascii="Bookman Old Style" w:hAnsi="Bookman Old Style"/>
-                <w:noProof/>
-                <w:webHidden/>
-                <w:szCs w:val="24"/>
+                <w:noProof/>
+                <w:webHidden/>
               </w:rPr>
               <w:fldChar w:fldCharType="begin"/>
             </w:r>
             <w:r>
               <w:rPr>
-                <w:rFonts w:ascii="Bookman Old Style" w:hAnsi="Bookman Old Style"/>
-                <w:noProof/>
-                <w:webHidden/>
-                <w:szCs w:val="24"/>
-              </w:rPr>
-              <w:instrText xml:space="preserve"> PAGEREF _Toc377654820 \h </w:instrText>
-            </w:r>
-            <w:r>
-              <w:rPr>
-                <w:rFonts w:ascii="Bookman Old Style" w:hAnsi="Bookman Old Style"/>
-                <w:noProof/>
-                <w:webHidden/>
-                <w:szCs w:val="24"/>
-              </w:rPr>
-            </w:r>
-            <w:r>
-              <w:rPr>
-                <w:rFonts w:ascii="Bookman Old Style" w:hAnsi="Bookman Old Style"/>
-                <w:noProof/>
-                <w:webHidden/>
-                <w:szCs w:val="24"/>
+                <w:noProof/>
+                <w:webHidden/>
+              </w:rPr>
+              <w:instrText xml:space="preserve"> PAGEREF _Toc379032969 \h </w:instrText>
+            </w:r>
+            <w:r>
+              <w:rPr>
+                <w:noProof/>
+                <w:webHidden/>
+              </w:rPr>
+            </w:r>
+            <w:r>
+              <w:rPr>
+                <w:noProof/>
+                <w:webHidden/>
               </w:rPr>
               <w:fldChar w:fldCharType="separate"/>
             </w:r>
             <w:r>
               <w:rPr>
-                <w:rFonts w:ascii="Bookman Old Style" w:hAnsi="Bookman Old Style"/>
-                <w:noProof/>
-                <w:webHidden/>
-                <w:szCs w:val="24"/>
+                <w:noProof/>
+                <w:webHidden/>
               </w:rPr>
               <w:t>3</w:t>
             </w:r>
             <w:r>
               <w:rPr>
-                <w:rFonts w:ascii="Bookman Old Style" w:hAnsi="Bookman Old Style"/>
-                <w:noProof/>
-                <w:webHidden/>
-                <w:szCs w:val="24"/>
+                <w:noProof/>
+                <w:webHidden/>
               </w:rPr>
               <w:fldChar w:fldCharType="end"/>
             </w:r>
@@ -851,80 +835,65 @@
             </w:tabs>
             <w:spacing w:after="0"/>
             <w:rPr>
-              <w:rFonts w:ascii="Bookman Old Style" w:eastAsiaTheme="minorEastAsia" w:hAnsi="Bookman Old Style"/>
+              <w:rFonts w:eastAsiaTheme="minorEastAsia"/>
               <w:noProof/>
-              <w:szCs w:val="24"/>
+              <w:sz w:val="22"/>
             </w:rPr>
           </w:pPr>
-          <w:hyperlink w:anchor="_Toc377654821" w:history="1">
+          <w:hyperlink w:anchor="_Toc379032970" w:history="1">
             <w:r>
               <w:rPr>
                 <w:rStyle w:val="Hyperlink"/>
-                <w:rFonts w:ascii="Bookman Old Style" w:hAnsi="Bookman Old Style"/>
-                <w:noProof/>
-                <w:szCs w:val="24"/>
+                <w:noProof/>
+                <w:highlight w:val="red"/>
               </w:rPr>
               <w:t>Model-View-Controller (MVC)</w:t>
             </w:r>
             <w:r>
               <w:rPr>
-                <w:rFonts w:ascii="Bookman Old Style" w:hAnsi="Bookman Old Style"/>
-                <w:noProof/>
-                <w:webHidden/>
-                <w:szCs w:val="24"/>
+                <w:noProof/>
+                <w:webHidden/>
               </w:rPr>
               <w:tab/>
             </w:r>
             <w:r>
               <w:rPr>
-                <w:rFonts w:ascii="Bookman Old Style" w:hAnsi="Bookman Old Style"/>
-                <w:noProof/>
-                <w:webHidden/>
-                <w:szCs w:val="24"/>
+                <w:noProof/>
+                <w:webHidden/>
               </w:rPr>
               <w:fldChar w:fldCharType="begin"/>
             </w:r>
             <w:r>
               <w:rPr>
-                <w:rFonts w:ascii="Bookman Old Style" w:hAnsi="Bookman Old Style"/>
-                <w:noProof/>
-                <w:webHidden/>
-                <w:szCs w:val="24"/>
-              </w:rPr>
-              <w:instrText xml:space="preserve"> PAGEREF _Toc377654821 \h </w:instrText>
-            </w:r>
-            <w:r>
-              <w:rPr>
-                <w:rFonts w:ascii="Bookman Old Style" w:hAnsi="Bookman Old Style"/>
-                <w:noProof/>
-                <w:webHidden/>
-                <w:szCs w:val="24"/>
-              </w:rPr>
-            </w:r>
-            <w:r>
-              <w:rPr>
-                <w:rFonts w:ascii="Bookman Old Style" w:hAnsi="Bookman Old Style"/>
-                <w:noProof/>
-                <w:webHidden/>
-                <w:szCs w:val="24"/>
+                <w:noProof/>
+                <w:webHidden/>
+              </w:rPr>
+              <w:instrText xml:space="preserve"> PAGEREF _Toc379032970 \h </w:instrText>
+            </w:r>
+            <w:r>
+              <w:rPr>
+                <w:noProof/>
+                <w:webHidden/>
+              </w:rPr>
+            </w:r>
+            <w:r>
+              <w:rPr>
+                <w:noProof/>
+                <w:webHidden/>
               </w:rPr>
               <w:fldChar w:fldCharType="separate"/>
             </w:r>
             <w:r>
               <w:rPr>
-                <w:rFonts w:ascii="Bookman Old Style" w:hAnsi="Bookman Old Style"/>
-                <w:noProof/>
-                <w:webHidden/>
-                <w:szCs w:val="24"/>
+                <w:noProof/>
+                <w:webHidden/>
               </w:rPr>
               <w:t>3</w:t>
             </w:r>
             <w:r>
               <w:rPr>
-                <w:rFonts w:ascii="Bookman Old Style" w:hAnsi="Bookman Old Style"/>
-                <w:noProof/>
-                <w:webHidden/>
-                <w:szCs w:val="24"/>
+                <w:noProof/>
+                <w:webHidden/>
               </w:rPr>
               <w:fldChar w:fldCharType="end"/>
             </w:r>
@@ -934,80 +903,64 @@
           <w:pPr>
             <w:pStyle w:val="TOC1"/>
             <w:rPr>
-              <w:rFonts w:ascii="Bookman Old Style" w:eastAsiaTheme="minorEastAsia" w:hAnsi="Bookman Old Style"/>
+              <w:rFonts w:eastAsiaTheme="minorEastAsia"/>
               <w:noProof/>
-              <w:szCs w:val="24"/>
+              <w:sz w:val="22"/>
             </w:rPr>
           </w:pPr>
-          <w:hyperlink w:anchor="_Toc377654822" w:history="1">
+          <w:hyperlink w:anchor="_Toc379032971" w:history="1">
             <w:r>
               <w:rPr>
                 <w:rStyle w:val="Hyperlink"/>
-                <w:rFonts w:ascii="Bookman Old Style" w:hAnsi="Bookman Old Style"/>
-                <w:noProof/>
-                <w:szCs w:val="24"/>
+                <w:noProof/>
               </w:rPr>
               <w:t>Documentation</w:t>
             </w:r>
             <w:r>
               <w:rPr>
-                <w:rFonts w:ascii="Bookman Old Style" w:hAnsi="Bookman Old Style"/>
-                <w:noProof/>
-                <w:webHidden/>
-                <w:szCs w:val="24"/>
+                <w:noProof/>
+                <w:webHidden/>
               </w:rPr>
               <w:tab/>
             </w:r>
             <w:r>
               <w:rPr>
-                <w:rFonts w:ascii="Bookman Old Style" w:hAnsi="Bookman Old Style"/>
-                <w:noProof/>
-                <w:webHidden/>
-                <w:szCs w:val="24"/>
+                <w:noProof/>
+                <w:webHidden/>
               </w:rPr>
               <w:fldChar w:fldCharType="begin"/>
             </w:r>
             <w:r>
               <w:rPr>
-                <w:rFonts w:ascii="Bookman Old Style" w:hAnsi="Bookman Old Style"/>
-                <w:noProof/>
-                <w:webHidden/>
-                <w:szCs w:val="24"/>
-              </w:rPr>
-              <w:instrText xml:space="preserve"> PAGEREF _Toc377654822 \h </w:instrText>
-            </w:r>
-            <w:r>
-              <w:rPr>
-                <w:rFonts w:ascii="Bookman Old Style" w:hAnsi="Bookman Old Style"/>
-                <w:noProof/>
-                <w:webHidden/>
-                <w:szCs w:val="24"/>
-              </w:rPr>
-            </w:r>
-            <w:r>
-              <w:rPr>
-                <w:rFonts w:ascii="Bookman Old Style" w:hAnsi="Bookman Old Style"/>
-                <w:noProof/>
-                <w:webHidden/>
-                <w:szCs w:val="24"/>
+                <w:noProof/>
+                <w:webHidden/>
+              </w:rPr>
+              <w:instrText xml:space="preserve"> PAGEREF _Toc379032971 \h </w:instrText>
+            </w:r>
+            <w:r>
+              <w:rPr>
+                <w:noProof/>
+                <w:webHidden/>
+              </w:rPr>
+            </w:r>
+            <w:r>
+              <w:rPr>
+                <w:noProof/>
+                <w:webHidden/>
               </w:rPr>
               <w:fldChar w:fldCharType="separate"/>
             </w:r>
             <w:r>
               <w:rPr>
-                <w:rFonts w:ascii="Bookman Old Style" w:hAnsi="Bookman Old Style"/>
-                <w:noProof/>
-                <w:webHidden/>
-                <w:szCs w:val="24"/>
+                <w:noProof/>
+                <w:webHidden/>
               </w:rPr>
               <w:t>3</w:t>
             </w:r>
             <w:r>
               <w:rPr>
-                <w:rFonts w:ascii="Bookman Old Style" w:hAnsi="Bookman Old Style"/>
-                <w:noProof/>
-                <w:webHidden/>
-                <w:szCs w:val="24"/>
+                <w:noProof/>
+                <w:webHidden/>
               </w:rPr>
               <w:fldChar w:fldCharType="end"/>
             </w:r>
@@ -1021,80 +974,340 @@
             </w:tabs>
             <w:spacing w:after="0"/>
             <w:rPr>
-              <w:rFonts w:ascii="Bookman Old Style" w:eastAsiaTheme="minorEastAsia" w:hAnsi="Bookman Old Style"/>
+              <w:rFonts w:eastAsiaTheme="minorEastAsia"/>
               <w:noProof/>
-              <w:szCs w:val="24"/>
+              <w:sz w:val="22"/>
             </w:rPr>
           </w:pPr>
-          <w:hyperlink w:anchor="_Toc377654823" w:history="1">
+          <w:hyperlink w:anchor="_Toc379032972" w:history="1">
             <w:r>
               <w:rPr>
                 <w:rStyle w:val="Hyperlink"/>
-                <w:rFonts w:ascii="Bookman Old Style" w:hAnsi="Bookman Old Style"/>
-                <w:noProof/>
-                <w:szCs w:val="24"/>
-              </w:rPr>
-              <w:t>Files</w:t>
-            </w:r>
-            <w:r>
-              <w:rPr>
-                <w:rFonts w:ascii="Bookman Old Style" w:hAnsi="Bookman Old Style"/>
-                <w:noProof/>
-                <w:webHidden/>
-                <w:szCs w:val="24"/>
+                <w:noProof/>
+              </w:rPr>
+              <w:t>Java Files</w:t>
+            </w:r>
+            <w:r>
+              <w:rPr>
+                <w:noProof/>
+                <w:webHidden/>
               </w:rPr>
               <w:tab/>
             </w:r>
             <w:r>
               <w:rPr>
-                <w:rFonts w:ascii="Bookman Old Style" w:hAnsi="Bookman Old Style"/>
-                <w:noProof/>
-                <w:webHidden/>
-                <w:szCs w:val="24"/>
+                <w:noProof/>
+                <w:webHidden/>
               </w:rPr>
               <w:fldChar w:fldCharType="begin"/>
             </w:r>
             <w:r>
               <w:rPr>
-                <w:rFonts w:ascii="Bookman Old Style" w:hAnsi="Bookman Old Style"/>
-                <w:noProof/>
-                <w:webHidden/>
-                <w:szCs w:val="24"/>
-              </w:rPr>
-              <w:instrText xml:space="preserve"> PAGEREF _Toc377654823 \h </w:instrText>
-            </w:r>
-            <w:r>
-              <w:rPr>
-                <w:rFonts w:ascii="Bookman Old Style" w:hAnsi="Bookman Old Style"/>
-                <w:noProof/>
-                <w:webHidden/>
-                <w:szCs w:val="24"/>
-              </w:rPr>
-            </w:r>
-            <w:r>
-              <w:rPr>
-                <w:rFonts w:ascii="Bookman Old Style" w:hAnsi="Bookman Old Style"/>
-                <w:noProof/>
-                <w:webHidden/>
-                <w:szCs w:val="24"/>
+                <w:noProof/>
+                <w:webHidden/>
+              </w:rPr>
+              <w:instrText xml:space="preserve"> PAGEREF _Toc379032972 \h </w:instrText>
+            </w:r>
+            <w:r>
+              <w:rPr>
+                <w:noProof/>
+                <w:webHidden/>
+              </w:rPr>
+            </w:r>
+            <w:r>
+              <w:rPr>
+                <w:noProof/>
+                <w:webHidden/>
               </w:rPr>
               <w:fldChar w:fldCharType="separate"/>
             </w:r>
             <w:r>
               <w:rPr>
-                <w:rFonts w:ascii="Bookman Old Style" w:hAnsi="Bookman Old Style"/>
-                <w:noProof/>
-                <w:webHidden/>
-                <w:szCs w:val="24"/>
+                <w:noProof/>
+                <w:webHidden/>
               </w:rPr>
               <w:t>3</w:t>
             </w:r>
             <w:r>
               <w:rPr>
-                <w:rFonts w:ascii="Bookman Old Style" w:hAnsi="Bookman Old Style"/>
-                <w:noProof/>
-                <w:webHidden/>
-                <w:szCs w:val="24"/>
+                <w:noProof/>
+                <w:webHidden/>
+              </w:rPr>
+              <w:fldChar w:fldCharType="end"/>
+            </w:r>
+          </w:hyperlink>
+        </w:p>
+        <w:p>
+          <w:pPr>
+            <w:pStyle w:val="TOC3"/>
+            <w:tabs>
+              <w:tab w:val="right" w:leader="dot" w:pos="9350"/>
+            </w:tabs>
+            <w:spacing w:after="0"/>
+            <w:rPr>
+              <w:noProof/>
+            </w:rPr>
+          </w:pPr>
+          <w:hyperlink w:anchor="_Toc379032973" w:history="1">
+            <w:r>
+              <w:rPr>
+                <w:rStyle w:val="Hyperlink"/>
+                <w:noProof/>
+              </w:rPr>
+              <w:t>Header</w:t>
+            </w:r>
+            <w:r>
+              <w:rPr>
+                <w:noProof/>
+                <w:webHidden/>
+              </w:rPr>
+              <w:tab/>
+            </w:r>
+            <w:r>
+              <w:rPr>
+                <w:noProof/>
+                <w:webHidden/>
+              </w:rPr>
+              <w:fldChar w:fldCharType="begin"/>
+            </w:r>
+            <w:r>
+              <w:rPr>
+                <w:noProof/>
+                <w:webHidden/>
+              </w:rPr>
+              <w:instrText xml:space="preserve"> PAGEREF _Toc379032973 \h </w:instrText>
+            </w:r>
+            <w:r>
+              <w:rPr>
+                <w:noProof/>
+                <w:webHidden/>
+              </w:rPr>
+            </w:r>
+            <w:r>
+              <w:rPr>
+                <w:noProof/>
+                <w:webHidden/>
+              </w:rPr>
+              <w:fldChar w:fldCharType="separate"/>
+            </w:r>
+            <w:r>
+              <w:rPr>
+                <w:noProof/>
+                <w:webHidden/>
+              </w:rPr>
+              <w:t>3</w:t>
+            </w:r>
+            <w:r>
+              <w:rPr>
+                <w:noProof/>
+                <w:webHidden/>
+              </w:rPr>
+              <w:fldChar w:fldCharType="end"/>
+            </w:r>
+          </w:hyperlink>
+        </w:p>
+        <w:p>
+          <w:pPr>
+            <w:pStyle w:val="TOC3"/>
+            <w:tabs>
+              <w:tab w:val="right" w:leader="dot" w:pos="9350"/>
+            </w:tabs>
+            <w:spacing w:after="0"/>
+            <w:rPr>
+              <w:noProof/>
+            </w:rPr>
+          </w:pPr>
+          <w:hyperlink w:anchor="_Toc379032974" w:history="1">
+            <w:r>
+              <w:rPr>
+                <w:rStyle w:val="Hyperlink"/>
+                <w:noProof/>
+              </w:rPr>
+              <w:t>Classes</w:t>
+            </w:r>
+            <w:r>
+              <w:rPr>
+                <w:noProof/>
+                <w:webHidden/>
+              </w:rPr>
+              <w:tab/>
+            </w:r>
+            <w:r>
+              <w:rPr>
+                <w:noProof/>
+                <w:webHidden/>
+              </w:rPr>
+              <w:fldChar w:fldCharType="begin"/>
+            </w:r>
+            <w:r>
+              <w:rPr>
+                <w:noProof/>
+                <w:webHidden/>
+              </w:rPr>
+              <w:instrText xml:space="preserve"> PAGEREF _Toc379032974 \h </w:instrText>
+            </w:r>
+            <w:r>
+              <w:rPr>
+                <w:noProof/>
+                <w:webHidden/>
+              </w:rPr>
+            </w:r>
+            <w:r>
+              <w:rPr>
+                <w:noProof/>
+                <w:webHidden/>
+              </w:rPr>
+              <w:fldChar w:fldCharType="separate"/>
+            </w:r>
+            <w:r>
+              <w:rPr>
+                <w:noProof/>
+                <w:webHidden/>
+              </w:rPr>
+              <w:t>3</w:t>
+            </w:r>
+            <w:r>
+              <w:rPr>
+                <w:noProof/>
+                <w:webHidden/>
+              </w:rPr>
+              <w:fldChar w:fldCharType="end"/>
+            </w:r>
+          </w:hyperlink>
+        </w:p>
+        <w:p>
+          <w:pPr>
+            <w:pStyle w:val="TOC3"/>
+            <w:tabs>
+              <w:tab w:val="right" w:leader="dot" w:pos="9350"/>
+            </w:tabs>
+            <w:spacing w:after="0"/>
+            <w:rPr>
+              <w:noProof/>
+            </w:rPr>
+          </w:pPr>
+          <w:hyperlink w:anchor="_Toc379032975" w:history="1">
+            <w:r>
+              <w:rPr>
+                <w:rStyle w:val="Hyperlink"/>
+                <w:noProof/>
+              </w:rPr>
+              <w:t>Methods</w:t>
+            </w:r>
+            <w:r>
+              <w:rPr>
+                <w:noProof/>
+                <w:webHidden/>
+              </w:rPr>
+              <w:tab/>
+            </w:r>
+            <w:r>
+              <w:rPr>
+                <w:noProof/>
+                <w:webHidden/>
+              </w:rPr>
+              <w:fldChar w:fldCharType="begin"/>
+            </w:r>
+            <w:r>
+              <w:rPr>
+                <w:noProof/>
+                <w:webHidden/>
+              </w:rPr>
+              <w:instrText xml:space="preserve"> PAGEREF _Toc379032975 \h </w:instrText>
+            </w:r>
+            <w:r>
+              <w:rPr>
+                <w:noProof/>
+                <w:webHidden/>
+              </w:rPr>
+            </w:r>
+            <w:r>
+              <w:rPr>
+                <w:noProof/>
+                <w:webHidden/>
+              </w:rPr>
+              <w:fldChar w:fldCharType="separate"/>
+            </w:r>
+            <w:r>
+              <w:rPr>
+                <w:noProof/>
+                <w:webHidden/>
+              </w:rPr>
+              <w:t>4</w:t>
+            </w:r>
+            <w:r>
+              <w:rPr>
+                <w:noProof/>
+                <w:webHidden/>
+              </w:rPr>
+              <w:fldChar w:fldCharType="end"/>
+            </w:r>
+          </w:hyperlink>
+        </w:p>
+        <w:p>
+          <w:pPr>
+            <w:pStyle w:val="TOC3"/>
+            <w:tabs>
+              <w:tab w:val="right" w:leader="dot" w:pos="9350"/>
+            </w:tabs>
+            <w:spacing w:after="0"/>
+            <w:rPr>
+              <w:noProof/>
+            </w:rPr>
+          </w:pPr>
+          <w:hyperlink w:anchor="_Toc379032976" w:history="1">
+            <w:r>
+              <w:rPr>
+                <w:rStyle w:val="Hyperlink"/>
+                <w:noProof/>
+              </w:rPr>
+              <w:t>Variables</w:t>
+            </w:r>
+            <w:r>
+              <w:rPr>
+                <w:noProof/>
+                <w:webHidden/>
+              </w:rPr>
+              <w:tab/>
+            </w:r>
+            <w:r>
+              <w:rPr>
+                <w:noProof/>
+                <w:webHidden/>
+              </w:rPr>
+              <w:fldChar w:fldCharType="begin"/>
+            </w:r>
+            <w:r>
+              <w:rPr>
+                <w:noProof/>
+                <w:webHidden/>
+              </w:rPr>
+              <w:instrText xml:space="preserve"> PAGEREF _Toc379032976 \h </w:instrText>
+            </w:r>
+            <w:r>
+              <w:rPr>
+                <w:noProof/>
+                <w:webHidden/>
+              </w:rPr>
+            </w:r>
+            <w:r>
+              <w:rPr>
+                <w:noProof/>
+                <w:webHidden/>
+              </w:rPr>
+              <w:fldChar w:fldCharType="separate"/>
+            </w:r>
+            <w:r>
+              <w:rPr>
+                <w:noProof/>
+                <w:webHidden/>
+              </w:rPr>
+              <w:t>4</w:t>
+            </w:r>
+            <w:r>
+              <w:rPr>
+                <w:noProof/>
+                <w:webHidden/>
               </w:rPr>
               <w:fldChar w:fldCharType="end"/>
             </w:r>
@@ -1108,80 +1321,64 @@
             </w:tabs>
             <w:spacing w:after="0"/>
             <w:rPr>
-              <w:rFonts w:ascii="Bookman Old Style" w:eastAsiaTheme="minorEastAsia" w:hAnsi="Bookman Old Style"/>
+              <w:rFonts w:eastAsiaTheme="minorEastAsia"/>
               <w:noProof/>
-              <w:szCs w:val="24"/>
+              <w:sz w:val="22"/>
             </w:rPr>
           </w:pPr>
-          <w:hyperlink w:anchor="_Toc377654824" w:history="1">
+          <w:hyperlink w:anchor="_Toc379032977" w:history="1">
             <w:r>
               <w:rPr>
                 <w:rStyle w:val="Hyperlink"/>
-                <w:rFonts w:ascii="Bookman Old Style" w:hAnsi="Bookman Old Style"/>
-                <w:noProof/>
-                <w:szCs w:val="24"/>
-              </w:rPr>
-              <w:t>Classes</w:t>
-            </w:r>
-            <w:r>
-              <w:rPr>
-                <w:rFonts w:ascii="Bookman Old Style" w:hAnsi="Bookman Old Style"/>
-                <w:noProof/>
-                <w:webHidden/>
-                <w:szCs w:val="24"/>
+                <w:noProof/>
+              </w:rPr>
+              <w:t>Notes/Comments</w:t>
+            </w:r>
+            <w:r>
+              <w:rPr>
+                <w:noProof/>
+                <w:webHidden/>
               </w:rPr>
               <w:tab/>
             </w:r>
             <w:r>
               <w:rPr>
-                <w:rFonts w:ascii="Bookman Old Style" w:hAnsi="Bookman Old Style"/>
-                <w:noProof/>
-                <w:webHidden/>
-                <w:szCs w:val="24"/>
+                <w:noProof/>
+                <w:webHidden/>
               </w:rPr>
               <w:fldChar w:fldCharType="begin"/>
             </w:r>
             <w:r>
               <w:rPr>
-                <w:rFonts w:ascii="Bookman Old Style" w:hAnsi="Bookman Old Style"/>
-                <w:noProof/>
-                <w:webHidden/>
-                <w:szCs w:val="24"/>
-              </w:rPr>
-              <w:instrText xml:space="preserve"> PAGEREF _Toc377654824 \h </w:instrText>
-            </w:r>
-            <w:r>
-              <w:rPr>
-                <w:rFonts w:ascii="Bookman Old Style" w:hAnsi="Bookman Old Style"/>
-                <w:noProof/>
-                <w:webHidden/>
-                <w:szCs w:val="24"/>
-              </w:rPr>
-            </w:r>
-            <w:r>
-              <w:rPr>
-                <w:rFonts w:ascii="Bookman Old Style" w:hAnsi="Bookman Old Style"/>
-                <w:noProof/>
-                <w:webHidden/>
-                <w:szCs w:val="24"/>
+                <w:noProof/>
+                <w:webHidden/>
+              </w:rPr>
+              <w:instrText xml:space="preserve"> PAGEREF _Toc379032977 \h </w:instrText>
+            </w:r>
+            <w:r>
+              <w:rPr>
+                <w:noProof/>
+                <w:webHidden/>
+              </w:rPr>
+            </w:r>
+            <w:r>
+              <w:rPr>
+                <w:noProof/>
+                <w:webHidden/>
               </w:rPr>
               <w:fldChar w:fldCharType="separate"/>
             </w:r>
             <w:r>
               <w:rPr>
-                <w:rFonts w:ascii="Bookman Old Style" w:hAnsi="Bookman Old Style"/>
-                <w:noProof/>
-                <w:webHidden/>
-                <w:szCs w:val="24"/>
-              </w:rPr>
-              <w:t>3</w:t>
-            </w:r>
-            <w:r>
-              <w:rPr>
-                <w:rFonts w:ascii="Bookman Old Style" w:hAnsi="Bookman Old Style"/>
-                <w:noProof/>
-                <w:webHidden/>
-                <w:szCs w:val="24"/>
+                <w:noProof/>
+                <w:webHidden/>
+              </w:rPr>
+              <w:t>4</w:t>
+            </w:r>
+            <w:r>
+              <w:rPr>
+                <w:noProof/>
+                <w:webHidden/>
               </w:rPr>
               <w:fldChar w:fldCharType="end"/>
             </w:r>
@@ -1195,80 +1392,64 @@
             </w:tabs>
             <w:spacing w:after="0"/>
             <w:rPr>
-              <w:rFonts w:ascii="Bookman Old Style" w:eastAsiaTheme="minorEastAsia" w:hAnsi="Bookman Old Style"/>
+              <w:rFonts w:eastAsiaTheme="minorEastAsia"/>
               <w:noProof/>
-              <w:szCs w:val="24"/>
+              <w:sz w:val="22"/>
             </w:rPr>
           </w:pPr>
-          <w:hyperlink w:anchor="_Toc377654825" w:history="1">
+          <w:hyperlink w:anchor="_Toc379032978" w:history="1">
             <w:r>
               <w:rPr>
                 <w:rStyle w:val="Hyperlink"/>
-                <w:rFonts w:ascii="Bookman Old Style" w:hAnsi="Bookman Old Style"/>
-                <w:noProof/>
-                <w:szCs w:val="24"/>
-              </w:rPr>
-              <w:t>Methods</w:t>
-            </w:r>
-            <w:r>
-              <w:rPr>
-                <w:rFonts w:ascii="Bookman Old Style" w:hAnsi="Bookman Old Style"/>
-                <w:noProof/>
-                <w:webHidden/>
-                <w:szCs w:val="24"/>
+                <w:noProof/>
+              </w:rPr>
+              <w:t>XML Files</w:t>
+            </w:r>
+            <w:r>
+              <w:rPr>
+                <w:noProof/>
+                <w:webHidden/>
               </w:rPr>
               <w:tab/>
             </w:r>
             <w:r>
               <w:rPr>
-                <w:rFonts w:ascii="Bookman Old Style" w:hAnsi="Bookman Old Style"/>
-                <w:noProof/>
-                <w:webHidden/>
-                <w:szCs w:val="24"/>
+                <w:noProof/>
+                <w:webHidden/>
               </w:rPr>
               <w:fldChar w:fldCharType="begin"/>
             </w:r>
             <w:r>
               <w:rPr>
-                <w:rFonts w:ascii="Bookman Old Style" w:hAnsi="Bookman Old Style"/>
-                <w:noProof/>
-                <w:webHidden/>
-                <w:szCs w:val="24"/>
-              </w:rPr>
-              <w:instrText xml:space="preserve"> PAGEREF _Toc377654825 \h </w:instrText>
-            </w:r>
-            <w:r>
-              <w:rPr>
-                <w:rFonts w:ascii="Bookman Old Style" w:hAnsi="Bookman Old Style"/>
-                <w:noProof/>
-                <w:webHidden/>
-                <w:szCs w:val="24"/>
-              </w:rPr>
-            </w:r>
-            <w:r>
-              <w:rPr>
-                <w:rFonts w:ascii="Bookman Old Style" w:hAnsi="Bookman Old Style"/>
-                <w:noProof/>
-                <w:webHidden/>
-                <w:szCs w:val="24"/>
+                <w:noProof/>
+                <w:webHidden/>
+              </w:rPr>
+              <w:instrText xml:space="preserve"> PAGEREF _Toc379032978 \h </w:instrText>
+            </w:r>
+            <w:r>
+              <w:rPr>
+                <w:noProof/>
+                <w:webHidden/>
+              </w:rPr>
+            </w:r>
+            <w:r>
+              <w:rPr>
+                <w:noProof/>
+                <w:webHidden/>
               </w:rPr>
               <w:fldChar w:fldCharType="separate"/>
             </w:r>
             <w:r>
               <w:rPr>
-                <w:rFonts w:ascii="Bookman Old Style" w:hAnsi="Bookman Old Style"/>
-                <w:noProof/>
-                <w:webHidden/>
-                <w:szCs w:val="24"/>
+                <w:noProof/>
+                <w:webHidden/>
               </w:rPr>
               <w:t>4</w:t>
             </w:r>
             <w:r>
               <w:rPr>
-                <w:rFonts w:ascii="Bookman Old Style" w:hAnsi="Bookman Old Style"/>
-                <w:noProof/>
-                <w:webHidden/>
-                <w:szCs w:val="24"/>
+                <w:noProof/>
+                <w:webHidden/>
               </w:rPr>
               <w:fldChar w:fldCharType="end"/>
             </w:r>
@@ -1276,260 +1457,68 @@
         </w:p>
         <w:p>
           <w:pPr>
-            <w:pStyle w:val="TOC2"/>
+            <w:pStyle w:val="TOC3"/>
             <w:tabs>
               <w:tab w:val="right" w:leader="dot" w:pos="9350"/>
             </w:tabs>
             <w:spacing w:after="0"/>
             <w:rPr>
-              <w:rFonts w:ascii="Bookman Old Style" w:eastAsiaTheme="minorEastAsia" w:hAnsi="Bookman Old Style"/>
               <w:noProof/>
-              <w:szCs w:val="24"/>
             </w:rPr>
           </w:pPr>
-          <w:hyperlink w:anchor="_Toc377654826" w:history="1">
+          <w:hyperlink w:anchor="_Toc379032979" w:history="1">
             <w:r>
               <w:rPr>
                 <w:rStyle w:val="Hyperlink"/>
-                <w:rFonts w:ascii="Bookman Old Style" w:hAnsi="Bookman Old Style"/>
-                <w:noProof/>
-                <w:szCs w:val="24"/>
-              </w:rPr>
-              <w:t>Notes/Comments</w:t>
-            </w:r>
-            <w:r>
-              <w:rPr>
-                <w:rFonts w:ascii="Bookman Old Style" w:hAnsi="Bookman Old Style"/>
-                <w:noProof/>
-                <w:webHidden/>
-                <w:szCs w:val="24"/>
+                <w:noProof/>
+              </w:rPr>
+              <w:t>View Id’s</w:t>
+            </w:r>
+            <w:r>
+              <w:rPr>
+                <w:noProof/>
+                <w:webHidden/>
               </w:rPr>
               <w:tab/>
             </w:r>
             <w:r>
               <w:rPr>
-                <w:rFonts w:ascii="Bookman Old Style" w:hAnsi="Bookman Old Style"/>
-                <w:noProof/>
-                <w:webHidden/>
-                <w:szCs w:val="24"/>
+                <w:noProof/>
+                <w:webHidden/>
               </w:rPr>
               <w:fldChar w:fldCharType="begin"/>
             </w:r>
             <w:r>
               <w:rPr>
-                <w:rFonts w:ascii="Bookman Old Style" w:hAnsi="Bookman Old Style"/>
-                <w:noProof/>
-                <w:webHidden/>
-                <w:szCs w:val="24"/>
-              </w:rPr>
-              <w:instrText xml:space="preserve"> PAGEREF _Toc377654826 \h </w:instrText>
-            </w:r>
-            <w:r>
-              <w:rPr>
-                <w:rFonts w:ascii="Bookman Old Style" w:hAnsi="Bookman Old Style"/>
-                <w:noProof/>
-                <w:webHidden/>
-                <w:szCs w:val="24"/>
-              </w:rPr>
-            </w:r>
-            <w:r>
-              <w:rPr>
-                <w:rFonts w:ascii="Bookman Old Style" w:hAnsi="Bookman Old Style"/>
-                <w:noProof/>
-                <w:webHidden/>
-                <w:szCs w:val="24"/>
+                <w:noProof/>
+                <w:webHidden/>
+              </w:rPr>
+              <w:instrText xml:space="preserve"> PAGEREF _Toc379032979 \h </w:instrText>
+            </w:r>
+            <w:r>
+              <w:rPr>
+                <w:noProof/>
+                <w:webHidden/>
+              </w:rPr>
+            </w:r>
+            <w:r>
+              <w:rPr>
+                <w:noProof/>
+                <w:webHidden/>
               </w:rPr>
               <w:fldChar w:fldCharType="separate"/>
             </w:r>
             <w:r>
               <w:rPr>
-                <w:rFonts w:ascii="Bookman Old Style" w:hAnsi="Bookman Old Style"/>
-                <w:noProof/>
-                <w:webHidden/>
-                <w:szCs w:val="24"/>
+                <w:noProof/>
+                <w:webHidden/>
               </w:rPr>
               <w:t>4</w:t>
             </w:r>
             <w:r>
               <w:rPr>
-                <w:rFonts w:ascii="Bookman Old Style" w:hAnsi="Bookman Old Style"/>
-                <w:noProof/>
-                <w:webHidden/>
-                <w:szCs w:val="24"/>
-              </w:rPr>
-              <w:fldChar w:fldCharType="end"/>
-            </w:r>
-          </w:hyperlink>
-        </w:p>
-        <w:p>
-          <w:pPr>
-            <w:pStyle w:val="TOC2"/>
-            <w:tabs>
-              <w:tab w:val="right" w:leader="dot" w:pos="9350"/>
-            </w:tabs>
-            <w:spacing w:after="0"/>
-            <w:rPr>
-              <w:rFonts w:ascii="Bookman Old Style" w:eastAsiaTheme="minorEastAsia" w:hAnsi="Bookman Old Style"/>
-              <w:noProof/>
-              <w:szCs w:val="24"/>
-            </w:rPr>
-          </w:pPr>
-          <w:hyperlink w:anchor="_Toc377654827" w:history="1">
-            <w:r>
-              <w:rPr>
-                <w:rStyle w:val="Hyperlink"/>
-                <w:rFonts w:ascii="Bookman Old Style" w:hAnsi="Bookman Old Style"/>
-                <w:noProof/>
-                <w:szCs w:val="24"/>
-              </w:rPr>
-              <w:t>ShotClock FSM</w:t>
-            </w:r>
-            <w:r>
-              <w:rPr>
-                <w:rFonts w:ascii="Bookman Old Style" w:hAnsi="Bookman Old Style"/>
-                <w:noProof/>
-                <w:webHidden/>
-                <w:szCs w:val="24"/>
-              </w:rPr>
-              <w:tab/>
-            </w:r>
-            <w:r>
-              <w:rPr>
-                <w:rFonts w:ascii="Bookman Old Style" w:hAnsi="Bookman Old Style"/>
-                <w:noProof/>
-                <w:webHidden/>
-                <w:szCs w:val="24"/>
-              </w:rPr>
-              <w:fldChar w:fldCharType="begin"/>
-            </w:r>
-            <w:r>
-              <w:rPr>
-                <w:rFonts w:ascii="Bookman Old Style" w:hAnsi="Bookman Old Style"/>
-                <w:noProof/>
-                <w:webHidden/>
-                <w:szCs w:val="24"/>
-              </w:rPr>
-              <w:instrText xml:space="preserve"> PAGEREF _Toc377654827 \h </w:instrText>
-            </w:r>
-            <w:r>
-              <w:rPr>
-                <w:rFonts w:ascii="Bookman Old Style" w:hAnsi="Bookman Old Style"/>
-                <w:noProof/>
-                <w:webHidden/>
-                <w:szCs w:val="24"/>
-              </w:rPr>
-            </w:r>
-            <w:r>
-              <w:rPr>
-                <w:rFonts w:ascii="Bookman Old Style" w:hAnsi="Bookman Old Style"/>
-                <w:noProof/>
-                <w:webHidden/>
-                <w:szCs w:val="24"/>
-              </w:rPr>
-              <w:fldChar w:fldCharType="separate"/>
-            </w:r>
-            <w:r>
-              <w:rPr>
-                <w:rFonts w:ascii="Bookman Old Style" w:hAnsi="Bookman Old Style"/>
-                <w:noProof/>
-                <w:webHidden/>
-                <w:szCs w:val="24"/>
-              </w:rPr>
-              <w:t>5</w:t>
-            </w:r>
-            <w:r>
-              <w:rPr>
-                <w:rFonts w:ascii="Bookman Old Style" w:hAnsi="Bookman Old Style"/>
-                <w:noProof/>
-                <w:webHidden/>
-                <w:szCs w:val="24"/>
-              </w:rPr>
-              <w:fldChar w:fldCharType="end"/>
-            </w:r>
-          </w:hyperlink>
-        </w:p>
-        <w:p>
-          <w:pPr>
-            <w:pStyle w:val="TOC2"/>
-            <w:tabs>
-              <w:tab w:val="right" w:leader="dot" w:pos="9350"/>
-            </w:tabs>
-            <w:spacing w:after="0"/>
-            <w:rPr>
-              <w:rFonts w:ascii="Bookman Old Style" w:eastAsiaTheme="minorEastAsia" w:hAnsi="Bookman Old Style"/>
-              <w:noProof/>
-              <w:szCs w:val="24"/>
-            </w:rPr>
-          </w:pPr>
-          <w:hyperlink w:anchor="_Toc377654828" w:history="1">
-            <w:r>
-              <w:rPr>
-                <w:rStyle w:val="Hyperlink"/>
-                <w:rFonts w:ascii="Bookman Old Style" w:hAnsi="Bookman Old Style"/>
-                <w:noProof/>
-                <w:szCs w:val="24"/>
-              </w:rPr>
-              <w:t>GameClock FSM</w:t>
-            </w:r>
-            <w:r>
-              <w:rPr>
-                <w:rFonts w:ascii="Bookman Old Style" w:hAnsi="Bookman Old Style"/>
-                <w:noProof/>
-                <w:webHidden/>
-                <w:szCs w:val="24"/>
-              </w:rPr>
-              <w:tab/>
-            </w:r>
-            <w:r>
-              <w:rPr>
-                <w:rFonts w:ascii="Bookman Old Style" w:hAnsi="Bookman Old Style"/>
-                <w:noProof/>
-                <w:webHidden/>
-                <w:szCs w:val="24"/>
-              </w:rPr>
-              <w:fldChar w:fldCharType="begin"/>
-            </w:r>
-            <w:r>
-              <w:rPr>
-                <w:rFonts w:ascii="Bookman Old Style" w:hAnsi="Bookman Old Style"/>
-                <w:noProof/>
-                <w:webHidden/>
-                <w:szCs w:val="24"/>
-              </w:rPr>
-              <w:instrText xml:space="preserve"> PAGEREF _Toc377654828 \h </w:instrText>
-            </w:r>
-            <w:r>
-              <w:rPr>
-                <w:rFonts w:ascii="Bookman Old Style" w:hAnsi="Bookman Old Style"/>
-                <w:noProof/>
-                <w:webHidden/>
-                <w:szCs w:val="24"/>
-              </w:rPr>
-            </w:r>
-            <w:r>
-              <w:rPr>
-                <w:rFonts w:ascii="Bookman Old Style" w:hAnsi="Bookman Old Style"/>
-                <w:noProof/>
-                <w:webHidden/>
-                <w:szCs w:val="24"/>
-              </w:rPr>
-              <w:fldChar w:fldCharType="separate"/>
-            </w:r>
-            <w:r>
-              <w:rPr>
-                <w:rFonts w:ascii="Bookman Old Style" w:hAnsi="Bookman Old Style"/>
-                <w:noProof/>
-                <w:webHidden/>
-                <w:szCs w:val="24"/>
-              </w:rPr>
-              <w:t>7</w:t>
-            </w:r>
-            <w:r>
-              <w:rPr>
-                <w:rFonts w:ascii="Bookman Old Style" w:hAnsi="Bookman Old Style"/>
-                <w:noProof/>
-                <w:webHidden/>
-                <w:szCs w:val="24"/>
+                <w:noProof/>
+                <w:webHidden/>
               </w:rPr>
               <w:fldChar w:fldCharType="end"/>
             </w:r>
@@ -1539,80 +1528,198 @@
           <w:pPr>
             <w:pStyle w:val="TOC1"/>
             <w:rPr>
-              <w:rFonts w:ascii="Bookman Old Style" w:eastAsiaTheme="minorEastAsia" w:hAnsi="Bookman Old Style"/>
+              <w:rFonts w:eastAsiaTheme="minorEastAsia"/>
               <w:noProof/>
-              <w:szCs w:val="24"/>
+              <w:sz w:val="22"/>
             </w:rPr>
           </w:pPr>
-          <w:hyperlink w:anchor="_Toc377654829" w:history="1">
+          <w:hyperlink w:anchor="_Toc379032980" w:history="1">
             <w:r>
               <w:rPr>
                 <w:rStyle w:val="Hyperlink"/>
-                <w:rFonts w:ascii="Bookman Old Style" w:hAnsi="Bookman Old Style"/>
-                <w:noProof/>
-                <w:szCs w:val="24"/>
+                <w:noProof/>
+              </w:rPr>
+              <w:t>ShotClock FSM</w:t>
+            </w:r>
+            <w:r>
+              <w:rPr>
+                <w:noProof/>
+                <w:webHidden/>
+              </w:rPr>
+              <w:tab/>
+            </w:r>
+            <w:r>
+              <w:rPr>
+                <w:noProof/>
+                <w:webHidden/>
+              </w:rPr>
+              <w:fldChar w:fldCharType="begin"/>
+            </w:r>
+            <w:r>
+              <w:rPr>
+                <w:noProof/>
+                <w:webHidden/>
+              </w:rPr>
+              <w:instrText xml:space="preserve"> PAGEREF _Toc379032980 \h </w:instrText>
+            </w:r>
+            <w:r>
+              <w:rPr>
+                <w:noProof/>
+                <w:webHidden/>
+              </w:rPr>
+            </w:r>
+            <w:r>
+              <w:rPr>
+                <w:noProof/>
+                <w:webHidden/>
+              </w:rPr>
+              <w:fldChar w:fldCharType="separate"/>
+            </w:r>
+            <w:r>
+              <w:rPr>
+                <w:noProof/>
+                <w:webHidden/>
+              </w:rPr>
+              <w:t>5</w:t>
+            </w:r>
+            <w:r>
+              <w:rPr>
+                <w:noProof/>
+                <w:webHidden/>
+              </w:rPr>
+              <w:fldChar w:fldCharType="end"/>
+            </w:r>
+          </w:hyperlink>
+        </w:p>
+        <w:p>
+          <w:pPr>
+            <w:pStyle w:val="TOC1"/>
+            <w:rPr>
+              <w:rFonts w:eastAsiaTheme="minorEastAsia"/>
+              <w:noProof/>
+              <w:sz w:val="22"/>
+            </w:rPr>
+          </w:pPr>
+          <w:hyperlink w:anchor="_Toc379032981" w:history="1">
+            <w:r>
+              <w:rPr>
+                <w:rStyle w:val="Hyperlink"/>
+                <w:noProof/>
+              </w:rPr>
+              <w:t>GameClock FSM</w:t>
+            </w:r>
+            <w:r>
+              <w:rPr>
+                <w:noProof/>
+                <w:webHidden/>
+              </w:rPr>
+              <w:tab/>
+            </w:r>
+            <w:r>
+              <w:rPr>
+                <w:noProof/>
+                <w:webHidden/>
+              </w:rPr>
+              <w:fldChar w:fldCharType="begin"/>
+            </w:r>
+            <w:r>
+              <w:rPr>
+                <w:noProof/>
+                <w:webHidden/>
+              </w:rPr>
+              <w:instrText xml:space="preserve"> PAGEREF _Toc379032981 \h </w:instrText>
+            </w:r>
+            <w:r>
+              <w:rPr>
+                <w:noProof/>
+                <w:webHidden/>
+              </w:rPr>
+            </w:r>
+            <w:r>
+              <w:rPr>
+                <w:noProof/>
+                <w:webHidden/>
+              </w:rPr>
+              <w:fldChar w:fldCharType="separate"/>
+            </w:r>
+            <w:r>
+              <w:rPr>
+                <w:noProof/>
+                <w:webHidden/>
+              </w:rPr>
+              <w:t>7</w:t>
+            </w:r>
+            <w:r>
+              <w:rPr>
+                <w:noProof/>
+                <w:webHidden/>
+              </w:rPr>
+              <w:fldChar w:fldCharType="end"/>
+            </w:r>
+          </w:hyperlink>
+        </w:p>
+        <w:p>
+          <w:pPr>
+            <w:pStyle w:val="TOC1"/>
+            <w:rPr>
+              <w:rFonts w:eastAsiaTheme="minorEastAsia"/>
+              <w:noProof/>
+              <w:sz w:val="22"/>
+            </w:rPr>
+          </w:pPr>
+          <w:hyperlink w:anchor="_Toc379032982" w:history="1">
+            <w:r>
+              <w:rPr>
+                <w:rStyle w:val="Hyperlink"/>
+                <w:noProof/>
               </w:rPr>
               <w:t>RANDOM JIBBERISH (NOTES,REMINDERS,ETC.)</w:t>
             </w:r>
             <w:r>
               <w:rPr>
-                <w:rFonts w:ascii="Bookman Old Style" w:hAnsi="Bookman Old Style"/>
-                <w:noProof/>
-                <w:webHidden/>
-                <w:szCs w:val="24"/>
+                <w:noProof/>
+                <w:webHidden/>
               </w:rPr>
               <w:tab/>
             </w:r>
             <w:r>
               <w:rPr>
-                <w:rFonts w:ascii="Bookman Old Style" w:hAnsi="Bookman Old Style"/>
-                <w:noProof/>
-                <w:webHidden/>
-                <w:szCs w:val="24"/>
+                <w:noProof/>
+                <w:webHidden/>
               </w:rPr>
               <w:fldChar w:fldCharType="begin"/>
             </w:r>
             <w:r>
               <w:rPr>
-                <w:rFonts w:ascii="Bookman Old Style" w:hAnsi="Bookman Old Style"/>
-                <w:noProof/>
-                <w:webHidden/>
-                <w:szCs w:val="24"/>
-              </w:rPr>
-              <w:instrText xml:space="preserve"> PAGEREF _Toc377654829 \h </w:instrText>
-            </w:r>
-            <w:r>
-              <w:rPr>
-                <w:rFonts w:ascii="Bookman Old Style" w:hAnsi="Bookman Old Style"/>
-                <w:noProof/>
-                <w:webHidden/>
-                <w:szCs w:val="24"/>
-              </w:rPr>
-            </w:r>
-            <w:r>
-              <w:rPr>
-                <w:rFonts w:ascii="Bookman Old Style" w:hAnsi="Bookman Old Style"/>
-                <w:noProof/>
-                <w:webHidden/>
-                <w:szCs w:val="24"/>
+                <w:noProof/>
+                <w:webHidden/>
+              </w:rPr>
+              <w:instrText xml:space="preserve"> PAGEREF _Toc379032982 \h </w:instrText>
+            </w:r>
+            <w:r>
+              <w:rPr>
+                <w:noProof/>
+                <w:webHidden/>
+              </w:rPr>
+            </w:r>
+            <w:r>
+              <w:rPr>
+                <w:noProof/>
+                <w:webHidden/>
               </w:rPr>
               <w:fldChar w:fldCharType="separate"/>
             </w:r>
             <w:r>
               <w:rPr>
-                <w:rFonts w:ascii="Bookman Old Style" w:hAnsi="Bookman Old Style"/>
-                <w:noProof/>
-                <w:webHidden/>
-                <w:szCs w:val="24"/>
+                <w:noProof/>
+                <w:webHidden/>
               </w:rPr>
               <w:t>8</w:t>
             </w:r>
             <w:r>
               <w:rPr>
-                <w:rFonts w:ascii="Bookman Old Style" w:hAnsi="Bookman Old Style"/>
-                <w:noProof/>
-                <w:webHidden/>
-                <w:szCs w:val="24"/>
+                <w:noProof/>
+                <w:webHidden/>
               </w:rPr>
               <w:fldChar w:fldCharType="end"/>
             </w:r>
@@ -1663,15 +1770,9 @@
     <w:p>
       <w:pPr>
         <w:pStyle w:val="Heading1"/>
-        <w:rPr>
-          <w:rFonts w:ascii="Bookman Old Style" w:hAnsi="Bookman Old Style"/>
-        </w:rPr>
-      </w:pPr>
-      <w:bookmarkStart w:id="0" w:name="_Toc377654820"/>
-      <w:r>
-        <w:rPr>
-          <w:rFonts w:ascii="Bookman Old Style" w:hAnsi="Bookman Old Style"/>
-        </w:rPr>
+      </w:pPr>
+      <w:bookmarkStart w:id="0" w:name="_Toc379032969"/>
+      <w:r>
         <w:t>N-DROPP Source Design</w:t>
       </w:r>
       <w:bookmarkEnd w:id="0"/>
@@ -1687,16 +1788,12 @@
       <w:pPr>
         <w:pStyle w:val="Heading2"/>
         <w:rPr>
-          <w:rFonts w:ascii="Bookman Old Style" w:hAnsi="Bookman Old Style"/>
-          <w:sz w:val="22"/>
           <w:highlight w:val="red"/>
         </w:rPr>
       </w:pPr>
-      <w:bookmarkStart w:id="1" w:name="_Toc377654821"/>
-      <w:r>
-        <w:rPr>
-          <w:rFonts w:ascii="Bookman Old Style" w:hAnsi="Bookman Old Style"/>
-          <w:sz w:val="22"/>
+      <w:bookmarkStart w:id="1" w:name="_Toc379032970"/>
+      <w:r>
+        <w:rPr>
           <w:highlight w:val="red"/>
         </w:rPr>
         <w:t>Model-View-Controller (MVC)</w:t>
@@ -1885,15 +1982,9 @@
     <w:p>
       <w:pPr>
         <w:pStyle w:val="Heading1"/>
-        <w:rPr>
-          <w:rFonts w:ascii="Bookman Old Style" w:hAnsi="Bookman Old Style"/>
-        </w:rPr>
-      </w:pPr>
-      <w:bookmarkStart w:id="2" w:name="_Toc377654822"/>
-      <w:r>
-        <w:rPr>
-          <w:rFonts w:ascii="Bookman Old Style" w:hAnsi="Bookman Old Style"/>
-        </w:rPr>
+      </w:pPr>
+      <w:bookmarkStart w:id="2" w:name="_Toc379032971"/>
+      <w:r>
         <w:t>Documentation</w:t>
       </w:r>
       <w:bookmarkEnd w:id="2"/>
@@ -1901,18 +1992,33 @@
     <w:p>
       <w:pPr>
         <w:pStyle w:val="Heading2"/>
-        <w:rPr>
-          <w:rFonts w:ascii="Bookman Old Style" w:hAnsi="Bookman Old Style"/>
-        </w:rPr>
-      </w:pPr>
-      <w:bookmarkStart w:id="3" w:name="_Toc377654823"/>
-      <w:r>
-        <w:rPr>
-          <w:rFonts w:ascii="Bookman Old Style" w:hAnsi="Bookman Old Style"/>
-        </w:rPr>
+      </w:pPr>
+      <w:bookmarkStart w:id="3" w:name="_Toc379032972"/>
+      <w:r>
+        <w:t xml:space="preserve">Java </w:t>
+      </w:r>
+      <w:r>
         <w:t>Files</w:t>
       </w:r>
       <w:bookmarkEnd w:id="3"/>
+    </w:p>
+    <w:p>
+      <w:pPr>
+        <w:rPr>
+          <w:rFonts w:ascii="Bookman Old Style" w:hAnsi="Bookman Old Style"/>
+          <w:sz w:val="22"/>
+        </w:rPr>
+      </w:pPr>
+    </w:p>
+    <w:p>
+      <w:pPr>
+        <w:pStyle w:val="Heading3"/>
+      </w:pPr>
+      <w:bookmarkStart w:id="4" w:name="_Toc379032973"/>
+      <w:r>
+        <w:t>Header</w:t>
+      </w:r>
+      <w:bookmarkEnd w:id="4"/>
     </w:p>
     <w:p>
       <w:pPr>
@@ -2228,19 +2334,13 @@
     </w:p>
     <w:p>
       <w:pPr>
-        <w:pStyle w:val="Heading2"/>
-        <w:rPr>
-          <w:rFonts w:ascii="Bookman Old Style" w:hAnsi="Bookman Old Style"/>
-        </w:rPr>
-      </w:pPr>
-      <w:bookmarkStart w:id="4" w:name="_Toc377654824"/>
-      <w:r>
-        <w:rPr>
-          <w:rFonts w:ascii="Bookman Old Style" w:hAnsi="Bookman Old Style"/>
-        </w:rPr>
+        <w:pStyle w:val="Heading3"/>
+      </w:pPr>
+      <w:bookmarkStart w:id="5" w:name="_Toc379032974"/>
+      <w:r>
         <w:t>Classes</w:t>
       </w:r>
-      <w:bookmarkEnd w:id="4"/>
+      <w:bookmarkEnd w:id="5"/>
     </w:p>
     <w:p>
       <w:pPr>
@@ -2329,6 +2429,7 @@
           <w:sz w:val="20"/>
           <w:szCs w:val="20"/>
         </w:rPr>
+        <w:lastRenderedPageBreak/>
         <w:t xml:space="preserve"> * </w:t>
       </w:r>
       <w:proofErr w:type="gramStart"/>
@@ -2381,7 +2482,6 @@
           <w:sz w:val="20"/>
           <w:szCs w:val="20"/>
         </w:rPr>
-        <w:lastRenderedPageBreak/>
         <w:t xml:space="preserve"> * (single asterisk) followed by the class’ name.  The next line should</w:t>
       </w:r>
     </w:p>
@@ -2530,19 +2630,13 @@
     </w:p>
     <w:p>
       <w:pPr>
-        <w:pStyle w:val="Heading2"/>
-        <w:rPr>
-          <w:rFonts w:ascii="Bookman Old Style" w:hAnsi="Bookman Old Style"/>
-        </w:rPr>
-      </w:pPr>
-      <w:bookmarkStart w:id="5" w:name="_Toc377654825"/>
-      <w:r>
-        <w:rPr>
-          <w:rFonts w:ascii="Bookman Old Style" w:hAnsi="Bookman Old Style"/>
-        </w:rPr>
+        <w:pStyle w:val="Heading3"/>
+      </w:pPr>
+      <w:bookmarkStart w:id="6" w:name="_Toc379032975"/>
+      <w:r>
         <w:t>Methods</w:t>
       </w:r>
-      <w:bookmarkEnd w:id="5"/>
+      <w:bookmarkEnd w:id="6"/>
     </w:p>
     <w:p>
       <w:pPr>
@@ -2562,7 +2656,23 @@
           <w:rFonts w:ascii="Bookman Old Style" w:hAnsi="Bookman Old Style"/>
           <w:sz w:val="22"/>
         </w:rPr>
-        <w:t>Each declared method should contain a description of the method, its parameters, and the value it’s returning (if any).</w:t>
+        <w:t xml:space="preserve">Each declared method should contain a description of the method, its </w:t>
+      </w:r>
+      <w:proofErr w:type="gramStart"/>
+      <w:r>
+        <w:rPr>
+          <w:rFonts w:ascii="Bookman Old Style" w:hAnsi="Bookman Old Style"/>
+          <w:sz w:val="22"/>
+        </w:rPr>
+        <w:t>parameters</w:t>
+      </w:r>
+      <w:proofErr w:type="gramEnd"/>
+      <w:r>
+        <w:rPr>
+          <w:rFonts w:ascii="Bookman Old Style" w:hAnsi="Bookman Old Style"/>
+          <w:sz w:val="22"/>
+        </w:rPr>
+        <w:t>, and the value it’s returning (if any).</w:t>
       </w:r>
     </w:p>
     <w:p>
@@ -3047,19 +3157,199 @@
     </w:p>
     <w:p>
       <w:pPr>
+        <w:pStyle w:val="Heading3"/>
+      </w:pPr>
+      <w:bookmarkStart w:id="7" w:name="_Toc379032976"/>
+      <w:r>
+        <w:t>Variables</w:t>
+      </w:r>
+      <w:bookmarkEnd w:id="7"/>
+    </w:p>
+    <w:p>
+      <w:pPr>
+        <w:rPr>
+          <w:rFonts w:ascii="Bookman Old Style" w:hAnsi="Bookman Old Style"/>
+          <w:sz w:val="22"/>
+        </w:rPr>
+      </w:pPr>
+      <w:r>
+        <w:rPr>
+          <w:rFonts w:ascii="Bookman Old Style" w:hAnsi="Bookman Old Style"/>
+        </w:rPr>
+        <w:tab/>
+      </w:r>
+      <w:r>
+        <w:rPr>
+          <w:rFonts w:ascii="Bookman Old Style" w:hAnsi="Bookman Old Style"/>
+          <w:sz w:val="22"/>
+        </w:rPr>
+        <w:t>Variable names should be created with Hungarian notation (description of variable in the name).</w:t>
+      </w:r>
+    </w:p>
+    <w:p>
+      <w:pPr>
+        <w:rPr>
+          <w:rFonts w:ascii="Bookman Old Style" w:hAnsi="Bookman Old Style"/>
+          <w:sz w:val="22"/>
+        </w:rPr>
+      </w:pPr>
+    </w:p>
+    <w:p>
+      <w:pPr>
+        <w:ind w:firstLine="720"/>
+        <w:rPr>
+          <w:rFonts w:ascii="Bookman Old Style" w:hAnsi="Bookman Old Style"/>
+          <w:sz w:val="22"/>
+        </w:rPr>
+      </w:pPr>
+      <w:proofErr w:type="gramStart"/>
+      <w:r>
+        <w:rPr>
+          <w:rFonts w:ascii="Bookman Old Style" w:hAnsi="Bookman Old Style"/>
+          <w:sz w:val="22"/>
+        </w:rPr>
+        <w:t>EX.</w:t>
+      </w:r>
+      <w:proofErr w:type="gramEnd"/>
+      <w:r>
+        <w:rPr>
+          <w:rFonts w:ascii="Bookman Old Style" w:hAnsi="Bookman Old Style"/>
+          <w:sz w:val="22"/>
+        </w:rPr>
+        <w:t xml:space="preserve"> </w:t>
+      </w:r>
+      <w:r>
+        <w:rPr>
+          <w:rFonts w:ascii="Bookman Old Style" w:hAnsi="Bookman Old Style"/>
+          <w:sz w:val="22"/>
+        </w:rPr>
+        <w:tab/>
+      </w:r>
+      <w:r>
+        <w:rPr>
+          <w:rFonts w:ascii="Bookman Old Style" w:hAnsi="Bookman Old Style"/>
+          <w:sz w:val="22"/>
+        </w:rPr>
+        <w:tab/>
+        <w:t>String</w:t>
+      </w:r>
+      <w:r>
+        <w:rPr>
+          <w:rFonts w:ascii="Bookman Old Style" w:hAnsi="Bookman Old Style"/>
+          <w:sz w:val="22"/>
+        </w:rPr>
+        <w:tab/>
+      </w:r>
+      <w:r>
+        <w:rPr>
+          <w:rFonts w:ascii="Bookman Old Style" w:hAnsi="Bookman Old Style"/>
+          <w:sz w:val="22"/>
+        </w:rPr>
+        <w:tab/>
+      </w:r>
+      <w:proofErr w:type="spellStart"/>
+      <w:r>
+        <w:rPr>
+          <w:rFonts w:ascii="Bookman Old Style" w:hAnsi="Bookman Old Style"/>
+          <w:sz w:val="22"/>
+        </w:rPr>
+        <w:t>strString</w:t>
+      </w:r>
+      <w:proofErr w:type="spellEnd"/>
+      <w:r>
+        <w:rPr>
+          <w:rFonts w:ascii="Bookman Old Style" w:hAnsi="Bookman Old Style"/>
+          <w:sz w:val="22"/>
+        </w:rPr>
+        <w:t>;</w:t>
+      </w:r>
+    </w:p>
+    <w:p>
+      <w:pPr>
+        <w:rPr>
+          <w:rFonts w:ascii="Bookman Old Style" w:hAnsi="Bookman Old Style"/>
+          <w:sz w:val="22"/>
+        </w:rPr>
+      </w:pPr>
+      <w:r>
+        <w:rPr>
+          <w:rFonts w:ascii="Bookman Old Style" w:hAnsi="Bookman Old Style"/>
+          <w:sz w:val="22"/>
+        </w:rPr>
+        <w:tab/>
+      </w:r>
+      <w:r>
+        <w:rPr>
+          <w:rFonts w:ascii="Bookman Old Style" w:hAnsi="Bookman Old Style"/>
+          <w:sz w:val="22"/>
+        </w:rPr>
+        <w:tab/>
+      </w:r>
+      <w:r>
+        <w:rPr>
+          <w:rFonts w:ascii="Bookman Old Style" w:hAnsi="Bookman Old Style"/>
+          <w:sz w:val="22"/>
+        </w:rPr>
+        <w:tab/>
+      </w:r>
+      <w:proofErr w:type="spellStart"/>
+      <w:proofErr w:type="gramStart"/>
+      <w:r>
+        <w:rPr>
+          <w:rFonts w:ascii="Bookman Old Style" w:hAnsi="Bookman Old Style"/>
+          <w:sz w:val="22"/>
+        </w:rPr>
+        <w:t>int</w:t>
+      </w:r>
+      <w:proofErr w:type="spellEnd"/>
+      <w:proofErr w:type="gramEnd"/>
+      <w:r>
+        <w:rPr>
+          <w:rFonts w:ascii="Bookman Old Style" w:hAnsi="Bookman Old Style"/>
+          <w:sz w:val="22"/>
+        </w:rPr>
+        <w:tab/>
+      </w:r>
+      <w:r>
+        <w:rPr>
+          <w:rFonts w:ascii="Bookman Old Style" w:hAnsi="Bookman Old Style"/>
+          <w:sz w:val="22"/>
+        </w:rPr>
+        <w:tab/>
+      </w:r>
+      <w:proofErr w:type="spellStart"/>
+      <w:r>
+        <w:rPr>
+          <w:rFonts w:ascii="Bookman Old Style" w:hAnsi="Bookman Old Style"/>
+          <w:sz w:val="22"/>
+        </w:rPr>
+        <w:t>nNumber</w:t>
+      </w:r>
+      <w:proofErr w:type="spellEnd"/>
+      <w:r>
+        <w:rPr>
+          <w:rFonts w:ascii="Bookman Old Style" w:hAnsi="Bookman Old Style"/>
+          <w:sz w:val="22"/>
+        </w:rPr>
+        <w:t>;</w:t>
+      </w:r>
+    </w:p>
+    <w:p>
+      <w:pPr>
+        <w:rPr>
+          <w:rFonts w:ascii="Bookman Old Style" w:hAnsi="Bookman Old Style"/>
+        </w:rPr>
+      </w:pPr>
+    </w:p>
+    <w:p>
+      <w:pPr>
         <w:pStyle w:val="Heading2"/>
-        <w:rPr>
-          <w:rFonts w:ascii="Bookman Old Style" w:hAnsi="Bookman Old Style"/>
-        </w:rPr>
-      </w:pPr>
-      <w:bookmarkStart w:id="6" w:name="_Toc377654826"/>
-      <w:r>
-        <w:rPr>
-          <w:rFonts w:ascii="Bookman Old Style" w:hAnsi="Bookman Old Style"/>
-        </w:rPr>
+      </w:pPr>
+      <w:bookmarkStart w:id="8" w:name="_Toc379032977"/>
+      <w:r>
         <w:t>Notes/Comments</w:t>
       </w:r>
-      <w:bookmarkEnd w:id="6"/>
+      <w:bookmarkEnd w:id="8"/>
     </w:p>
     <w:p>
       <w:pPr>
@@ -3100,7 +3390,59 @@
     </w:p>
     <w:p>
       <w:pPr>
-        <w:spacing w:line="276" w:lineRule="auto"/>
+        <w:pStyle w:val="Heading2"/>
+      </w:pPr>
+      <w:bookmarkStart w:id="9" w:name="_Toc379032978"/>
+      <w:r>
+        <w:t>XML Files</w:t>
+      </w:r>
+      <w:bookmarkEnd w:id="9"/>
+    </w:p>
+    <w:p>
+      <w:pPr>
+        <w:rPr>
+          <w:rFonts w:ascii="Bookman Old Style" w:hAnsi="Bookman Old Style"/>
+          <w:sz w:val="22"/>
+        </w:rPr>
+      </w:pPr>
+    </w:p>
+    <w:p>
+      <w:pPr>
+        <w:pStyle w:val="Heading3"/>
+      </w:pPr>
+      <w:bookmarkStart w:id="10" w:name="_Toc379032979"/>
+      <w:r>
+        <w:t>View Id’s</w:t>
+      </w:r>
+      <w:bookmarkEnd w:id="10"/>
+    </w:p>
+    <w:p>
+      <w:pPr>
+        <w:rPr>
+          <w:rFonts w:ascii="Bookman Old Style" w:hAnsi="Bookman Old Style"/>
+          <w:sz w:val="22"/>
+        </w:rPr>
+      </w:pPr>
+      <w:r>
+        <w:rPr>
+          <w:rFonts w:ascii="Bookman Old Style" w:hAnsi="Bookman Old Style"/>
+          <w:sz w:val="22"/>
+        </w:rPr>
+        <w:tab/>
+        <w:t>All view IDs should begin with an ALL-CAPS acronym of the view’s name.  Following, the view’s name should be preceded with a description (Hungarian notation) similar to Java Variables.</w:t>
+      </w:r>
+    </w:p>
+    <w:p>
+      <w:pPr>
+        <w:rPr>
+          <w:rFonts w:ascii="Bookman Old Style" w:hAnsi="Bookman Old Style"/>
+          <w:sz w:val="22"/>
+        </w:rPr>
+      </w:pPr>
+    </w:p>
+    <w:p>
+      <w:pPr>
+        <w:ind w:firstLine="720"/>
         <w:rPr>
           <w:rFonts w:ascii="Bookman Old Style" w:hAnsi="Bookman Old Style"/>
           <w:sz w:val="22"/>
@@ -3112,33 +3454,47 @@
           <w:rFonts w:ascii="Bookman Old Style" w:hAnsi="Bookman Old Style"/>
           <w:sz w:val="22"/>
         </w:rPr>
+        <w:t>EX.</w:t>
+      </w:r>
+      <w:r>
+        <w:rPr>
+          <w:rFonts w:ascii="Bookman Old Style" w:hAnsi="Bookman Old Style"/>
+          <w:sz w:val="22"/>
+        </w:rPr>
+        <w:tab/>
+      </w:r>
+      <w:proofErr w:type="spellStart"/>
+      <w:r>
+        <w:rPr>
+          <w:rFonts w:ascii="Bookman Old Style" w:hAnsi="Bookman Old Style"/>
+          <w:sz w:val="22"/>
+        </w:rPr>
+        <w:t>MAIN_imgLogo</w:t>
+      </w:r>
+      <w:proofErr w:type="spellEnd"/>
+      <w:r>
+        <w:rPr>
+          <w:rFonts w:ascii="Bookman Old Style" w:hAnsi="Bookman Old Style"/>
+          <w:sz w:val="22"/>
+        </w:rPr>
         <w:br w:type="page"/>
       </w:r>
     </w:p>
     <w:p>
       <w:pPr>
-        <w:pStyle w:val="Heading2"/>
-        <w:rPr>
-          <w:rFonts w:ascii="Bookman Old Style" w:hAnsi="Bookman Old Style"/>
-        </w:rPr>
-      </w:pPr>
-      <w:bookmarkStart w:id="7" w:name="_Toc377654827"/>
+        <w:pStyle w:val="Heading1"/>
+      </w:pPr>
+      <w:bookmarkStart w:id="11" w:name="_Toc379032980"/>
       <w:proofErr w:type="spellStart"/>
       <w:r>
-        <w:rPr>
-          <w:rFonts w:ascii="Bookman Old Style" w:hAnsi="Bookman Old Style"/>
-        </w:rPr>
         <w:lastRenderedPageBreak/>
         <w:t>ShotClock</w:t>
       </w:r>
       <w:proofErr w:type="spellEnd"/>
       <w:r>
-        <w:rPr>
-          <w:rFonts w:ascii="Bookman Old Style" w:hAnsi="Bookman Old Style"/>
-        </w:rPr>
         <w:t xml:space="preserve"> FSM</w:t>
       </w:r>
-      <w:bookmarkEnd w:id="7"/>
+      <w:bookmarkEnd w:id="11"/>
     </w:p>
     <w:p>
       <w:pPr>
@@ -4561,28 +4917,19 @@
     </w:p>
     <w:p>
       <w:pPr>
-        <w:pStyle w:val="Heading2"/>
-        <w:rPr>
-          <w:rFonts w:ascii="Bookman Old Style" w:hAnsi="Bookman Old Style"/>
-        </w:rPr>
-      </w:pPr>
-      <w:bookmarkStart w:id="8" w:name="_Toc377654828"/>
+        <w:pStyle w:val="Heading1"/>
+      </w:pPr>
+      <w:bookmarkStart w:id="12" w:name="_Toc379032981"/>
       <w:proofErr w:type="spellStart"/>
       <w:r>
-        <w:rPr>
-          <w:rFonts w:ascii="Bookman Old Style" w:hAnsi="Bookman Old Style"/>
-        </w:rPr>
         <w:lastRenderedPageBreak/>
         <w:t>GameClock</w:t>
       </w:r>
       <w:proofErr w:type="spellEnd"/>
       <w:r>
-        <w:rPr>
-          <w:rFonts w:ascii="Bookman Old Style" w:hAnsi="Bookman Old Style"/>
-        </w:rPr>
         <w:t xml:space="preserve"> FSM</w:t>
       </w:r>
-      <w:bookmarkEnd w:id="8"/>
+      <w:bookmarkEnd w:id="12"/>
     </w:p>
     <w:p>
       <w:pPr>
@@ -5672,225 +6019,72 @@
     <w:p>
       <w:pPr>
         <w:pStyle w:val="Heading1"/>
-        <w:rPr>
-          <w:rFonts w:ascii="Bookman Old Style" w:hAnsi="Bookman Old Style"/>
-        </w:rPr>
-      </w:pPr>
-      <w:bookmarkStart w:id="9" w:name="_Toc377654829"/>
-      <w:r>
-        <w:rPr>
-          <w:rFonts w:ascii="Bookman Old Style" w:hAnsi="Bookman Old Style"/>
-        </w:rPr>
+      </w:pPr>
+      <w:bookmarkStart w:id="13" w:name="_Toc379032982"/>
+      <w:r>
         <w:lastRenderedPageBreak/>
         <w:t>RANDOM JIBBERISH (NOTES</w:t>
       </w:r>
       <w:proofErr w:type="gramStart"/>
       <w:r>
-        <w:rPr>
-          <w:rFonts w:ascii="Bookman Old Style" w:hAnsi="Bookman Old Style"/>
-        </w:rPr>
         <w:t>,REMINDERS,ETC</w:t>
       </w:r>
       <w:proofErr w:type="gramEnd"/>
       <w:r>
-        <w:rPr>
-          <w:rFonts w:ascii="Bookman Old Style" w:hAnsi="Bookman Old Style"/>
-        </w:rPr>
         <w:t>.)</w:t>
       </w:r>
-      <w:bookmarkEnd w:id="9"/>
+      <w:bookmarkEnd w:id="13"/>
     </w:p>
     <w:p>
       <w:pPr>
         <w:pStyle w:val="Heading1"/>
-        <w:rPr>
-          <w:rFonts w:ascii="Bookman Old Style" w:hAnsi="Bookman Old Style"/>
-          <w:sz w:val="22"/>
-        </w:rPr>
-      </w:pPr>
-    </w:p>
-    <w:p>
-      <w:pPr>
-        <w:rPr>
-          <w:rFonts w:ascii="Bookman Old Style" w:hAnsi="Bookman Old Style"/>
-          <w:sz w:val="22"/>
-        </w:rPr>
-      </w:pPr>
-      <w:r>
-        <w:rPr>
-          <w:rFonts w:ascii="Bookman Old Style" w:hAnsi="Bookman Old Style"/>
-          <w:sz w:val="22"/>
-        </w:rPr>
-        <w:t xml:space="preserve">IMPLEMENT MODEL-VIEW-CONTROLLER!!! The Shot Clock class can remain the model.  Have a variable be current time and update it every callback from the running clock thread.  Create a view class that handles the viewing of the clock which will run a thread that constantly reads the </w:t>
-      </w:r>
-      <w:r>
-        <w:rPr>
-          <w:rFonts w:ascii="Bookman Old Style" w:hAnsi="Bookman Old Style"/>
-          <w:sz w:val="22"/>
-        </w:rPr>
-        <w:t>c</w:t>
-      </w:r>
-      <w:r>
-        <w:rPr>
-          <w:rFonts w:ascii="Bookman Old Style" w:hAnsi="Bookman Old Style"/>
-          <w:sz w:val="22"/>
-        </w:rPr>
-        <w:t>lock time from the clock object and then updates a view with the time.</w:t>
-      </w:r>
-    </w:p>
-    <w:p>
-      <w:pPr>
-        <w:rPr>
-          <w:rFonts w:ascii="Bookman Old Style" w:hAnsi="Bookman Old Style"/>
-          <w:sz w:val="22"/>
-        </w:rPr>
-      </w:pPr>
-    </w:p>
-    <w:p>
-      <w:pPr>
-        <w:rPr>
-          <w:rFonts w:ascii="Bookman Old Style" w:hAnsi="Bookman Old Style"/>
-          <w:sz w:val="22"/>
-        </w:rPr>
-      </w:pPr>
-      <w:r>
-        <w:rPr>
-          <w:rFonts w:ascii="Bookman Old Style" w:hAnsi="Bookman Old Style"/>
-          <w:sz w:val="22"/>
-        </w:rPr>
-        <w:t>A number of respondents agreed that a stopwatch shot-clock would be a great way to ensure that each team's counter is in sync.</w:t>
-      </w:r>
-    </w:p>
-    <w:p>
-      <w:pPr>
-        <w:rPr>
-          <w:rFonts w:ascii="Bookman Old Style" w:hAnsi="Bookman Old Style"/>
-          <w:sz w:val="22"/>
-        </w:rPr>
-      </w:pPr>
-    </w:p>
-    <w:p>
-      <w:pPr>
-        <w:rPr>
-          <w:rFonts w:ascii="Bookman Old Style" w:hAnsi="Bookman Old Style"/>
-          <w:sz w:val="22"/>
-        </w:rPr>
-      </w:pPr>
-      <w:r>
-        <w:rPr>
-          <w:rFonts w:ascii="Bookman Old Style" w:hAnsi="Bookman Old Style"/>
-          <w:sz w:val="22"/>
-        </w:rPr>
-        <w:t xml:space="preserve">In the open-response question, many individuals noted that they get distracted from watching the game when players argue certain calls. This </w:t>
-      </w:r>
-      <w:proofErr w:type="spellStart"/>
-      <w:r>
-        <w:rPr>
-          <w:rFonts w:ascii="Bookman Old Style" w:hAnsi="Bookman Old Style"/>
-          <w:sz w:val="22"/>
-        </w:rPr>
-        <w:t>reenforces</w:t>
-      </w:r>
-      <w:proofErr w:type="spellEnd"/>
-      <w:r>
-        <w:rPr>
-          <w:rFonts w:ascii="Bookman Old Style" w:hAnsi="Bookman Old Style"/>
-          <w:sz w:val="22"/>
-        </w:rPr>
-        <w:t xml:space="preserve"> the </w:t>
-      </w:r>
-      <w:proofErr w:type="spellStart"/>
-      <w:r>
-        <w:rPr>
-          <w:rFonts w:ascii="Bookman Old Style" w:hAnsi="Bookman Old Style"/>
-          <w:sz w:val="22"/>
-        </w:rPr>
-        <w:t>statistice</w:t>
-      </w:r>
-      <w:proofErr w:type="spellEnd"/>
-      <w:r>
-        <w:rPr>
-          <w:rFonts w:ascii="Bookman Old Style" w:hAnsi="Bookman Old Style"/>
-          <w:sz w:val="22"/>
-        </w:rPr>
-        <w:t xml:space="preserve"> that 35% of people think calling a player out causes the most distraction. Having a quick rulebook to settle the issue or a non-arguable whistle blow could help keep referees on task.</w:t>
-      </w:r>
-    </w:p>
-    <w:p>
-      <w:pPr>
-        <w:rPr>
-          <w:rFonts w:ascii="Bookman Old Style" w:hAnsi="Bookman Old Style"/>
-          <w:sz w:val="22"/>
-        </w:rPr>
-      </w:pPr>
-    </w:p>
-    <w:p>
-      <w:pPr>
-        <w:rPr>
-          <w:rFonts w:ascii="Bookman Old Style" w:hAnsi="Bookman Old Style"/>
-          <w:sz w:val="22"/>
-        </w:rPr>
-      </w:pPr>
-      <w:r>
-        <w:rPr>
-          <w:rFonts w:ascii="Bookman Old Style" w:hAnsi="Bookman Old Style"/>
-          <w:sz w:val="22"/>
-        </w:rPr>
-        <w:t>A respondent had an admirable note that the projected application would be great for tournaments.  The in-game history will help referees to remember current-game statistics better.</w:t>
-      </w:r>
-    </w:p>
-    <w:p>
-      <w:pPr>
-        <w:rPr>
-          <w:rFonts w:ascii="Bookman Old Style" w:hAnsi="Bookman Old Style"/>
-          <w:sz w:val="22"/>
-        </w:rPr>
-      </w:pPr>
-    </w:p>
-    <w:p>
-      <w:pPr>
-        <w:rPr>
-          <w:rFonts w:ascii="Bookman Old Style" w:hAnsi="Bookman Old Style"/>
-          <w:sz w:val="22"/>
-        </w:rPr>
-      </w:pPr>
-      <w:r>
-        <w:rPr>
-          <w:rFonts w:ascii="Bookman Old Style" w:hAnsi="Bookman Old Style"/>
-          <w:sz w:val="22"/>
-        </w:rPr>
-        <w:t>A respondent noted that a rulebook would also be good to have for referee officials to become more familiar with the rules</w:t>
-      </w:r>
-    </w:p>
-    <w:p>
-      <w:pPr>
-        <w:rPr>
-          <w:rFonts w:ascii="Bookman Old Style" w:hAnsi="Bookman Old Style"/>
-          <w:sz w:val="22"/>
-        </w:rPr>
-      </w:pPr>
-    </w:p>
-    <w:p>
-      <w:pPr>
-        <w:rPr>
-          <w:rFonts w:ascii="Bookman Old Style" w:hAnsi="Bookman Old Style"/>
-          <w:sz w:val="22"/>
-        </w:rPr>
-      </w:pPr>
-      <w:r>
-        <w:rPr>
-          <w:rFonts w:ascii="Bookman Old Style" w:hAnsi="Bookman Old Style"/>
-          <w:sz w:val="22"/>
-        </w:rPr>
-        <w:t xml:space="preserve">A few individuals noted that they may be more distracted by a mobile application than benefitted by it while </w:t>
-      </w:r>
+      </w:pPr>
+    </w:p>
+    <w:p>
+      <w:pPr>
+        <w:rPr>
+          <w:rFonts w:ascii="Bookman Old Style" w:hAnsi="Bookman Old Style"/>
+          <w:sz w:val="22"/>
+        </w:rPr>
+      </w:pPr>
+    </w:p>
+    <w:p>
+      <w:pPr>
+        <w:rPr>
+          <w:rFonts w:ascii="Bookman Old Style" w:hAnsi="Bookman Old Style"/>
+          <w:sz w:val="22"/>
+        </w:rPr>
+      </w:pPr>
+      <w:r>
+        <w:rPr>
+          <w:rFonts w:ascii="Bookman Old Style" w:hAnsi="Bookman Old Style"/>
+          <w:sz w:val="22"/>
+        </w:rPr>
+        <w:t>In-game statistics</w:t>
+      </w:r>
+    </w:p>
+    <w:p>
+      <w:pPr>
+        <w:rPr>
+          <w:rFonts w:ascii="Bookman Old Style" w:hAnsi="Bookman Old Style"/>
+          <w:sz w:val="22"/>
+        </w:rPr>
+      </w:pPr>
+    </w:p>
+    <w:p>
+      <w:pPr>
+        <w:rPr>
+          <w:rFonts w:ascii="Bookman Old Style" w:hAnsi="Bookman Old Style"/>
+          <w:sz w:val="22"/>
+        </w:rPr>
+      </w:pPr>
       <w:proofErr w:type="gramStart"/>
       <w:r>
         <w:rPr>
           <w:rFonts w:ascii="Bookman Old Style" w:hAnsi="Bookman Old Style"/>
           <w:sz w:val="22"/>
         </w:rPr>
-        <w:t>officiating</w:t>
+        <w:t>Audible shot clock.</w:t>
       </w:r>
       <w:proofErr w:type="gramEnd"/>
       <w:r>
@@ -5898,76 +6092,7 @@
           <w:rFonts w:ascii="Bookman Old Style" w:hAnsi="Bookman Old Style"/>
           <w:sz w:val="22"/>
         </w:rPr>
-        <w:t xml:space="preserve"> a game.  This could lead to audio-related options, taking less of the referee's visual attention.</w:t>
-      </w:r>
-    </w:p>
-    <w:p>
-      <w:pPr>
-        <w:rPr>
-          <w:rFonts w:ascii="Bookman Old Style" w:hAnsi="Bookman Old Style"/>
-          <w:sz w:val="22"/>
-        </w:rPr>
-      </w:pPr>
-    </w:p>
-    <w:p>
-      <w:pPr>
-        <w:rPr>
-          <w:rFonts w:ascii="Bookman Old Style" w:hAnsi="Bookman Old Style"/>
-          <w:sz w:val="22"/>
-        </w:rPr>
-      </w:pPr>
-      <w:r>
-        <w:rPr>
-          <w:rFonts w:ascii="Bookman Old Style" w:hAnsi="Bookman Old Style"/>
-          <w:sz w:val="22"/>
-        </w:rPr>
-        <w:t>Some respondents agreed that a built-in whistle would be beneficial, especially for use at practices.</w:t>
-      </w:r>
-    </w:p>
-    <w:p>
-      <w:pPr>
-        <w:rPr>
-          <w:rFonts w:ascii="Bookman Old Style" w:hAnsi="Bookman Old Style"/>
-          <w:sz w:val="22"/>
-        </w:rPr>
-      </w:pPr>
-    </w:p>
-    <w:p>
-      <w:pPr>
-        <w:rPr>
-          <w:rFonts w:ascii="Bookman Old Style" w:hAnsi="Bookman Old Style"/>
-          <w:sz w:val="22"/>
-        </w:rPr>
-      </w:pPr>
-      <w:r>
-        <w:rPr>
-          <w:rFonts w:ascii="Bookman Old Style" w:hAnsi="Bookman Old Style"/>
-          <w:sz w:val="22"/>
-        </w:rPr>
-        <w:t>A respondent suggested the application include a visual queue of knocked out players to help referees know the order in which players go back on the court when catches are made.</w:t>
-      </w:r>
-    </w:p>
-    <w:p>
-      <w:pPr>
-        <w:rPr>
-          <w:rFonts w:ascii="Bookman Old Style" w:hAnsi="Bookman Old Style"/>
-          <w:sz w:val="22"/>
-        </w:rPr>
-      </w:pPr>
-    </w:p>
-    <w:p>
-      <w:pPr>
-        <w:rPr>
-          <w:rFonts w:ascii="Bookman Old Style" w:hAnsi="Bookman Old Style"/>
-          <w:sz w:val="22"/>
-        </w:rPr>
-      </w:pPr>
-      <w:r>
-        <w:rPr>
-          <w:rFonts w:ascii="Bookman Old Style" w:hAnsi="Bookman Old Style"/>
-          <w:sz w:val="22"/>
-        </w:rPr>
-        <w:t xml:space="preserve">A respondent noted that the application's shot clock should be fast and smooth, making it quick and easy for the referee to reset the clock </w:t>
+        <w:t xml:space="preserve"> </w:t>
       </w:r>
       <w:proofErr w:type="gramStart"/>
       <w:r>
@@ -5975,7 +6100,7 @@
           <w:rFonts w:ascii="Bookman Old Style" w:hAnsi="Bookman Old Style"/>
           <w:sz w:val="22"/>
         </w:rPr>
-        <w:t>without  taking</w:t>
+        <w:t>vibration</w:t>
       </w:r>
       <w:proofErr w:type="gramEnd"/>
       <w:r>
@@ -5983,30 +6108,78 @@
           <w:rFonts w:ascii="Bookman Old Style" w:hAnsi="Bookman Old Style"/>
           <w:sz w:val="22"/>
         </w:rPr>
-        <w:t xml:space="preserve"> much attention away from the game.</w:t>
-      </w:r>
-    </w:p>
-    <w:p>
-      <w:pPr>
-        <w:rPr>
-          <w:rFonts w:ascii="Bookman Old Style" w:hAnsi="Bookman Old Style"/>
-          <w:sz w:val="22"/>
-        </w:rPr>
-      </w:pPr>
-    </w:p>
-    <w:p>
-      <w:pPr>
-        <w:rPr>
-          <w:rFonts w:ascii="Bookman Old Style" w:hAnsi="Bookman Old Style"/>
-          <w:sz w:val="22"/>
-        </w:rPr>
-      </w:pPr>
-      <w:r>
-        <w:rPr>
-          <w:rFonts w:ascii="Bookman Old Style" w:hAnsi="Bookman Old Style"/>
-          <w:sz w:val="22"/>
-        </w:rPr>
-        <w:t>In addition to a rulebook, suggested features included search functions, filters, and categorization for easier rule look-up.</w:t>
+        <w:t>.</w:t>
+      </w:r>
+    </w:p>
+    <w:p>
+      <w:pPr>
+        <w:rPr>
+          <w:rFonts w:ascii="Bookman Old Style" w:hAnsi="Bookman Old Style"/>
+          <w:sz w:val="22"/>
+        </w:rPr>
+      </w:pPr>
+    </w:p>
+    <w:p>
+      <w:pPr>
+        <w:rPr>
+          <w:rFonts w:ascii="Bookman Old Style" w:hAnsi="Bookman Old Style"/>
+          <w:sz w:val="22"/>
+        </w:rPr>
+      </w:pPr>
+      <w:proofErr w:type="gramStart"/>
+      <w:r>
+        <w:rPr>
+          <w:rFonts w:ascii="Bookman Old Style" w:hAnsi="Bookman Old Style"/>
+          <w:sz w:val="22"/>
+        </w:rPr>
+        <w:t>built-in</w:t>
+      </w:r>
+      <w:proofErr w:type="gramEnd"/>
+      <w:r>
+        <w:rPr>
+          <w:rFonts w:ascii="Bookman Old Style" w:hAnsi="Bookman Old Style"/>
+          <w:sz w:val="22"/>
+        </w:rPr>
+        <w:t xml:space="preserve"> whistle/buzzer</w:t>
+      </w:r>
+    </w:p>
+    <w:p>
+      <w:pPr>
+        <w:rPr>
+          <w:rFonts w:ascii="Bookman Old Style" w:hAnsi="Bookman Old Style"/>
+          <w:sz w:val="22"/>
+        </w:rPr>
+      </w:pPr>
+    </w:p>
+    <w:p>
+      <w:pPr>
+        <w:rPr>
+          <w:rFonts w:ascii="Bookman Old Style" w:hAnsi="Bookman Old Style"/>
+          <w:sz w:val="22"/>
+        </w:rPr>
+      </w:pPr>
+      <w:proofErr w:type="gramStart"/>
+      <w:r>
+        <w:rPr>
+          <w:rFonts w:ascii="Bookman Old Style" w:hAnsi="Bookman Old Style"/>
+          <w:sz w:val="22"/>
+        </w:rPr>
+        <w:t>rulebook</w:t>
+      </w:r>
+      <w:proofErr w:type="gramEnd"/>
+      <w:r>
+        <w:rPr>
+          <w:rFonts w:ascii="Bookman Old Style" w:hAnsi="Bookman Old Style"/>
+          <w:sz w:val="22"/>
+        </w:rPr>
+        <w:t xml:space="preserve"> - </w:t>
+      </w:r>
+      <w:r>
+        <w:rPr>
+          <w:rFonts w:ascii="Bookman Old Style" w:hAnsi="Bookman Old Style"/>
+          <w:sz w:val="22"/>
+        </w:rPr>
+        <w:t>search functions, filters, and categorization for easier rule look-up.</w:t>
       </w:r>
     </w:p>
     <w:p>
@@ -6031,15 +6204,13 @@
         </w:rPr>
         <w:t xml:space="preserve">An answer to a free-response question suggested recording certain game scenarios where </w:t>
       </w:r>
-      <w:proofErr w:type="spellStart"/>
-      <w:r>
-        <w:rPr>
-          <w:rFonts w:ascii="Bookman Old Style" w:hAnsi="Bookman Old Style"/>
-          <w:sz w:val="22"/>
-        </w:rPr>
-        <w:t>discrepencies</w:t>
-      </w:r>
-      <w:proofErr w:type="spellEnd"/>
+      <w:r>
+        <w:rPr>
+          <w:rFonts w:ascii="Bookman Old Style" w:hAnsi="Bookman Old Style"/>
+          <w:sz w:val="22"/>
+        </w:rPr>
+        <w:t>discrepancies</w:t>
+      </w:r>
       <w:r>
         <w:rPr>
           <w:rFonts w:ascii="Bookman Old Style" w:hAnsi="Bookman Old Style"/>
@@ -6084,7 +6255,6 @@
           <w:rFonts w:ascii="Bookman Old Style" w:hAnsi="Bookman Old Style"/>
           <w:sz w:val="22"/>
         </w:rPr>
-        <w:lastRenderedPageBreak/>
         <w:t>Allow Head referee to end the game early (2 minutes left, just end the game and submit the scores).  With this, allow a way for the user to recover a game in case the user accidentally ends the game.  To recover a game, it must be the same date as the game was started (or less than 6 hrs if rolled over midnight or something ridiculous like that).  In order to recover a game, information such as Players remaining for both teams, game clock, and scores will have to be stored.</w:t>
       </w:r>
     </w:p>
@@ -6296,13 +6466,14 @@
     <w:link w:val="Heading1Char"/>
     <w:uiPriority w:val="9"/>
     <w:qFormat/>
-    <w:rsid w:val="00E728CA"/>
+    <w:rsid w:val="00D1468D"/>
     <w:pPr>
       <w:spacing w:line="276" w:lineRule="auto"/>
       <w:jc w:val="center"/>
       <w:outlineLvl w:val="0"/>
     </w:pPr>
     <w:rPr>
+      <w:rFonts w:ascii="Bookman Old Style" w:hAnsi="Bookman Old Style"/>
       <w:b/>
       <w:u w:val="single"/>
     </w:rPr>
@@ -6315,12 +6486,13 @@
     <w:uiPriority w:val="9"/>
     <w:unhideWhenUsed/>
     <w:qFormat/>
-    <w:rsid w:val="00E728CA"/>
+    <w:rsid w:val="00D1468D"/>
     <w:pPr>
       <w:spacing w:line="276" w:lineRule="auto"/>
       <w:outlineLvl w:val="1"/>
     </w:pPr>
     <w:rPr>
+      <w:rFonts w:ascii="Bookman Old Style" w:hAnsi="Bookman Old Style"/>
       <w:u w:val="single"/>
     </w:rPr>
   </w:style>
@@ -6332,13 +6504,15 @@
     <w:uiPriority w:val="9"/>
     <w:unhideWhenUsed/>
     <w:qFormat/>
-    <w:rsid w:val="00E728CA"/>
+    <w:rsid w:val="00D1468D"/>
     <w:pPr>
-      <w:spacing w:line="276" w:lineRule="auto"/>
       <w:outlineLvl w:val="2"/>
     </w:pPr>
     <w:rPr>
+      <w:rFonts w:ascii="Bookman Old Style" w:hAnsi="Bookman Old Style"/>
+      <w:b/>
       <w:i/>
+      <w:szCs w:val="24"/>
     </w:rPr>
   </w:style>
   <w:style w:type="character" w:default="1" w:styleId="DefaultParagraphFont">
@@ -6400,8 +6574,9 @@
     <w:basedOn w:val="DefaultParagraphFont"/>
     <w:link w:val="Heading1"/>
     <w:uiPriority w:val="9"/>
-    <w:rsid w:val="00E728CA"/>
+    <w:rsid w:val="00D1468D"/>
     <w:rPr>
+      <w:rFonts w:ascii="Bookman Old Style" w:hAnsi="Bookman Old Style"/>
       <w:b/>
       <w:sz w:val="24"/>
       <w:u w:val="single"/>
@@ -6412,8 +6587,9 @@
     <w:basedOn w:val="DefaultParagraphFont"/>
     <w:link w:val="Heading2"/>
     <w:uiPriority w:val="9"/>
-    <w:rsid w:val="00E728CA"/>
+    <w:rsid w:val="00D1468D"/>
     <w:rPr>
+      <w:rFonts w:ascii="Bookman Old Style" w:hAnsi="Bookman Old Style"/>
       <w:sz w:val="24"/>
       <w:u w:val="single"/>
     </w:rPr>
@@ -6423,10 +6599,13 @@
     <w:basedOn w:val="DefaultParagraphFont"/>
     <w:link w:val="Heading3"/>
     <w:uiPriority w:val="9"/>
-    <w:rsid w:val="00E728CA"/>
+    <w:rsid w:val="00D1468D"/>
     <w:rPr>
+      <w:rFonts w:ascii="Bookman Old Style" w:hAnsi="Bookman Old Style"/>
+      <w:b/>
       <w:i/>
       <w:sz w:val="24"/>
+      <w:szCs w:val="24"/>
     </w:rPr>
   </w:style>
   <w:style w:type="paragraph" w:styleId="ListParagraph">
@@ -6577,6 +6756,19 @@
     <w:pPr>
       <w:spacing w:after="100"/>
       <w:ind w:left="240"/>
+    </w:pPr>
+  </w:style>
+  <w:style w:type="paragraph" w:styleId="TOC3">
+    <w:name w:val="toc 3"/>
+    <w:basedOn w:val="Normal"/>
+    <w:next w:val="Normal"/>
+    <w:autoRedefine/>
+    <w:uiPriority w:val="39"/>
+    <w:unhideWhenUsed/>
+    <w:rsid w:val="00D1468D"/>
+    <w:pPr>
+      <w:spacing w:after="100"/>
+      <w:ind w:left="480"/>
     </w:pPr>
   </w:style>
 </w:styles>

</xml_diff>

<commit_message>
reformated the layouts of each of the screens through xml and then changed all of the code accordingly. renamed AppGlobals to just Global. Added much more data to strings.xml but im thinking about removing all of the filenames and such to be an internal database
</commit_message>
<xml_diff>
--- a/N-DROPP Source Design.docx
+++ b/N-DROPP Source Design.docx
@@ -434,18 +434,8 @@
           <w:sz w:val="22"/>
         </w:rPr>
         <w:lastRenderedPageBreak/>
-        <w:t xml:space="preserve">Kyle </w:t>
-      </w:r>
-      <w:proofErr w:type="spellStart"/>
-      <w:r>
-        <w:rPr>
-          <w:rFonts w:ascii="Bookman Old Style" w:hAnsi="Bookman Old Style"/>
-          <w:b/>
-          <w:sz w:val="22"/>
-        </w:rPr>
-        <w:t>Peltier</w:t>
-      </w:r>
-      <w:proofErr w:type="spellEnd"/>
+        <w:t>Kyle Peltier</w:t>
+      </w:r>
     </w:p>
     <w:p>
       <w:pPr>
@@ -500,34 +490,14 @@
           <w:sz w:val="22"/>
         </w:rPr>
       </w:pPr>
-      <w:proofErr w:type="spellStart"/>
       <w:r>
         <w:rPr>
           <w:rFonts w:ascii="Bookman Old Style" w:hAnsi="Bookman Old Style"/>
           <w:b/>
           <w:sz w:val="22"/>
         </w:rPr>
-        <w:t>Zigmas</w:t>
-      </w:r>
-      <w:proofErr w:type="spellEnd"/>
-      <w:r>
-        <w:rPr>
-          <w:rFonts w:ascii="Bookman Old Style" w:hAnsi="Bookman Old Style"/>
-          <w:b/>
-          <w:sz w:val="22"/>
-        </w:rPr>
-        <w:t xml:space="preserve"> </w:t>
-      </w:r>
-      <w:proofErr w:type="spellStart"/>
-      <w:r>
-        <w:rPr>
-          <w:rFonts w:ascii="Bookman Old Style" w:hAnsi="Bookman Old Style"/>
-          <w:b/>
-          <w:sz w:val="22"/>
-        </w:rPr>
-        <w:t>Maloni</w:t>
-      </w:r>
-      <w:proofErr w:type="spellEnd"/>
+        <w:t>Zigmas Maloni</w:t>
+      </w:r>
     </w:p>
     <w:p>
       <w:pPr>
@@ -604,23 +574,7 @@
           <w:rFonts w:ascii="Bookman Old Style" w:hAnsi="Bookman Old Style"/>
           <w:sz w:val="22"/>
         </w:rPr>
-        <w:t xml:space="preserve">Mario </w:t>
-      </w:r>
-      <w:proofErr w:type="spellStart"/>
-      <w:r>
-        <w:rPr>
-          <w:rFonts w:ascii="Bookman Old Style" w:hAnsi="Bookman Old Style"/>
-          <w:sz w:val="22"/>
-        </w:rPr>
-        <w:t>Galeno</w:t>
-      </w:r>
-      <w:proofErr w:type="spellEnd"/>
-      <w:r>
-        <w:rPr>
-          <w:rFonts w:ascii="Bookman Old Style" w:hAnsi="Bookman Old Style"/>
-          <w:sz w:val="22"/>
-        </w:rPr>
-        <w:t xml:space="preserve"> – UX Design</w:t>
+        <w:t>Mario Galeno – UX Design</w:t>
       </w:r>
     </w:p>
     <w:p>
@@ -636,23 +590,7 @@
           <w:rFonts w:ascii="Bookman Old Style" w:hAnsi="Bookman Old Style"/>
           <w:sz w:val="22"/>
         </w:rPr>
-        <w:t xml:space="preserve">Matthew </w:t>
-      </w:r>
-      <w:proofErr w:type="spellStart"/>
-      <w:r>
-        <w:rPr>
-          <w:rFonts w:ascii="Bookman Old Style" w:hAnsi="Bookman Old Style"/>
-          <w:sz w:val="22"/>
-        </w:rPr>
-        <w:t>Lukasiewicz</w:t>
-      </w:r>
-      <w:proofErr w:type="spellEnd"/>
-      <w:r>
-        <w:rPr>
-          <w:rFonts w:ascii="Bookman Old Style" w:hAnsi="Bookman Old Style"/>
-          <w:sz w:val="22"/>
-        </w:rPr>
-        <w:t xml:space="preserve"> – UX Design</w:t>
+        <w:t>Matthew Lukasiewicz – UX Design</w:t>
       </w:r>
     </w:p>
     <w:p>
@@ -845,7 +783,6 @@
               <w:rPr>
                 <w:rStyle w:val="Hyperlink"/>
                 <w:noProof/>
-                <w:highlight w:val="red"/>
               </w:rPr>
               <w:t>Model-View-Controller (MVC)</w:t>
             </w:r>
@@ -1841,25 +1778,7 @@
           <w:sz w:val="22"/>
           <w:highlight w:val="red"/>
         </w:rPr>
-        <w:t xml:space="preserve">The Model thread will be the main thread of the application.  This thread will make sure all of the </w:t>
-      </w:r>
-      <w:proofErr w:type="spellStart"/>
-      <w:r>
-        <w:rPr>
-          <w:rFonts w:ascii="Bookman Old Style" w:hAnsi="Bookman Old Style"/>
-          <w:sz w:val="22"/>
-          <w:highlight w:val="red"/>
-        </w:rPr>
-        <w:t>brainiack</w:t>
-      </w:r>
-      <w:proofErr w:type="spellEnd"/>
-      <w:r>
-        <w:rPr>
-          <w:rFonts w:ascii="Bookman Old Style" w:hAnsi="Bookman Old Style"/>
-          <w:sz w:val="22"/>
-          <w:highlight w:val="red"/>
-        </w:rPr>
-        <w:t xml:space="preserve"> work is going smoothly.</w:t>
+        <w:t>The Model thread will be the main thread of the application.  This thread will make sure all of the brainiack work is going smoothly.</w:t>
       </w:r>
     </w:p>
     <w:p>
@@ -1916,7 +1835,6 @@
           <w:sz w:val="22"/>
         </w:rPr>
       </w:pPr>
-      <w:proofErr w:type="gramStart"/>
       <w:r>
         <w:rPr>
           <w:rFonts w:ascii="Bookman Old Style" w:hAnsi="Bookman Old Style"/>
@@ -1924,17 +1842,7 @@
           <w:color w:val="FF0000"/>
           <w:sz w:val="22"/>
         </w:rPr>
-        <w:t>Removed MVC design structure.</w:t>
-      </w:r>
-      <w:proofErr w:type="gramEnd"/>
-      <w:r>
-        <w:rPr>
-          <w:rFonts w:ascii="Bookman Old Style" w:hAnsi="Bookman Old Style"/>
-          <w:b/>
-          <w:color w:val="FF0000"/>
-          <w:sz w:val="22"/>
-        </w:rPr>
-        <w:t xml:space="preserve">  A thread that did not create a View object cannot modify it.  Hence, can’t have a “View” thread.</w:t>
+        <w:t>Removed MVC design structure.  A thread that did not create a View object cannot modify it.  Hence, can’t have a “View” thread.</w:t>
       </w:r>
     </w:p>
     <w:p>
@@ -1955,21 +1863,7 @@
           <w:rFonts w:ascii="Bookman Old Style" w:hAnsi="Bookman Old Style"/>
         </w:rPr>
         <w:tab/>
-        <w:t>The application will be split into sections by Activities (</w:t>
-      </w:r>
-      <w:proofErr w:type="spellStart"/>
-      <w:r>
-        <w:rPr>
-          <w:rFonts w:ascii="Bookman Old Style" w:hAnsi="Bookman Old Style"/>
-        </w:rPr>
-        <w:t>android.app.Activity</w:t>
-      </w:r>
-      <w:proofErr w:type="spellEnd"/>
-      <w:r>
-        <w:rPr>
-          <w:rFonts w:ascii="Bookman Old Style" w:hAnsi="Bookman Old Style"/>
-        </w:rPr>
-        <w:t>).  There will be an activity for each type of referee: Shot Clock Referee (SCR), Head Referee (HR), and Hybrid (Head referee controls whole game).  Each activity will support the features/functions only necessary for that particular referee. Other Activities will be created for separate screens such as menus (Main menu, Settings, Game setup, etc.)</w:t>
+        <w:t>The application will be split into sections by Activities (android.app.Activity).  There will be an activity for each type of referee: Shot Clock Referee (SCR), Head Referee (HR), and Hybrid (Head referee controls whole game).  Each activity will support the features/functions only necessary for that particular referee. Other Activities will be created for separate screens such as menus (Main menu, Settings, Game setup, etc.)</w:t>
       </w:r>
     </w:p>
     <w:p>
@@ -2177,60 +2071,24 @@
           <w:sz w:val="15"/>
           <w:szCs w:val="15"/>
         </w:rPr>
-        <w:t xml:space="preserve"> * National Collegiate </w:t>
-      </w:r>
-      <w:proofErr w:type="spellStart"/>
-      <w:r>
+        <w:t xml:space="preserve"> * National Collegiate Dodgeball Association (NCDA)</w:t>
+      </w:r>
+    </w:p>
+    <w:p>
+      <w:pPr>
         <w:rPr>
           <w:rFonts w:ascii="Courier New" w:hAnsi="Courier New" w:cs="Courier New"/>
           <w:sz w:val="15"/>
           <w:szCs w:val="15"/>
         </w:rPr>
-        <w:t>Dodgeball</w:t>
-      </w:r>
-      <w:proofErr w:type="spellEnd"/>
+      </w:pPr>
       <w:r>
         <w:rPr>
           <w:rFonts w:ascii="Courier New" w:hAnsi="Courier New" w:cs="Courier New"/>
           <w:sz w:val="15"/>
           <w:szCs w:val="15"/>
         </w:rPr>
-        <w:t xml:space="preserve"> Association (NCDA)</w:t>
-      </w:r>
-    </w:p>
-    <w:p>
-      <w:pPr>
-        <w:rPr>
-          <w:rFonts w:ascii="Courier New" w:hAnsi="Courier New" w:cs="Courier New"/>
-          <w:sz w:val="15"/>
-          <w:szCs w:val="15"/>
-        </w:rPr>
-      </w:pPr>
-      <w:r>
-        <w:rPr>
-          <w:rFonts w:ascii="Courier New" w:hAnsi="Courier New" w:cs="Courier New"/>
-          <w:sz w:val="15"/>
-          <w:szCs w:val="15"/>
-        </w:rPr>
-        <w:t xml:space="preserve"> * NCDA - </w:t>
-      </w:r>
-      <w:proofErr w:type="spellStart"/>
-      <w:r>
-        <w:rPr>
-          <w:rFonts w:ascii="Courier New" w:hAnsi="Courier New" w:cs="Courier New"/>
-          <w:sz w:val="15"/>
-          <w:szCs w:val="15"/>
-        </w:rPr>
-        <w:t>Dodgeball</w:t>
-      </w:r>
-      <w:proofErr w:type="spellEnd"/>
-      <w:r>
-        <w:rPr>
-          <w:rFonts w:ascii="Courier New" w:hAnsi="Courier New" w:cs="Courier New"/>
-          <w:sz w:val="15"/>
-          <w:szCs w:val="15"/>
-        </w:rPr>
-        <w:t xml:space="preserve"> Referee Officiating Application</w:t>
+        <w:t xml:space="preserve"> * NCDA - Dodgeball Referee Officiating Application</w:t>
       </w:r>
     </w:p>
     <w:p>
@@ -2385,208 +2243,458 @@
           <w:sz w:val="20"/>
           <w:szCs w:val="20"/>
         </w:rPr>
-        <w:t xml:space="preserve">/* </w:t>
-      </w:r>
-      <w:proofErr w:type="spellStart"/>
-      <w:r>
+        <w:t>/* ClassName</w:t>
+      </w:r>
+    </w:p>
+    <w:p>
+      <w:pPr>
         <w:rPr>
           <w:rFonts w:ascii="Courier New" w:hAnsi="Courier New" w:cs="Courier New"/>
           <w:sz w:val="20"/>
           <w:szCs w:val="20"/>
         </w:rPr>
-        <w:t>ClassName</w:t>
-      </w:r>
-      <w:proofErr w:type="spellEnd"/>
-    </w:p>
-    <w:p>
-      <w:pPr>
+      </w:pPr>
+      <w:r>
         <w:rPr>
           <w:rFonts w:ascii="Courier New" w:hAnsi="Courier New" w:cs="Courier New"/>
           <w:sz w:val="20"/>
           <w:szCs w:val="20"/>
         </w:rPr>
-      </w:pPr>
-      <w:r>
+        <w:t xml:space="preserve"> * Class description should go here. This should be a brief overview</w:t>
+      </w:r>
+    </w:p>
+    <w:p>
+      <w:pPr>
         <w:rPr>
           <w:rFonts w:ascii="Courier New" w:hAnsi="Courier New" w:cs="Courier New"/>
           <w:sz w:val="20"/>
           <w:szCs w:val="20"/>
         </w:rPr>
-        <w:t xml:space="preserve"> * Class description should go here. This should be a brief overview</w:t>
-      </w:r>
-    </w:p>
-    <w:p>
-      <w:pPr>
+      </w:pPr>
+      <w:r>
         <w:rPr>
           <w:rFonts w:ascii="Courier New" w:hAnsi="Courier New" w:cs="Courier New"/>
           <w:sz w:val="20"/>
           <w:szCs w:val="20"/>
         </w:rPr>
-      </w:pPr>
-      <w:r>
+        <w:lastRenderedPageBreak/>
+        <w:t xml:space="preserve"> * of the entire class.  All class names should begin with a capital letter.</w:t>
+      </w:r>
+    </w:p>
+    <w:p>
+      <w:pPr>
         <w:rPr>
           <w:rFonts w:ascii="Courier New" w:hAnsi="Courier New" w:cs="Courier New"/>
           <w:sz w:val="20"/>
           <w:szCs w:val="20"/>
         </w:rPr>
-        <w:lastRenderedPageBreak/>
-        <w:t xml:space="preserve"> * </w:t>
-      </w:r>
-      <w:proofErr w:type="gramStart"/>
+      </w:pPr>
       <w:r>
         <w:rPr>
           <w:rFonts w:ascii="Courier New" w:hAnsi="Courier New" w:cs="Courier New"/>
           <w:sz w:val="20"/>
           <w:szCs w:val="20"/>
         </w:rPr>
-        <w:t>of</w:t>
-      </w:r>
-      <w:proofErr w:type="gramEnd"/>
-      <w:r>
+        <w:t xml:space="preserve"> * Notice the details of this comment.  The comment is started by “/*”</w:t>
+      </w:r>
+    </w:p>
+    <w:p>
+      <w:pPr>
         <w:rPr>
           <w:rFonts w:ascii="Courier New" w:hAnsi="Courier New" w:cs="Courier New"/>
           <w:sz w:val="20"/>
           <w:szCs w:val="20"/>
         </w:rPr>
-        <w:t xml:space="preserve"> the entire class.  All class names should begin with a capital letter.</w:t>
-      </w:r>
-    </w:p>
-    <w:p>
-      <w:pPr>
+      </w:pPr>
+      <w:r>
         <w:rPr>
           <w:rFonts w:ascii="Courier New" w:hAnsi="Courier New" w:cs="Courier New"/>
           <w:sz w:val="20"/>
           <w:szCs w:val="20"/>
         </w:rPr>
-      </w:pPr>
-      <w:r>
+        <w:t xml:space="preserve"> * (single asterisk) followed by the class’ name.  The next line should</w:t>
+      </w:r>
+    </w:p>
+    <w:p>
+      <w:pPr>
         <w:rPr>
           <w:rFonts w:ascii="Courier New" w:hAnsi="Courier New" w:cs="Courier New"/>
           <w:sz w:val="20"/>
           <w:szCs w:val="20"/>
         </w:rPr>
-        <w:t xml:space="preserve"> * Notice the details of this comment.  The comment is started by “/*”</w:t>
-      </w:r>
-    </w:p>
-    <w:p>
-      <w:pPr>
+      </w:pPr>
+      <w:r>
         <w:rPr>
           <w:rFonts w:ascii="Courier New" w:hAnsi="Courier New" w:cs="Courier New"/>
           <w:sz w:val="20"/>
           <w:szCs w:val="20"/>
         </w:rPr>
-      </w:pPr>
-      <w:r>
+        <w:t xml:space="preserve"> * start the description text.</w:t>
+      </w:r>
+    </w:p>
+    <w:p>
+      <w:pPr>
         <w:rPr>
           <w:rFonts w:ascii="Courier New" w:hAnsi="Courier New" w:cs="Courier New"/>
           <w:sz w:val="20"/>
           <w:szCs w:val="20"/>
         </w:rPr>
-        <w:t xml:space="preserve"> * (single asterisk) followed by the class’ name.  The next line should</w:t>
-      </w:r>
-    </w:p>
-    <w:p>
-      <w:pPr>
+      </w:pPr>
+      <w:r>
         <w:rPr>
           <w:rFonts w:ascii="Courier New" w:hAnsi="Courier New" w:cs="Courier New"/>
           <w:sz w:val="20"/>
           <w:szCs w:val="20"/>
         </w:rPr>
-      </w:pPr>
-      <w:r>
+        <w:t xml:space="preserve"> */</w:t>
+      </w:r>
+    </w:p>
+    <w:p>
+      <w:pPr>
         <w:rPr>
           <w:rFonts w:ascii="Courier New" w:hAnsi="Courier New" w:cs="Courier New"/>
           <w:sz w:val="20"/>
           <w:szCs w:val="20"/>
         </w:rPr>
-        <w:t xml:space="preserve"> * start the description text.</w:t>
-      </w:r>
-    </w:p>
-    <w:p>
-      <w:pPr>
+      </w:pPr>
+      <w:r>
         <w:rPr>
           <w:rFonts w:ascii="Courier New" w:hAnsi="Courier New" w:cs="Courier New"/>
           <w:sz w:val="20"/>
           <w:szCs w:val="20"/>
         </w:rPr>
-      </w:pPr>
-      <w:r>
+        <w:t>public class ClassName</w:t>
+      </w:r>
+    </w:p>
+    <w:p>
+      <w:pPr>
         <w:rPr>
           <w:rFonts w:ascii="Courier New" w:hAnsi="Courier New" w:cs="Courier New"/>
           <w:sz w:val="20"/>
           <w:szCs w:val="20"/>
         </w:rPr>
-        <w:t xml:space="preserve"> */</w:t>
-      </w:r>
-    </w:p>
-    <w:p>
-      <w:pPr>
+      </w:pPr>
+      <w:r>
         <w:rPr>
           <w:rFonts w:ascii="Courier New" w:hAnsi="Courier New" w:cs="Courier New"/>
           <w:sz w:val="20"/>
           <w:szCs w:val="20"/>
         </w:rPr>
-      </w:pPr>
-      <w:proofErr w:type="gramStart"/>
-      <w:r>
+        <w:t>{</w:t>
+      </w:r>
+    </w:p>
+    <w:p>
+      <w:pPr>
         <w:rPr>
           <w:rFonts w:ascii="Courier New" w:hAnsi="Courier New" w:cs="Courier New"/>
           <w:sz w:val="20"/>
           <w:szCs w:val="20"/>
         </w:rPr>
-        <w:t>public</w:t>
-      </w:r>
-      <w:proofErr w:type="gramEnd"/>
+      </w:pPr>
       <w:r>
         <w:rPr>
           <w:rFonts w:ascii="Courier New" w:hAnsi="Courier New" w:cs="Courier New"/>
           <w:sz w:val="20"/>
           <w:szCs w:val="20"/>
         </w:rPr>
-        <w:t xml:space="preserve"> class </w:t>
-      </w:r>
-      <w:proofErr w:type="spellStart"/>
-      <w:r>
+        <w:tab/>
+        <w:t>...</w:t>
+      </w:r>
+    </w:p>
+    <w:p>
+      <w:pPr>
         <w:rPr>
           <w:rFonts w:ascii="Courier New" w:hAnsi="Courier New" w:cs="Courier New"/>
           <w:sz w:val="20"/>
           <w:szCs w:val="20"/>
         </w:rPr>
-        <w:t>ClassName</w:t>
-      </w:r>
-      <w:proofErr w:type="spellEnd"/>
-    </w:p>
-    <w:p>
-      <w:pPr>
+      </w:pPr>
+      <w:r>
         <w:rPr>
           <w:rFonts w:ascii="Courier New" w:hAnsi="Courier New" w:cs="Courier New"/>
           <w:sz w:val="20"/>
           <w:szCs w:val="20"/>
         </w:rPr>
-      </w:pPr>
-      <w:r>
+        <w:t>}</w:t>
+      </w:r>
+    </w:p>
+    <w:p>
+      <w:pPr>
+        <w:rPr>
+          <w:rFonts w:ascii="Bookman Old Style" w:hAnsi="Bookman Old Style"/>
+        </w:rPr>
+      </w:pPr>
+    </w:p>
+    <w:p>
+      <w:pPr>
+        <w:rPr>
+          <w:rFonts w:ascii="Bookman Old Style" w:hAnsi="Bookman Old Style"/>
+        </w:rPr>
+      </w:pPr>
+      <w:r>
+        <w:rPr>
+          <w:rFonts w:ascii="Bookman Old Style" w:hAnsi="Bookman Old Style"/>
+        </w:rPr>
+        <w:tab/>
+      </w:r>
+    </w:p>
+    <w:p>
+      <w:pPr>
+        <w:pStyle w:val="Heading3"/>
+      </w:pPr>
+      <w:bookmarkStart w:id="6" w:name="_Toc379032975"/>
+      <w:r>
+        <w:t>Methods</w:t>
+      </w:r>
+      <w:bookmarkEnd w:id="6"/>
+    </w:p>
+    <w:p>
+      <w:pPr>
+        <w:rPr>
+          <w:rFonts w:ascii="Bookman Old Style" w:hAnsi="Bookman Old Style"/>
+          <w:sz w:val="22"/>
+        </w:rPr>
+      </w:pPr>
+      <w:r>
+        <w:rPr>
+          <w:rFonts w:ascii="Bookman Old Style" w:hAnsi="Bookman Old Style"/>
+        </w:rPr>
+        <w:tab/>
+      </w:r>
+      <w:r>
+        <w:rPr>
+          <w:rFonts w:ascii="Bookman Old Style" w:hAnsi="Bookman Old Style"/>
+          <w:sz w:val="22"/>
+        </w:rPr>
+        <w:t>Each declared method should contain a description of the method, its parameters, and the value it’s returning (if any).</w:t>
+      </w:r>
+    </w:p>
+    <w:p>
+      <w:pPr>
+        <w:rPr>
+          <w:rFonts w:ascii="Bookman Old Style" w:hAnsi="Bookman Old Style"/>
+          <w:sz w:val="22"/>
+        </w:rPr>
+      </w:pPr>
+    </w:p>
+    <w:p>
+      <w:pPr>
         <w:rPr>
           <w:rFonts w:ascii="Courier New" w:hAnsi="Courier New" w:cs="Courier New"/>
           <w:sz w:val="20"/>
           <w:szCs w:val="20"/>
         </w:rPr>
-        <w:t>{</w:t>
-      </w:r>
-    </w:p>
-    <w:p>
-      <w:pPr>
+      </w:pPr>
+      <w:r>
         <w:rPr>
           <w:rFonts w:ascii="Courier New" w:hAnsi="Courier New" w:cs="Courier New"/>
           <w:sz w:val="20"/>
           <w:szCs w:val="20"/>
         </w:rPr>
-      </w:pPr>
-      <w:r>
+        <w:t>/** int methodName ( arg1, arg2 )</w:t>
+      </w:r>
+    </w:p>
+    <w:p>
+      <w:pPr>
         <w:rPr>
           <w:rFonts w:ascii="Courier New" w:hAnsi="Courier New" w:cs="Courier New"/>
           <w:sz w:val="20"/>
           <w:szCs w:val="20"/>
         </w:rPr>
+      </w:pPr>
+      <w:r>
+        <w:rPr>
+          <w:rFonts w:ascii="Courier New" w:hAnsi="Courier New" w:cs="Courier New"/>
+          <w:sz w:val="20"/>
+          <w:szCs w:val="20"/>
+        </w:rPr>
+        <w:t xml:space="preserve"> * @param arg1 : very brief description of argument 1</w:t>
+      </w:r>
+    </w:p>
+    <w:p>
+      <w:pPr>
+        <w:rPr>
+          <w:rFonts w:ascii="Courier New" w:hAnsi="Courier New" w:cs="Courier New"/>
+          <w:sz w:val="20"/>
+          <w:szCs w:val="20"/>
+        </w:rPr>
+      </w:pPr>
+      <w:r>
+        <w:rPr>
+          <w:rFonts w:ascii="Courier New" w:hAnsi="Courier New" w:cs="Courier New"/>
+          <w:sz w:val="20"/>
+          <w:szCs w:val="20"/>
+        </w:rPr>
+        <w:t xml:space="preserve"> * @param arg2 : very brief description of argument 2</w:t>
+      </w:r>
+    </w:p>
+    <w:p>
+      <w:pPr>
+        <w:rPr>
+          <w:rFonts w:ascii="Courier New" w:hAnsi="Courier New" w:cs="Courier New"/>
+          <w:sz w:val="20"/>
+          <w:szCs w:val="20"/>
+        </w:rPr>
+      </w:pPr>
+      <w:r>
+        <w:rPr>
+          <w:rFonts w:ascii="Courier New" w:hAnsi="Courier New" w:cs="Courier New"/>
+          <w:sz w:val="20"/>
+          <w:szCs w:val="20"/>
+        </w:rPr>
+        <w:t xml:space="preserve"> * </w:t>
+      </w:r>
+    </w:p>
+    <w:p>
+      <w:pPr>
+        <w:rPr>
+          <w:rFonts w:ascii="Courier New" w:hAnsi="Courier New" w:cs="Courier New"/>
+          <w:sz w:val="20"/>
+          <w:szCs w:val="20"/>
+        </w:rPr>
+      </w:pPr>
+      <w:r>
+        <w:rPr>
+          <w:rFonts w:ascii="Courier New" w:hAnsi="Courier New" w:cs="Courier New"/>
+          <w:sz w:val="20"/>
+          <w:szCs w:val="20"/>
+        </w:rPr>
+        <w:t xml:space="preserve"> * @return description of the value that will be returned</w:t>
+      </w:r>
+    </w:p>
+    <w:p>
+      <w:pPr>
+        <w:rPr>
+          <w:rFonts w:ascii="Courier New" w:hAnsi="Courier New" w:cs="Courier New"/>
+          <w:sz w:val="20"/>
+          <w:szCs w:val="20"/>
+        </w:rPr>
+      </w:pPr>
+      <w:r>
+        <w:rPr>
+          <w:rFonts w:ascii="Courier New" w:hAnsi="Courier New" w:cs="Courier New"/>
+          <w:sz w:val="20"/>
+          <w:szCs w:val="20"/>
+        </w:rPr>
+        <w:t xml:space="preserve"> * </w:t>
+      </w:r>
+    </w:p>
+    <w:p>
+      <w:pPr>
+        <w:rPr>
+          <w:rFonts w:ascii="Courier New" w:hAnsi="Courier New" w:cs="Courier New"/>
+          <w:sz w:val="20"/>
+          <w:szCs w:val="20"/>
+        </w:rPr>
+      </w:pPr>
+      <w:r>
+        <w:rPr>
+          <w:rFonts w:ascii="Courier New" w:hAnsi="Courier New" w:cs="Courier New"/>
+          <w:sz w:val="20"/>
+          <w:szCs w:val="20"/>
+        </w:rPr>
+        <w:t xml:space="preserve"> * Method description goes here. All methods should begin with a lowercase</w:t>
+      </w:r>
+    </w:p>
+    <w:p>
+      <w:pPr>
+        <w:rPr>
+          <w:rFonts w:ascii="Courier New" w:hAnsi="Courier New" w:cs="Courier New"/>
+          <w:sz w:val="20"/>
+          <w:szCs w:val="20"/>
+        </w:rPr>
+      </w:pPr>
+      <w:r>
+        <w:rPr>
+          <w:rFonts w:ascii="Courier New" w:hAnsi="Courier New" w:cs="Courier New"/>
+          <w:sz w:val="20"/>
+          <w:szCs w:val="20"/>
+        </w:rPr>
+        <w:t xml:space="preserve"> * letter.  Method comments should begin with “/**” (double asterisk).</w:t>
+      </w:r>
+    </w:p>
+    <w:p>
+      <w:pPr>
+        <w:rPr>
+          <w:rFonts w:ascii="Courier New" w:hAnsi="Courier New" w:cs="Courier New"/>
+          <w:sz w:val="20"/>
+          <w:szCs w:val="20"/>
+        </w:rPr>
+      </w:pPr>
+      <w:r>
+        <w:rPr>
+          <w:rFonts w:ascii="Courier New" w:hAnsi="Courier New" w:cs="Courier New"/>
+          <w:sz w:val="20"/>
+          <w:szCs w:val="20"/>
+        </w:rPr>
+        <w:t xml:space="preserve"> * If the method lacks parameters or a return type, omit them from the</w:t>
+      </w:r>
+    </w:p>
+    <w:p>
+      <w:pPr>
+        <w:rPr>
+          <w:rFonts w:ascii="Courier New" w:hAnsi="Courier New" w:cs="Courier New"/>
+          <w:sz w:val="20"/>
+          <w:szCs w:val="20"/>
+        </w:rPr>
+      </w:pPr>
+      <w:r>
+        <w:rPr>
+          <w:rFonts w:ascii="Courier New" w:hAnsi="Courier New" w:cs="Courier New"/>
+          <w:sz w:val="20"/>
+          <w:szCs w:val="20"/>
+        </w:rPr>
+        <w:t xml:space="preserve"> * comment as necessary.</w:t>
+      </w:r>
+    </w:p>
+    <w:p>
+      <w:pPr>
+        <w:rPr>
+          <w:rFonts w:ascii="Courier New" w:hAnsi="Courier New" w:cs="Courier New"/>
+          <w:sz w:val="20"/>
+          <w:szCs w:val="20"/>
+        </w:rPr>
+      </w:pPr>
+      <w:r>
+        <w:rPr>
+          <w:rFonts w:ascii="Courier New" w:hAnsi="Courier New" w:cs="Courier New"/>
+          <w:sz w:val="20"/>
+          <w:szCs w:val="20"/>
+        </w:rPr>
+        <w:t xml:space="preserve"> */</w:t>
+      </w:r>
+    </w:p>
+    <w:p>
+      <w:pPr>
+        <w:rPr>
+          <w:rFonts w:ascii="Courier New" w:hAnsi="Courier New" w:cs="Courier New"/>
+          <w:sz w:val="20"/>
+          <w:szCs w:val="20"/>
+        </w:rPr>
+      </w:pPr>
+      <w:r>
+        <w:rPr>
+          <w:rFonts w:ascii="Courier New" w:hAnsi="Courier New" w:cs="Courier New"/>
+          <w:sz w:val="20"/>
+          <w:szCs w:val="20"/>
+        </w:rPr>
+        <w:t>public int methodName(int arg1, String arg2){</w:t>
+      </w:r>
+    </w:p>
+    <w:p>
+      <w:pPr>
+        <w:rPr>
+          <w:rFonts w:ascii="Courier New" w:hAnsi="Courier New" w:cs="Courier New"/>
+          <w:sz w:val="20"/>
+          <w:szCs w:val="20"/>
+        </w:rPr>
+      </w:pPr>
+      <w:r>
+        <w:rPr>
+          <w:rFonts w:ascii="Courier New" w:hAnsi="Courier New" w:cs="Courier New"/>
+          <w:sz w:val="20"/>
+          <w:szCs w:val="20"/>
+        </w:rPr>
         <w:tab/>
         <w:t>...</w:t>
       </w:r>
@@ -2617,8 +2725,19 @@
     </w:p>
     <w:p>
       <w:pPr>
-        <w:rPr>
-          <w:rFonts w:ascii="Bookman Old Style" w:hAnsi="Bookman Old Style"/>
+        <w:pStyle w:val="Heading3"/>
+      </w:pPr>
+      <w:bookmarkStart w:id="7" w:name="_Toc379032976"/>
+      <w:r>
+        <w:t>Variables</w:t>
+      </w:r>
+      <w:bookmarkEnd w:id="7"/>
+    </w:p>
+    <w:p>
+      <w:pPr>
+        <w:rPr>
+          <w:rFonts w:ascii="Bookman Old Style" w:hAnsi="Bookman Old Style"/>
+          <w:sz w:val="22"/>
         </w:rPr>
       </w:pPr>
       <w:r>
@@ -2627,557 +2746,6 @@
         </w:rPr>
         <w:tab/>
       </w:r>
-    </w:p>
-    <w:p>
-      <w:pPr>
-        <w:pStyle w:val="Heading3"/>
-      </w:pPr>
-      <w:bookmarkStart w:id="6" w:name="_Toc379032975"/>
-      <w:r>
-        <w:t>Methods</w:t>
-      </w:r>
-      <w:bookmarkEnd w:id="6"/>
-    </w:p>
-    <w:p>
-      <w:pPr>
-        <w:rPr>
-          <w:rFonts w:ascii="Bookman Old Style" w:hAnsi="Bookman Old Style"/>
-          <w:sz w:val="22"/>
-        </w:rPr>
-      </w:pPr>
-      <w:r>
-        <w:rPr>
-          <w:rFonts w:ascii="Bookman Old Style" w:hAnsi="Bookman Old Style"/>
-        </w:rPr>
-        <w:tab/>
-      </w:r>
-      <w:r>
-        <w:rPr>
-          <w:rFonts w:ascii="Bookman Old Style" w:hAnsi="Bookman Old Style"/>
-          <w:sz w:val="22"/>
-        </w:rPr>
-        <w:t xml:space="preserve">Each declared method should contain a description of the method, its </w:t>
-      </w:r>
-      <w:proofErr w:type="gramStart"/>
-      <w:r>
-        <w:rPr>
-          <w:rFonts w:ascii="Bookman Old Style" w:hAnsi="Bookman Old Style"/>
-          <w:sz w:val="22"/>
-        </w:rPr>
-        <w:t>parameters</w:t>
-      </w:r>
-      <w:proofErr w:type="gramEnd"/>
-      <w:r>
-        <w:rPr>
-          <w:rFonts w:ascii="Bookman Old Style" w:hAnsi="Bookman Old Style"/>
-          <w:sz w:val="22"/>
-        </w:rPr>
-        <w:t>, and the value it’s returning (if any).</w:t>
-      </w:r>
-    </w:p>
-    <w:p>
-      <w:pPr>
-        <w:rPr>
-          <w:rFonts w:ascii="Bookman Old Style" w:hAnsi="Bookman Old Style"/>
-          <w:sz w:val="22"/>
-        </w:rPr>
-      </w:pPr>
-    </w:p>
-    <w:p>
-      <w:pPr>
-        <w:rPr>
-          <w:rFonts w:ascii="Courier New" w:hAnsi="Courier New" w:cs="Courier New"/>
-          <w:sz w:val="20"/>
-          <w:szCs w:val="20"/>
-        </w:rPr>
-      </w:pPr>
-      <w:r>
-        <w:rPr>
-          <w:rFonts w:ascii="Courier New" w:hAnsi="Courier New" w:cs="Courier New"/>
-          <w:sz w:val="20"/>
-          <w:szCs w:val="20"/>
-        </w:rPr>
-        <w:t xml:space="preserve">/** </w:t>
-      </w:r>
-      <w:proofErr w:type="spellStart"/>
-      <w:r>
-        <w:rPr>
-          <w:rFonts w:ascii="Courier New" w:hAnsi="Courier New" w:cs="Courier New"/>
-          <w:sz w:val="20"/>
-          <w:szCs w:val="20"/>
-        </w:rPr>
-        <w:t>int</w:t>
-      </w:r>
-      <w:proofErr w:type="spellEnd"/>
-      <w:r>
-        <w:rPr>
-          <w:rFonts w:ascii="Courier New" w:hAnsi="Courier New" w:cs="Courier New"/>
-          <w:sz w:val="20"/>
-          <w:szCs w:val="20"/>
-        </w:rPr>
-        <w:t xml:space="preserve"> </w:t>
-      </w:r>
-      <w:proofErr w:type="spellStart"/>
-      <w:r>
-        <w:rPr>
-          <w:rFonts w:ascii="Courier New" w:hAnsi="Courier New" w:cs="Courier New"/>
-          <w:sz w:val="20"/>
-          <w:szCs w:val="20"/>
-        </w:rPr>
-        <w:t>methodName</w:t>
-      </w:r>
-      <w:proofErr w:type="spellEnd"/>
-      <w:r>
-        <w:rPr>
-          <w:rFonts w:ascii="Courier New" w:hAnsi="Courier New" w:cs="Courier New"/>
-          <w:sz w:val="20"/>
-          <w:szCs w:val="20"/>
-        </w:rPr>
-        <w:t xml:space="preserve"> </w:t>
-      </w:r>
-      <w:proofErr w:type="gramStart"/>
-      <w:r>
-        <w:rPr>
-          <w:rFonts w:ascii="Courier New" w:hAnsi="Courier New" w:cs="Courier New"/>
-          <w:sz w:val="20"/>
-          <w:szCs w:val="20"/>
-        </w:rPr>
-        <w:t>( arg1</w:t>
-      </w:r>
-      <w:proofErr w:type="gramEnd"/>
-      <w:r>
-        <w:rPr>
-          <w:rFonts w:ascii="Courier New" w:hAnsi="Courier New" w:cs="Courier New"/>
-          <w:sz w:val="20"/>
-          <w:szCs w:val="20"/>
-        </w:rPr>
-        <w:t>, arg2 )</w:t>
-      </w:r>
-    </w:p>
-    <w:p>
-      <w:pPr>
-        <w:rPr>
-          <w:rFonts w:ascii="Courier New" w:hAnsi="Courier New" w:cs="Courier New"/>
-          <w:sz w:val="20"/>
-          <w:szCs w:val="20"/>
-        </w:rPr>
-      </w:pPr>
-      <w:r>
-        <w:rPr>
-          <w:rFonts w:ascii="Courier New" w:hAnsi="Courier New" w:cs="Courier New"/>
-          <w:sz w:val="20"/>
-          <w:szCs w:val="20"/>
-        </w:rPr>
-        <w:t xml:space="preserve"> * @</w:t>
-      </w:r>
-      <w:proofErr w:type="spellStart"/>
-      <w:r>
-        <w:rPr>
-          <w:rFonts w:ascii="Courier New" w:hAnsi="Courier New" w:cs="Courier New"/>
-          <w:sz w:val="20"/>
-          <w:szCs w:val="20"/>
-        </w:rPr>
-        <w:t>param</w:t>
-      </w:r>
-      <w:proofErr w:type="spellEnd"/>
-      <w:r>
-        <w:rPr>
-          <w:rFonts w:ascii="Courier New" w:hAnsi="Courier New" w:cs="Courier New"/>
-          <w:sz w:val="20"/>
-          <w:szCs w:val="20"/>
-        </w:rPr>
-        <w:t xml:space="preserve"> </w:t>
-      </w:r>
-      <w:proofErr w:type="gramStart"/>
-      <w:r>
-        <w:rPr>
-          <w:rFonts w:ascii="Courier New" w:hAnsi="Courier New" w:cs="Courier New"/>
-          <w:sz w:val="20"/>
-          <w:szCs w:val="20"/>
-        </w:rPr>
-        <w:t>arg1 :</w:t>
-      </w:r>
-      <w:proofErr w:type="gramEnd"/>
-      <w:r>
-        <w:rPr>
-          <w:rFonts w:ascii="Courier New" w:hAnsi="Courier New" w:cs="Courier New"/>
-          <w:sz w:val="20"/>
-          <w:szCs w:val="20"/>
-        </w:rPr>
-        <w:t xml:space="preserve"> very brief description of argument 1</w:t>
-      </w:r>
-    </w:p>
-    <w:p>
-      <w:pPr>
-        <w:rPr>
-          <w:rFonts w:ascii="Courier New" w:hAnsi="Courier New" w:cs="Courier New"/>
-          <w:sz w:val="20"/>
-          <w:szCs w:val="20"/>
-        </w:rPr>
-      </w:pPr>
-      <w:r>
-        <w:rPr>
-          <w:rFonts w:ascii="Courier New" w:hAnsi="Courier New" w:cs="Courier New"/>
-          <w:sz w:val="20"/>
-          <w:szCs w:val="20"/>
-        </w:rPr>
-        <w:t xml:space="preserve"> * @</w:t>
-      </w:r>
-      <w:proofErr w:type="spellStart"/>
-      <w:r>
-        <w:rPr>
-          <w:rFonts w:ascii="Courier New" w:hAnsi="Courier New" w:cs="Courier New"/>
-          <w:sz w:val="20"/>
-          <w:szCs w:val="20"/>
-        </w:rPr>
-        <w:t>param</w:t>
-      </w:r>
-      <w:proofErr w:type="spellEnd"/>
-      <w:r>
-        <w:rPr>
-          <w:rFonts w:ascii="Courier New" w:hAnsi="Courier New" w:cs="Courier New"/>
-          <w:sz w:val="20"/>
-          <w:szCs w:val="20"/>
-        </w:rPr>
-        <w:t xml:space="preserve"> </w:t>
-      </w:r>
-      <w:proofErr w:type="gramStart"/>
-      <w:r>
-        <w:rPr>
-          <w:rFonts w:ascii="Courier New" w:hAnsi="Courier New" w:cs="Courier New"/>
-          <w:sz w:val="20"/>
-          <w:szCs w:val="20"/>
-        </w:rPr>
-        <w:t>arg2 :</w:t>
-      </w:r>
-      <w:proofErr w:type="gramEnd"/>
-      <w:r>
-        <w:rPr>
-          <w:rFonts w:ascii="Courier New" w:hAnsi="Courier New" w:cs="Courier New"/>
-          <w:sz w:val="20"/>
-          <w:szCs w:val="20"/>
-        </w:rPr>
-        <w:t xml:space="preserve"> very brief description of argument 2</w:t>
-      </w:r>
-    </w:p>
-    <w:p>
-      <w:pPr>
-        <w:rPr>
-          <w:rFonts w:ascii="Courier New" w:hAnsi="Courier New" w:cs="Courier New"/>
-          <w:sz w:val="20"/>
-          <w:szCs w:val="20"/>
-        </w:rPr>
-      </w:pPr>
-      <w:r>
-        <w:rPr>
-          <w:rFonts w:ascii="Courier New" w:hAnsi="Courier New" w:cs="Courier New"/>
-          <w:sz w:val="20"/>
-          <w:szCs w:val="20"/>
-        </w:rPr>
-        <w:t xml:space="preserve"> * </w:t>
-      </w:r>
-    </w:p>
-    <w:p>
-      <w:pPr>
-        <w:rPr>
-          <w:rFonts w:ascii="Courier New" w:hAnsi="Courier New" w:cs="Courier New"/>
-          <w:sz w:val="20"/>
-          <w:szCs w:val="20"/>
-        </w:rPr>
-      </w:pPr>
-      <w:r>
-        <w:rPr>
-          <w:rFonts w:ascii="Courier New" w:hAnsi="Courier New" w:cs="Courier New"/>
-          <w:sz w:val="20"/>
-          <w:szCs w:val="20"/>
-        </w:rPr>
-        <w:t xml:space="preserve"> * @return description of the value that will be returned</w:t>
-      </w:r>
-    </w:p>
-    <w:p>
-      <w:pPr>
-        <w:rPr>
-          <w:rFonts w:ascii="Courier New" w:hAnsi="Courier New" w:cs="Courier New"/>
-          <w:sz w:val="20"/>
-          <w:szCs w:val="20"/>
-        </w:rPr>
-      </w:pPr>
-      <w:r>
-        <w:rPr>
-          <w:rFonts w:ascii="Courier New" w:hAnsi="Courier New" w:cs="Courier New"/>
-          <w:sz w:val="20"/>
-          <w:szCs w:val="20"/>
-        </w:rPr>
-        <w:t xml:space="preserve"> * </w:t>
-      </w:r>
-    </w:p>
-    <w:p>
-      <w:pPr>
-        <w:rPr>
-          <w:rFonts w:ascii="Courier New" w:hAnsi="Courier New" w:cs="Courier New"/>
-          <w:sz w:val="20"/>
-          <w:szCs w:val="20"/>
-        </w:rPr>
-      </w:pPr>
-      <w:r>
-        <w:rPr>
-          <w:rFonts w:ascii="Courier New" w:hAnsi="Courier New" w:cs="Courier New"/>
-          <w:sz w:val="20"/>
-          <w:szCs w:val="20"/>
-        </w:rPr>
-        <w:t xml:space="preserve"> * Method description goes here. All methods should begin with a lowercase</w:t>
-      </w:r>
-    </w:p>
-    <w:p>
-      <w:pPr>
-        <w:rPr>
-          <w:rFonts w:ascii="Courier New" w:hAnsi="Courier New" w:cs="Courier New"/>
-          <w:sz w:val="20"/>
-          <w:szCs w:val="20"/>
-        </w:rPr>
-      </w:pPr>
-      <w:r>
-        <w:rPr>
-          <w:rFonts w:ascii="Courier New" w:hAnsi="Courier New" w:cs="Courier New"/>
-          <w:sz w:val="20"/>
-          <w:szCs w:val="20"/>
-        </w:rPr>
-        <w:t xml:space="preserve"> * </w:t>
-      </w:r>
-      <w:proofErr w:type="gramStart"/>
-      <w:r>
-        <w:rPr>
-          <w:rFonts w:ascii="Courier New" w:hAnsi="Courier New" w:cs="Courier New"/>
-          <w:sz w:val="20"/>
-          <w:szCs w:val="20"/>
-        </w:rPr>
-        <w:t>letter</w:t>
-      </w:r>
-      <w:proofErr w:type="gramEnd"/>
-      <w:r>
-        <w:rPr>
-          <w:rFonts w:ascii="Courier New" w:hAnsi="Courier New" w:cs="Courier New"/>
-          <w:sz w:val="20"/>
-          <w:szCs w:val="20"/>
-        </w:rPr>
-        <w:t>.  Method comments should begin with “/**” (double asterisk).</w:t>
-      </w:r>
-    </w:p>
-    <w:p>
-      <w:pPr>
-        <w:rPr>
-          <w:rFonts w:ascii="Courier New" w:hAnsi="Courier New" w:cs="Courier New"/>
-          <w:sz w:val="20"/>
-          <w:szCs w:val="20"/>
-        </w:rPr>
-      </w:pPr>
-      <w:r>
-        <w:rPr>
-          <w:rFonts w:ascii="Courier New" w:hAnsi="Courier New" w:cs="Courier New"/>
-          <w:sz w:val="20"/>
-          <w:szCs w:val="20"/>
-        </w:rPr>
-        <w:t xml:space="preserve"> * If the method lacks parameters or a return type, omit them from the</w:t>
-      </w:r>
-    </w:p>
-    <w:p>
-      <w:pPr>
-        <w:rPr>
-          <w:rFonts w:ascii="Courier New" w:hAnsi="Courier New" w:cs="Courier New"/>
-          <w:sz w:val="20"/>
-          <w:szCs w:val="20"/>
-        </w:rPr>
-      </w:pPr>
-      <w:r>
-        <w:rPr>
-          <w:rFonts w:ascii="Courier New" w:hAnsi="Courier New" w:cs="Courier New"/>
-          <w:sz w:val="20"/>
-          <w:szCs w:val="20"/>
-        </w:rPr>
-        <w:t xml:space="preserve"> * </w:t>
-      </w:r>
-      <w:proofErr w:type="gramStart"/>
-      <w:r>
-        <w:rPr>
-          <w:rFonts w:ascii="Courier New" w:hAnsi="Courier New" w:cs="Courier New"/>
-          <w:sz w:val="20"/>
-          <w:szCs w:val="20"/>
-        </w:rPr>
-        <w:t>comment</w:t>
-      </w:r>
-      <w:proofErr w:type="gramEnd"/>
-      <w:r>
-        <w:rPr>
-          <w:rFonts w:ascii="Courier New" w:hAnsi="Courier New" w:cs="Courier New"/>
-          <w:sz w:val="20"/>
-          <w:szCs w:val="20"/>
-        </w:rPr>
-        <w:t xml:space="preserve"> as necessary.</w:t>
-      </w:r>
-    </w:p>
-    <w:p>
-      <w:pPr>
-        <w:rPr>
-          <w:rFonts w:ascii="Courier New" w:hAnsi="Courier New" w:cs="Courier New"/>
-          <w:sz w:val="20"/>
-          <w:szCs w:val="20"/>
-        </w:rPr>
-      </w:pPr>
-      <w:r>
-        <w:rPr>
-          <w:rFonts w:ascii="Courier New" w:hAnsi="Courier New" w:cs="Courier New"/>
-          <w:sz w:val="20"/>
-          <w:szCs w:val="20"/>
-        </w:rPr>
-        <w:t xml:space="preserve"> */</w:t>
-      </w:r>
-    </w:p>
-    <w:p>
-      <w:pPr>
-        <w:rPr>
-          <w:rFonts w:ascii="Courier New" w:hAnsi="Courier New" w:cs="Courier New"/>
-          <w:sz w:val="20"/>
-          <w:szCs w:val="20"/>
-        </w:rPr>
-      </w:pPr>
-      <w:proofErr w:type="gramStart"/>
-      <w:r>
-        <w:rPr>
-          <w:rFonts w:ascii="Courier New" w:hAnsi="Courier New" w:cs="Courier New"/>
-          <w:sz w:val="20"/>
-          <w:szCs w:val="20"/>
-        </w:rPr>
-        <w:t>public</w:t>
-      </w:r>
-      <w:proofErr w:type="gramEnd"/>
-      <w:r>
-        <w:rPr>
-          <w:rFonts w:ascii="Courier New" w:hAnsi="Courier New" w:cs="Courier New"/>
-          <w:sz w:val="20"/>
-          <w:szCs w:val="20"/>
-        </w:rPr>
-        <w:t xml:space="preserve"> </w:t>
-      </w:r>
-      <w:proofErr w:type="spellStart"/>
-      <w:r>
-        <w:rPr>
-          <w:rFonts w:ascii="Courier New" w:hAnsi="Courier New" w:cs="Courier New"/>
-          <w:sz w:val="20"/>
-          <w:szCs w:val="20"/>
-        </w:rPr>
-        <w:t>int</w:t>
-      </w:r>
-      <w:proofErr w:type="spellEnd"/>
-      <w:r>
-        <w:rPr>
-          <w:rFonts w:ascii="Courier New" w:hAnsi="Courier New" w:cs="Courier New"/>
-          <w:sz w:val="20"/>
-          <w:szCs w:val="20"/>
-        </w:rPr>
-        <w:t xml:space="preserve"> </w:t>
-      </w:r>
-      <w:proofErr w:type="spellStart"/>
-      <w:r>
-        <w:rPr>
-          <w:rFonts w:ascii="Courier New" w:hAnsi="Courier New" w:cs="Courier New"/>
-          <w:sz w:val="20"/>
-          <w:szCs w:val="20"/>
-        </w:rPr>
-        <w:t>methodName</w:t>
-      </w:r>
-      <w:proofErr w:type="spellEnd"/>
-      <w:r>
-        <w:rPr>
-          <w:rFonts w:ascii="Courier New" w:hAnsi="Courier New" w:cs="Courier New"/>
-          <w:sz w:val="20"/>
-          <w:szCs w:val="20"/>
-        </w:rPr>
-        <w:t>(</w:t>
-      </w:r>
-      <w:proofErr w:type="spellStart"/>
-      <w:r>
-        <w:rPr>
-          <w:rFonts w:ascii="Courier New" w:hAnsi="Courier New" w:cs="Courier New"/>
-          <w:sz w:val="20"/>
-          <w:szCs w:val="20"/>
-        </w:rPr>
-        <w:t>int</w:t>
-      </w:r>
-      <w:proofErr w:type="spellEnd"/>
-      <w:r>
-        <w:rPr>
-          <w:rFonts w:ascii="Courier New" w:hAnsi="Courier New" w:cs="Courier New"/>
-          <w:sz w:val="20"/>
-          <w:szCs w:val="20"/>
-        </w:rPr>
-        <w:t xml:space="preserve"> arg1, String arg2){</w:t>
-      </w:r>
-    </w:p>
-    <w:p>
-      <w:pPr>
-        <w:rPr>
-          <w:rFonts w:ascii="Courier New" w:hAnsi="Courier New" w:cs="Courier New"/>
-          <w:sz w:val="20"/>
-          <w:szCs w:val="20"/>
-        </w:rPr>
-      </w:pPr>
-      <w:r>
-        <w:rPr>
-          <w:rFonts w:ascii="Courier New" w:hAnsi="Courier New" w:cs="Courier New"/>
-          <w:sz w:val="20"/>
-          <w:szCs w:val="20"/>
-        </w:rPr>
-        <w:tab/>
-        <w:t>...</w:t>
-      </w:r>
-    </w:p>
-    <w:p>
-      <w:pPr>
-        <w:rPr>
-          <w:rFonts w:ascii="Courier New" w:hAnsi="Courier New" w:cs="Courier New"/>
-          <w:sz w:val="20"/>
-          <w:szCs w:val="20"/>
-        </w:rPr>
-      </w:pPr>
-      <w:r>
-        <w:rPr>
-          <w:rFonts w:ascii="Courier New" w:hAnsi="Courier New" w:cs="Courier New"/>
-          <w:sz w:val="20"/>
-          <w:szCs w:val="20"/>
-        </w:rPr>
-        <w:t>}</w:t>
-      </w:r>
-    </w:p>
-    <w:p>
-      <w:pPr>
-        <w:rPr>
-          <w:rFonts w:ascii="Bookman Old Style" w:hAnsi="Bookman Old Style"/>
-        </w:rPr>
-      </w:pPr>
-    </w:p>
-    <w:p>
-      <w:pPr>
-        <w:pStyle w:val="Heading3"/>
-      </w:pPr>
-      <w:bookmarkStart w:id="7" w:name="_Toc379032976"/>
-      <w:r>
-        <w:t>Variables</w:t>
-      </w:r>
-      <w:bookmarkEnd w:id="7"/>
-    </w:p>
-    <w:p>
-      <w:pPr>
-        <w:rPr>
-          <w:rFonts w:ascii="Bookman Old Style" w:hAnsi="Bookman Old Style"/>
-          <w:sz w:val="22"/>
-        </w:rPr>
-      </w:pPr>
-      <w:r>
-        <w:rPr>
-          <w:rFonts w:ascii="Bookman Old Style" w:hAnsi="Bookman Old Style"/>
-        </w:rPr>
-        <w:tab/>
-      </w:r>
       <w:r>
         <w:rPr>
           <w:rFonts w:ascii="Bookman Old Style" w:hAnsi="Bookman Old Style"/>
@@ -3202,21 +2770,12 @@
           <w:sz w:val="22"/>
         </w:rPr>
       </w:pPr>
-      <w:proofErr w:type="gramStart"/>
-      <w:r>
-        <w:rPr>
-          <w:rFonts w:ascii="Bookman Old Style" w:hAnsi="Bookman Old Style"/>
-          <w:sz w:val="22"/>
-        </w:rPr>
-        <w:t>EX.</w:t>
-      </w:r>
-      <w:proofErr w:type="gramEnd"/>
-      <w:r>
-        <w:rPr>
-          <w:rFonts w:ascii="Bookman Old Style" w:hAnsi="Bookman Old Style"/>
-          <w:sz w:val="22"/>
-        </w:rPr>
-        <w:t xml:space="preserve"> </w:t>
+      <w:r>
+        <w:rPr>
+          <w:rFonts w:ascii="Bookman Old Style" w:hAnsi="Bookman Old Style"/>
+          <w:sz w:val="22"/>
+        </w:rPr>
+        <w:t xml:space="preserve">EX. </w:t>
       </w:r>
       <w:r>
         <w:rPr>
@@ -3246,22 +2805,7 @@
           <w:sz w:val="22"/>
         </w:rPr>
         <w:tab/>
-      </w:r>
-      <w:proofErr w:type="spellStart"/>
-      <w:r>
-        <w:rPr>
-          <w:rFonts w:ascii="Bookman Old Style" w:hAnsi="Bookman Old Style"/>
-          <w:sz w:val="22"/>
-        </w:rPr>
-        <w:t>strString</w:t>
-      </w:r>
-      <w:proofErr w:type="spellEnd"/>
-      <w:r>
-        <w:rPr>
-          <w:rFonts w:ascii="Bookman Old Style" w:hAnsi="Bookman Old Style"/>
-          <w:sz w:val="22"/>
-        </w:rPr>
-        <w:t>;</w:t>
+        <w:t>strString;</w:t>
       </w:r>
     </w:p>
     <w:p>
@@ -3292,8 +2836,6 @@
         </w:rPr>
         <w:tab/>
       </w:r>
-      <w:proofErr w:type="spellStart"/>
-      <w:proofErr w:type="gramStart"/>
       <w:r>
         <w:rPr>
           <w:rFonts w:ascii="Bookman Old Style" w:hAnsi="Bookman Old Style"/>
@@ -3301,8 +2843,6 @@
         </w:rPr>
         <w:t>int</w:t>
       </w:r>
-      <w:proofErr w:type="spellEnd"/>
-      <w:proofErr w:type="gramEnd"/>
       <w:r>
         <w:rPr>
           <w:rFonts w:ascii="Bookman Old Style" w:hAnsi="Bookman Old Style"/>
@@ -3316,22 +2856,7 @@
           <w:sz w:val="22"/>
         </w:rPr>
         <w:tab/>
-      </w:r>
-      <w:proofErr w:type="spellStart"/>
-      <w:r>
-        <w:rPr>
-          <w:rFonts w:ascii="Bookman Old Style" w:hAnsi="Bookman Old Style"/>
-          <w:sz w:val="22"/>
-        </w:rPr>
-        <w:t>nNumber</w:t>
-      </w:r>
-      <w:proofErr w:type="spellEnd"/>
-      <w:r>
-        <w:rPr>
-          <w:rFonts w:ascii="Bookman Old Style" w:hAnsi="Bookman Old Style"/>
-          <w:sz w:val="22"/>
-        </w:rPr>
-        <w:t>;</w:t>
+        <w:t>nNumber;</w:t>
       </w:r>
     </w:p>
     <w:p>
@@ -3446,6 +2971,629 @@
         <w:rPr>
           <w:rFonts w:ascii="Bookman Old Style" w:hAnsi="Bookman Old Style"/>
           <w:sz w:val="22"/>
+        </w:rPr>
+      </w:pPr>
+      <w:r>
+        <w:rPr>
+          <w:rFonts w:ascii="Bookman Old Style" w:hAnsi="Bookman Old Style"/>
+          <w:sz w:val="22"/>
+        </w:rPr>
+        <w:t>EX.</w:t>
+      </w:r>
+      <w:r>
+        <w:rPr>
+          <w:rFonts w:ascii="Bookman Old Style" w:hAnsi="Bookman Old Style"/>
+          <w:sz w:val="22"/>
+        </w:rPr>
+        <w:tab/>
+        <w:t>MAIN_img</w:t>
+      </w:r>
+      <w:r>
+        <w:rPr>
+          <w:rFonts w:ascii="Bookman Old Style" w:hAnsi="Bookman Old Style"/>
+          <w:sz w:val="22"/>
+        </w:rPr>
+        <w:t>_l</w:t>
+      </w:r>
+      <w:r>
+        <w:rPr>
+          <w:rFonts w:ascii="Bookman Old Style" w:hAnsi="Bookman Old Style"/>
+          <w:sz w:val="22"/>
+        </w:rPr>
+        <w:t>ogo</w:t>
+      </w:r>
+      <w:r>
+        <w:rPr>
+          <w:rFonts w:ascii="Bookman Old Style" w:hAnsi="Bookman Old Style"/>
+          <w:sz w:val="22"/>
+        </w:rPr>
+        <w:tab/>
+        <w:t>(all lowercase)</w:t>
+      </w:r>
+    </w:p>
+    <w:p>
+      <w:pPr>
+        <w:pStyle w:val="Heading3"/>
+      </w:pPr>
+      <w:r>
+        <w:lastRenderedPageBreak/>
+        <w:t>Attribute Format</w:t>
+      </w:r>
+    </w:p>
+    <w:p>
+      <w:pPr>
+        <w:ind w:firstLine="720"/>
+        <w:rPr>
+          <w:rFonts w:ascii="Bookman Old Style" w:hAnsi="Bookman Old Style"/>
+          <w:sz w:val="22"/>
+        </w:rPr>
+      </w:pPr>
+      <w:r>
+        <w:rPr>
+          <w:rFonts w:ascii="Bookman Old Style" w:hAnsi="Bookman Old Style"/>
+          <w:sz w:val="22"/>
+        </w:rPr>
+        <w:t>Attributes should start with android:id, followed by all android:layout_* attributes, followed by all other attributes.</w:t>
+      </w:r>
+    </w:p>
+    <w:p>
+      <w:pPr>
+        <w:ind w:firstLine="720"/>
+        <w:rPr>
+          <w:rFonts w:ascii="Bookman Old Style" w:hAnsi="Bookman Old Style"/>
+          <w:sz w:val="22"/>
+        </w:rPr>
+      </w:pPr>
+    </w:p>
+    <w:p>
+      <w:pPr>
+        <w:ind w:firstLine="720"/>
+        <w:rPr>
+          <w:rFonts w:ascii="Bookman Old Style" w:hAnsi="Bookman Old Style"/>
+          <w:sz w:val="22"/>
+        </w:rPr>
+      </w:pPr>
+      <w:r>
+        <w:rPr>
+          <w:rFonts w:ascii="Bookman Old Style" w:hAnsi="Bookman Old Style"/>
+          <w:sz w:val="22"/>
+        </w:rPr>
+        <w:t>EX:</w:t>
+      </w:r>
+    </w:p>
+    <w:p>
+      <w:pPr>
+        <w:ind w:firstLine="720"/>
+        <w:rPr>
+          <w:rFonts w:ascii="Bookman Old Style" w:hAnsi="Bookman Old Style"/>
+          <w:sz w:val="22"/>
+        </w:rPr>
+      </w:pPr>
+      <w:r>
+        <w:rPr>
+          <w:rFonts w:ascii="Bookman Old Style" w:hAnsi="Bookman Old Style"/>
+          <w:sz w:val="22"/>
+        </w:rPr>
+        <w:tab/>
+        <w:t>&lt;View</w:t>
+      </w:r>
+    </w:p>
+    <w:p>
+      <w:pPr>
+        <w:ind w:firstLine="720"/>
+        <w:rPr>
+          <w:rFonts w:ascii="Bookman Old Style" w:hAnsi="Bookman Old Style"/>
+          <w:sz w:val="22"/>
+        </w:rPr>
+      </w:pPr>
+      <w:r>
+        <w:rPr>
+          <w:rFonts w:ascii="Bookman Old Style" w:hAnsi="Bookman Old Style"/>
+          <w:sz w:val="22"/>
+        </w:rPr>
+        <w:tab/>
+      </w:r>
+      <w:r>
+        <w:rPr>
+          <w:rFonts w:ascii="Bookman Old Style" w:hAnsi="Bookman Old Style"/>
+          <w:sz w:val="22"/>
+        </w:rPr>
+        <w:tab/>
+        <w:t>android:id=”@+id/MAIN_view”</w:t>
+      </w:r>
+    </w:p>
+    <w:p>
+      <w:pPr>
+        <w:ind w:firstLine="720"/>
+        <w:rPr>
+          <w:rFonts w:ascii="Bookman Old Style" w:hAnsi="Bookman Old Style"/>
+          <w:sz w:val="22"/>
+        </w:rPr>
+      </w:pPr>
+      <w:r>
+        <w:rPr>
+          <w:rFonts w:ascii="Bookman Old Style" w:hAnsi="Bookman Old Style"/>
+          <w:sz w:val="22"/>
+        </w:rPr>
+        <w:tab/>
+      </w:r>
+      <w:r>
+        <w:rPr>
+          <w:rFonts w:ascii="Bookman Old Style" w:hAnsi="Bookman Old Style"/>
+          <w:sz w:val="22"/>
+        </w:rPr>
+        <w:tab/>
+        <w:t>android:layout_width=”…”</w:t>
+      </w:r>
+    </w:p>
+    <w:p>
+      <w:pPr>
+        <w:ind w:firstLine="720"/>
+        <w:rPr>
+          <w:rFonts w:ascii="Bookman Old Style" w:hAnsi="Bookman Old Style"/>
+          <w:sz w:val="22"/>
+        </w:rPr>
+      </w:pPr>
+      <w:r>
+        <w:rPr>
+          <w:rFonts w:ascii="Bookman Old Style" w:hAnsi="Bookman Old Style"/>
+          <w:sz w:val="22"/>
+        </w:rPr>
+        <w:tab/>
+      </w:r>
+      <w:r>
+        <w:rPr>
+          <w:rFonts w:ascii="Bookman Old Style" w:hAnsi="Bookman Old Style"/>
+          <w:sz w:val="22"/>
+        </w:rPr>
+        <w:tab/>
+        <w:t>android:layout_height=”…”</w:t>
+      </w:r>
+    </w:p>
+    <w:p>
+      <w:pPr>
+        <w:ind w:firstLine="720"/>
+        <w:rPr>
+          <w:rFonts w:ascii="Bookman Old Style" w:hAnsi="Bookman Old Style"/>
+          <w:sz w:val="22"/>
+        </w:rPr>
+      </w:pPr>
+      <w:r>
+        <w:rPr>
+          <w:rFonts w:ascii="Bookman Old Style" w:hAnsi="Bookman Old Style"/>
+          <w:sz w:val="22"/>
+        </w:rPr>
+        <w:tab/>
+      </w:r>
+      <w:r>
+        <w:rPr>
+          <w:rFonts w:ascii="Bookman Old Style" w:hAnsi="Bookman Old Style"/>
+          <w:sz w:val="22"/>
+        </w:rPr>
+        <w:tab/>
+        <w:t>android:layout_gravity=”…”</w:t>
+      </w:r>
+    </w:p>
+    <w:p>
+      <w:pPr>
+        <w:ind w:firstLine="720"/>
+        <w:rPr>
+          <w:rFonts w:ascii="Bookman Old Style" w:hAnsi="Bookman Old Style"/>
+          <w:sz w:val="22"/>
+        </w:rPr>
+      </w:pPr>
+      <w:r>
+        <w:rPr>
+          <w:rFonts w:ascii="Bookman Old Style" w:hAnsi="Bookman Old Style"/>
+          <w:sz w:val="22"/>
+        </w:rPr>
+        <w:tab/>
+      </w:r>
+      <w:r>
+        <w:rPr>
+          <w:rFonts w:ascii="Bookman Old Style" w:hAnsi="Bookman Old Style"/>
+          <w:sz w:val="22"/>
+        </w:rPr>
+        <w:tab/>
+        <w:t>android:clickable=”true” /&gt;</w:t>
+      </w:r>
+    </w:p>
+    <w:p>
+      <w:pPr>
+        <w:ind w:firstLine="720"/>
+        <w:rPr>
+          <w:rFonts w:ascii="Bookman Old Style" w:hAnsi="Bookman Old Style"/>
+          <w:sz w:val="22"/>
+        </w:rPr>
+      </w:pPr>
+    </w:p>
+    <w:p>
+      <w:pPr>
+        <w:pStyle w:val="Heading3"/>
+      </w:pPr>
+      <w:r>
+        <w:t>Lables vs. Texts</w:t>
+      </w:r>
+    </w:p>
+    <w:p>
+      <w:pPr>
+        <w:ind w:firstLine="720"/>
+        <w:rPr>
+          <w:rFonts w:ascii="Bookman Old Style" w:hAnsi="Bookman Old Style"/>
+          <w:sz w:val="22"/>
+        </w:rPr>
+      </w:pPr>
+      <w:r>
+        <w:rPr>
+          <w:rFonts w:ascii="Bookman Old Style" w:hAnsi="Bookman Old Style"/>
+          <w:sz w:val="22"/>
+        </w:rPr>
+        <w:t>When displaying text on the view, refer to this text in XML as either an “lbl” (label) or “txt” (text) notation.  Note that labels should be constant values that never change and text values should be used for strings that could change.</w:t>
+      </w:r>
+    </w:p>
+    <w:p>
+      <w:pPr>
+        <w:ind w:firstLine="720"/>
+        <w:rPr>
+          <w:rFonts w:ascii="Bookman Old Style" w:hAnsi="Bookman Old Style"/>
+          <w:sz w:val="22"/>
+        </w:rPr>
+      </w:pPr>
+    </w:p>
+    <w:p>
+      <w:pPr>
+        <w:ind w:firstLine="720"/>
+        <w:rPr>
+          <w:rFonts w:ascii="Bookman Old Style" w:hAnsi="Bookman Old Style"/>
+          <w:sz w:val="22"/>
+        </w:rPr>
+      </w:pPr>
+      <w:r>
+        <w:rPr>
+          <w:rFonts w:ascii="Bookman Old Style" w:hAnsi="Bookman Old Style"/>
+          <w:sz w:val="22"/>
+        </w:rPr>
+        <w:tab/>
+        <w:t>EX:</w:t>
+      </w:r>
+      <w:r>
+        <w:rPr>
+          <w:rFonts w:ascii="Bookman Old Style" w:hAnsi="Bookman Old Style"/>
+          <w:sz w:val="22"/>
+        </w:rPr>
+        <w:tab/>
+        <w:t>&lt;!-- Constant Label --&gt;</w:t>
+      </w:r>
+    </w:p>
+    <w:p>
+      <w:pPr>
+        <w:ind w:firstLine="720"/>
+        <w:rPr>
+          <w:rFonts w:ascii="Bookman Old Style" w:hAnsi="Bookman Old Style"/>
+          <w:sz w:val="22"/>
+        </w:rPr>
+      </w:pPr>
+      <w:r>
+        <w:rPr>
+          <w:rFonts w:ascii="Bookman Old Style" w:hAnsi="Bookman Old Style"/>
+          <w:sz w:val="22"/>
+        </w:rPr>
+        <w:tab/>
+      </w:r>
+      <w:r>
+        <w:rPr>
+          <w:rFonts w:ascii="Bookman Old Style" w:hAnsi="Bookman Old Style"/>
+          <w:sz w:val="22"/>
+        </w:rPr>
+        <w:tab/>
+        <w:t>&lt;TextView</w:t>
+      </w:r>
+    </w:p>
+    <w:p>
+      <w:pPr>
+        <w:ind w:firstLine="720"/>
+        <w:rPr>
+          <w:rFonts w:ascii="Bookman Old Style" w:hAnsi="Bookman Old Style"/>
+          <w:sz w:val="22"/>
+        </w:rPr>
+      </w:pPr>
+      <w:r>
+        <w:rPr>
+          <w:rFonts w:ascii="Bookman Old Style" w:hAnsi="Bookman Old Style"/>
+          <w:sz w:val="22"/>
+        </w:rPr>
+        <w:tab/>
+      </w:r>
+      <w:r>
+        <w:rPr>
+          <w:rFonts w:ascii="Bookman Old Style" w:hAnsi="Bookman Old Style"/>
+          <w:sz w:val="22"/>
+        </w:rPr>
+        <w:tab/>
+      </w:r>
+      <w:r>
+        <w:rPr>
+          <w:rFonts w:ascii="Bookman Old Style" w:hAnsi="Bookman Old Style"/>
+          <w:sz w:val="22"/>
+        </w:rPr>
+        <w:tab/>
+        <w:t>android:id=”@+id/MAIN_lbl_points”</w:t>
+      </w:r>
+    </w:p>
+    <w:p>
+      <w:pPr>
+        <w:ind w:firstLine="720"/>
+        <w:rPr>
+          <w:rFonts w:ascii="Bookman Old Style" w:hAnsi="Bookman Old Style"/>
+          <w:sz w:val="22"/>
+        </w:rPr>
+      </w:pPr>
+      <w:r>
+        <w:rPr>
+          <w:rFonts w:ascii="Bookman Old Style" w:hAnsi="Bookman Old Style"/>
+          <w:sz w:val="22"/>
+        </w:rPr>
+        <w:tab/>
+      </w:r>
+      <w:r>
+        <w:rPr>
+          <w:rFonts w:ascii="Bookman Old Style" w:hAnsi="Bookman Old Style"/>
+          <w:sz w:val="22"/>
+        </w:rPr>
+        <w:tab/>
+      </w:r>
+      <w:r>
+        <w:rPr>
+          <w:rFonts w:ascii="Bookman Old Style" w:hAnsi="Bookman Old Style"/>
+          <w:sz w:val="22"/>
+        </w:rPr>
+        <w:tab/>
+        <w:t>android:layout_width=”…”</w:t>
+      </w:r>
+    </w:p>
+    <w:p>
+      <w:pPr>
+        <w:ind w:firstLine="720"/>
+        <w:rPr>
+          <w:rFonts w:ascii="Bookman Old Style" w:hAnsi="Bookman Old Style"/>
+          <w:sz w:val="22"/>
+        </w:rPr>
+      </w:pPr>
+      <w:r>
+        <w:rPr>
+          <w:rFonts w:ascii="Bookman Old Style" w:hAnsi="Bookman Old Style"/>
+          <w:sz w:val="22"/>
+        </w:rPr>
+        <w:tab/>
+      </w:r>
+      <w:r>
+        <w:rPr>
+          <w:rFonts w:ascii="Bookman Old Style" w:hAnsi="Bookman Old Style"/>
+          <w:sz w:val="22"/>
+        </w:rPr>
+        <w:tab/>
+      </w:r>
+      <w:r>
+        <w:rPr>
+          <w:rFonts w:ascii="Bookman Old Style" w:hAnsi="Bookman Old Style"/>
+          <w:sz w:val="22"/>
+        </w:rPr>
+        <w:tab/>
+        <w:t>android:layout_height=”…”</w:t>
+      </w:r>
+    </w:p>
+    <w:p>
+      <w:pPr>
+        <w:ind w:firstLine="720"/>
+        <w:rPr>
+          <w:rFonts w:ascii="Bookman Old Style" w:hAnsi="Bookman Old Style"/>
+          <w:sz w:val="22"/>
+        </w:rPr>
+      </w:pPr>
+      <w:r>
+        <w:rPr>
+          <w:rFonts w:ascii="Bookman Old Style" w:hAnsi="Bookman Old Style"/>
+          <w:sz w:val="22"/>
+        </w:rPr>
+        <w:tab/>
+      </w:r>
+      <w:r>
+        <w:rPr>
+          <w:rFonts w:ascii="Bookman Old Style" w:hAnsi="Bookman Old Style"/>
+          <w:sz w:val="22"/>
+        </w:rPr>
+        <w:tab/>
+      </w:r>
+      <w:r>
+        <w:rPr>
+          <w:rFonts w:ascii="Bookman Old Style" w:hAnsi="Bookman Old Style"/>
+          <w:sz w:val="22"/>
+        </w:rPr>
+        <w:tab/>
+        <w:t>android:text=”Points: “ /&gt;</w:t>
+      </w:r>
+    </w:p>
+    <w:p>
+      <w:pPr>
+        <w:ind w:firstLine="720"/>
+        <w:rPr>
+          <w:rFonts w:ascii="Bookman Old Style" w:hAnsi="Bookman Old Style"/>
+          <w:sz w:val="22"/>
+        </w:rPr>
+      </w:pPr>
+    </w:p>
+    <w:p>
+      <w:pPr>
+        <w:ind w:firstLine="720"/>
+        <w:rPr>
+          <w:rFonts w:ascii="Bookman Old Style" w:hAnsi="Bookman Old Style"/>
+          <w:sz w:val="22"/>
+        </w:rPr>
+      </w:pPr>
+      <w:r>
+        <w:rPr>
+          <w:rFonts w:ascii="Bookman Old Style" w:hAnsi="Bookman Old Style"/>
+          <w:sz w:val="22"/>
+        </w:rPr>
+        <w:tab/>
+      </w:r>
+      <w:r>
+        <w:rPr>
+          <w:rFonts w:ascii="Bookman Old Style" w:hAnsi="Bookman Old Style"/>
+          <w:sz w:val="22"/>
+        </w:rPr>
+        <w:tab/>
+        <w:t>&lt;!-- Variable Text (to be changed by code) --&gt;</w:t>
+      </w:r>
+    </w:p>
+    <w:p>
+      <w:pPr>
+        <w:ind w:firstLine="720"/>
+        <w:rPr>
+          <w:rFonts w:ascii="Bookman Old Style" w:hAnsi="Bookman Old Style"/>
+          <w:sz w:val="22"/>
+        </w:rPr>
+      </w:pPr>
+      <w:r>
+        <w:rPr>
+          <w:rFonts w:ascii="Bookman Old Style" w:hAnsi="Bookman Old Style"/>
+          <w:sz w:val="22"/>
+        </w:rPr>
+        <w:tab/>
+      </w:r>
+      <w:r>
+        <w:rPr>
+          <w:rFonts w:ascii="Bookman Old Style" w:hAnsi="Bookman Old Style"/>
+          <w:sz w:val="22"/>
+        </w:rPr>
+        <w:tab/>
+        <w:t>&lt;TextView</w:t>
+      </w:r>
+    </w:p>
+    <w:p>
+      <w:pPr>
+        <w:ind w:firstLine="720"/>
+        <w:rPr>
+          <w:rFonts w:ascii="Bookman Old Style" w:hAnsi="Bookman Old Style"/>
+          <w:sz w:val="22"/>
+        </w:rPr>
+      </w:pPr>
+      <w:r>
+        <w:rPr>
+          <w:rFonts w:ascii="Bookman Old Style" w:hAnsi="Bookman Old Style"/>
+          <w:sz w:val="22"/>
+        </w:rPr>
+        <w:tab/>
+      </w:r>
+      <w:r>
+        <w:rPr>
+          <w:rFonts w:ascii="Bookman Old Style" w:hAnsi="Bookman Old Style"/>
+          <w:sz w:val="22"/>
+        </w:rPr>
+        <w:tab/>
+      </w:r>
+      <w:r>
+        <w:rPr>
+          <w:rFonts w:ascii="Bookman Old Style" w:hAnsi="Bookman Old Style"/>
+          <w:sz w:val="22"/>
+        </w:rPr>
+        <w:tab/>
+        <w:t>android:id=”@+id/MAIN_txt_score”</w:t>
+      </w:r>
+    </w:p>
+    <w:p>
+      <w:pPr>
+        <w:ind w:firstLine="720"/>
+        <w:rPr>
+          <w:rFonts w:ascii="Bookman Old Style" w:hAnsi="Bookman Old Style"/>
+          <w:sz w:val="22"/>
+        </w:rPr>
+      </w:pPr>
+      <w:r>
+        <w:rPr>
+          <w:rFonts w:ascii="Bookman Old Style" w:hAnsi="Bookman Old Style"/>
+          <w:sz w:val="22"/>
+        </w:rPr>
+        <w:tab/>
+      </w:r>
+      <w:r>
+        <w:rPr>
+          <w:rFonts w:ascii="Bookman Old Style" w:hAnsi="Bookman Old Style"/>
+          <w:sz w:val="22"/>
+        </w:rPr>
+        <w:tab/>
+      </w:r>
+      <w:r>
+        <w:rPr>
+          <w:rFonts w:ascii="Bookman Old Style" w:hAnsi="Bookman Old Style"/>
+          <w:sz w:val="22"/>
+        </w:rPr>
+        <w:tab/>
+        <w:t>android:layout_width=”…”</w:t>
+      </w:r>
+    </w:p>
+    <w:p>
+      <w:pPr>
+        <w:ind w:firstLine="720"/>
+        <w:rPr>
+          <w:rFonts w:ascii="Bookman Old Style" w:hAnsi="Bookman Old Style"/>
+          <w:sz w:val="22"/>
+        </w:rPr>
+      </w:pPr>
+      <w:r>
+        <w:rPr>
+          <w:rFonts w:ascii="Bookman Old Style" w:hAnsi="Bookman Old Style"/>
+          <w:sz w:val="22"/>
+        </w:rPr>
+        <w:tab/>
+      </w:r>
+      <w:r>
+        <w:rPr>
+          <w:rFonts w:ascii="Bookman Old Style" w:hAnsi="Bookman Old Style"/>
+          <w:sz w:val="22"/>
+        </w:rPr>
+        <w:tab/>
+      </w:r>
+      <w:r>
+        <w:rPr>
+          <w:rFonts w:ascii="Bookman Old Style" w:hAnsi="Bookman Old Style"/>
+          <w:sz w:val="22"/>
+        </w:rPr>
+        <w:tab/>
+        <w:t>android:layout_height=”…”</w:t>
+      </w:r>
+    </w:p>
+    <w:p>
+      <w:pPr>
+        <w:ind w:left="2160" w:firstLine="720"/>
+        <w:rPr>
+          <w:rFonts w:ascii="Bookman Old Style" w:hAnsi="Bookman Old Style"/>
+          <w:sz w:val="22"/>
+        </w:rPr>
+      </w:pPr>
+      <w:r>
+        <w:rPr>
+          <w:rFonts w:ascii="Bookman Old Style" w:hAnsi="Bookman Old Style"/>
+          <w:sz w:val="22"/>
+        </w:rPr>
+        <w:t>android:text=”0” /&gt;</w:t>
+      </w:r>
+    </w:p>
+    <w:p>
+      <w:pPr>
+        <w:ind w:firstLine="720"/>
+        <w:rPr>
+          <w:rFonts w:ascii="Bookman Old Style" w:hAnsi="Bookman Old Style"/>
+          <w:sz w:val="22"/>
+        </w:rPr>
+      </w:pPr>
+    </w:p>
+    <w:p>
+      <w:pPr>
+        <w:ind w:firstLine="720"/>
+        <w:rPr>
+          <w:rFonts w:ascii="Bookman Old Style" w:hAnsi="Bookman Old Style"/>
+          <w:sz w:val="22"/>
           <w:u w:val="single"/>
         </w:rPr>
       </w:pPr>
@@ -3454,29 +3602,6 @@
           <w:rFonts w:ascii="Bookman Old Style" w:hAnsi="Bookman Old Style"/>
           <w:sz w:val="22"/>
         </w:rPr>
-        <w:t>EX.</w:t>
-      </w:r>
-      <w:r>
-        <w:rPr>
-          <w:rFonts w:ascii="Bookman Old Style" w:hAnsi="Bookman Old Style"/>
-          <w:sz w:val="22"/>
-        </w:rPr>
-        <w:tab/>
-      </w:r>
-      <w:proofErr w:type="spellStart"/>
-      <w:r>
-        <w:rPr>
-          <w:rFonts w:ascii="Bookman Old Style" w:hAnsi="Bookman Old Style"/>
-          <w:sz w:val="22"/>
-        </w:rPr>
-        <w:t>MAIN_imgLogo</w:t>
-      </w:r>
-      <w:proofErr w:type="spellEnd"/>
-      <w:r>
-        <w:rPr>
-          <w:rFonts w:ascii="Bookman Old Style" w:hAnsi="Bookman Old Style"/>
-          <w:sz w:val="22"/>
-        </w:rPr>
         <w:br w:type="page"/>
       </w:r>
     </w:p>
@@ -3485,14 +3610,9 @@
         <w:pStyle w:val="Heading1"/>
       </w:pPr>
       <w:bookmarkStart w:id="11" w:name="_Toc379032980"/>
-      <w:proofErr w:type="spellStart"/>
       <w:r>
         <w:lastRenderedPageBreak/>
-        <w:t>ShotClock</w:t>
-      </w:r>
-      <w:proofErr w:type="spellEnd"/>
-      <w:r>
-        <w:t xml:space="preserve"> FSM</w:t>
+        <w:t>ShotClock FSM</w:t>
       </w:r>
       <w:bookmarkEnd w:id="11"/>
     </w:p>
@@ -4920,14 +5040,9 @@
         <w:pStyle w:val="Heading1"/>
       </w:pPr>
       <w:bookmarkStart w:id="12" w:name="_Toc379032981"/>
-      <w:proofErr w:type="spellStart"/>
       <w:r>
         <w:lastRenderedPageBreak/>
-        <w:t>GameClock</w:t>
-      </w:r>
-      <w:proofErr w:type="spellEnd"/>
-      <w:r>
-        <w:t xml:space="preserve"> FSM</w:t>
+        <w:t>GameClock FSM</w:t>
       </w:r>
       <w:bookmarkEnd w:id="12"/>
     </w:p>
@@ -5450,19 +5565,11 @@
                 <w:rFonts w:ascii="Bookman Old Style" w:hAnsi="Bookman Old Style"/>
               </w:rPr>
             </w:pPr>
-            <w:proofErr w:type="spellStart"/>
-            <w:r>
-              <w:rPr>
-                <w:rFonts w:ascii="Bookman Old Style" w:hAnsi="Bookman Old Style"/>
-              </w:rPr>
-              <w:t>rolloverTime</w:t>
-            </w:r>
-            <w:proofErr w:type="spellEnd"/>
-            <w:r>
-              <w:rPr>
-                <w:rFonts w:ascii="Bookman Old Style" w:hAnsi="Bookman Old Style"/>
-              </w:rPr>
-              <w:t>/Halftime</w:t>
+            <w:r>
+              <w:rPr>
+                <w:rFonts w:ascii="Bookman Old Style" w:hAnsi="Bookman Old Style"/>
+              </w:rPr>
+              <w:t>rolloverTime/Halftime</w:t>
             </w:r>
           </w:p>
         </w:tc>
@@ -6023,15 +6130,7 @@
       <w:bookmarkStart w:id="13" w:name="_Toc379032982"/>
       <w:r>
         <w:lastRenderedPageBreak/>
-        <w:t>RANDOM JIBBERISH (NOTES</w:t>
-      </w:r>
-      <w:proofErr w:type="gramStart"/>
-      <w:r>
-        <w:t>,REMINDERS,ETC</w:t>
-      </w:r>
-      <w:proofErr w:type="gramEnd"/>
-      <w:r>
-        <w:t>.)</w:t>
+        <w:t>RANDOM JIBBERISH (NOTES,REMINDERS,ETC.)</w:t>
       </w:r>
       <w:bookmarkEnd w:id="13"/>
     </w:p>
@@ -6078,87 +6177,52 @@
           <w:sz w:val="22"/>
         </w:rPr>
       </w:pPr>
-      <w:proofErr w:type="gramStart"/>
-      <w:r>
-        <w:rPr>
-          <w:rFonts w:ascii="Bookman Old Style" w:hAnsi="Bookman Old Style"/>
-          <w:sz w:val="22"/>
-        </w:rPr>
-        <w:t>Audible shot clock.</w:t>
-      </w:r>
-      <w:proofErr w:type="gramEnd"/>
-      <w:r>
-        <w:rPr>
-          <w:rFonts w:ascii="Bookman Old Style" w:hAnsi="Bookman Old Style"/>
-          <w:sz w:val="22"/>
-        </w:rPr>
-        <w:t xml:space="preserve"> </w:t>
-      </w:r>
-      <w:proofErr w:type="gramStart"/>
-      <w:r>
-        <w:rPr>
-          <w:rFonts w:ascii="Bookman Old Style" w:hAnsi="Bookman Old Style"/>
-          <w:sz w:val="22"/>
-        </w:rPr>
-        <w:t>vibration</w:t>
-      </w:r>
-      <w:proofErr w:type="gramEnd"/>
-      <w:r>
-        <w:rPr>
-          <w:rFonts w:ascii="Bookman Old Style" w:hAnsi="Bookman Old Style"/>
-          <w:sz w:val="22"/>
-        </w:rPr>
-        <w:t>.</w:t>
-      </w:r>
-    </w:p>
-    <w:p>
-      <w:pPr>
-        <w:rPr>
-          <w:rFonts w:ascii="Bookman Old Style" w:hAnsi="Bookman Old Style"/>
-          <w:sz w:val="22"/>
-        </w:rPr>
-      </w:pPr>
-    </w:p>
-    <w:p>
-      <w:pPr>
-        <w:rPr>
-          <w:rFonts w:ascii="Bookman Old Style" w:hAnsi="Bookman Old Style"/>
-          <w:sz w:val="22"/>
-        </w:rPr>
-      </w:pPr>
-      <w:proofErr w:type="gramStart"/>
-      <w:r>
-        <w:rPr>
-          <w:rFonts w:ascii="Bookman Old Style" w:hAnsi="Bookman Old Style"/>
-          <w:sz w:val="22"/>
-        </w:rPr>
-        <w:t>built-in</w:t>
-      </w:r>
-      <w:proofErr w:type="gramEnd"/>
-      <w:r>
-        <w:rPr>
-          <w:rFonts w:ascii="Bookman Old Style" w:hAnsi="Bookman Old Style"/>
-          <w:sz w:val="22"/>
-        </w:rPr>
-        <w:t xml:space="preserve"> whistle/buzzer</w:t>
-      </w:r>
-    </w:p>
-    <w:p>
-      <w:pPr>
-        <w:rPr>
-          <w:rFonts w:ascii="Bookman Old Style" w:hAnsi="Bookman Old Style"/>
-          <w:sz w:val="22"/>
-        </w:rPr>
-      </w:pPr>
-    </w:p>
-    <w:p>
-      <w:pPr>
-        <w:rPr>
-          <w:rFonts w:ascii="Bookman Old Style" w:hAnsi="Bookman Old Style"/>
-          <w:sz w:val="22"/>
-        </w:rPr>
-      </w:pPr>
-      <w:proofErr w:type="gramStart"/>
+      <w:r>
+        <w:rPr>
+          <w:rFonts w:ascii="Bookman Old Style" w:hAnsi="Bookman Old Style"/>
+          <w:sz w:val="22"/>
+        </w:rPr>
+        <w:t>Audible shot clock. vibration.</w:t>
+      </w:r>
+    </w:p>
+    <w:p>
+      <w:pPr>
+        <w:rPr>
+          <w:rFonts w:ascii="Bookman Old Style" w:hAnsi="Bookman Old Style"/>
+          <w:sz w:val="22"/>
+        </w:rPr>
+      </w:pPr>
+    </w:p>
+    <w:p>
+      <w:pPr>
+        <w:rPr>
+          <w:rFonts w:ascii="Bookman Old Style" w:hAnsi="Bookman Old Style"/>
+          <w:sz w:val="22"/>
+        </w:rPr>
+      </w:pPr>
+      <w:r>
+        <w:rPr>
+          <w:rFonts w:ascii="Bookman Old Style" w:hAnsi="Bookman Old Style"/>
+          <w:sz w:val="22"/>
+        </w:rPr>
+        <w:t>built-in whistle/buzzer</w:t>
+      </w:r>
+    </w:p>
+    <w:p>
+      <w:pPr>
+        <w:rPr>
+          <w:rFonts w:ascii="Bookman Old Style" w:hAnsi="Bookman Old Style"/>
+          <w:sz w:val="22"/>
+        </w:rPr>
+      </w:pPr>
+    </w:p>
+    <w:p>
+      <w:pPr>
+        <w:rPr>
+          <w:rFonts w:ascii="Bookman Old Style" w:hAnsi="Bookman Old Style"/>
+          <w:sz w:val="22"/>
+        </w:rPr>
+      </w:pPr>
       <w:r>
         <w:rPr>
           <w:rFonts w:ascii="Bookman Old Style" w:hAnsi="Bookman Old Style"/>
@@ -6166,7 +6230,6 @@
         </w:rPr>
         <w:t>rulebook</w:t>
       </w:r>
-      <w:proofErr w:type="gramEnd"/>
       <w:r>
         <w:rPr>
           <w:rFonts w:ascii="Bookman Old Style" w:hAnsi="Bookman Old Style"/>
@@ -6216,23 +6279,7 @@
           <w:rFonts w:ascii="Bookman Old Style" w:hAnsi="Bookman Old Style"/>
           <w:sz w:val="22"/>
         </w:rPr>
-        <w:t xml:space="preserve"> unveiled. This way, captains and referees could go back and review these situations and make reformed decisions.  This is similar to the idea of recording event history of a </w:t>
-      </w:r>
-      <w:proofErr w:type="gramStart"/>
-      <w:r>
-        <w:rPr>
-          <w:rFonts w:ascii="Bookman Old Style" w:hAnsi="Bookman Old Style"/>
-          <w:sz w:val="22"/>
-        </w:rPr>
-        <w:t>game,</w:t>
-      </w:r>
-      <w:proofErr w:type="gramEnd"/>
-      <w:r>
-        <w:rPr>
-          <w:rFonts w:ascii="Bookman Old Style" w:hAnsi="Bookman Old Style"/>
-          <w:sz w:val="22"/>
-        </w:rPr>
-        <w:t xml:space="preserve"> however, this implementation would require more detail (and effort on the referee's part).</w:t>
+        <w:t xml:space="preserve"> unveiled. This way, captains and referees could go back and review these situations and make reformed decisions.  This is similar to the idea of recording event history of a game, however, this implementation would require more detail (and effort on the referee's part).</w:t>
       </w:r>
     </w:p>
     <w:p>
@@ -6518,7 +6565,6 @@
   <w:style w:type="character" w:default="1" w:styleId="DefaultParagraphFont">
     <w:name w:val="Default Paragraph Font"/>
     <w:uiPriority w:val="1"/>
-    <w:semiHidden/>
     <w:unhideWhenUsed/>
   </w:style>
   <w:style w:type="table" w:default="1" w:styleId="TableNormal">

</xml_diff>